<commit_message>
Update three lab work documentation
</commit_message>
<xml_diff>
--- a/3/Lab work 3.docx
+++ b/3/Lab work 3.docx
@@ -1091,17 +1091,17 @@
           <mc:Choice Requires="wpg">
             <w:drawing>
               <wp:inline xmlns:wp="http://schemas.openxmlformats.org/drawingml/2006/wordprocessingDrawing" distT="0" distB="0" distL="0" distR="0">
-                <wp:extent cx="4000500" cy="5143500"/>
+                <wp:extent cx="3238500" cy="4286250"/>
                 <wp:effectExtent l="0" t="0" r="0" b="0"/>
-                <wp:docPr id="1" name="" hidden="false"/>
+                <wp:docPr id="1" name="" hidden="0"/>
                 <wp:cNvGraphicFramePr>
-                  <a:graphicFrameLocks xmlns:a="http://schemas.openxmlformats.org/drawingml/2006/main" noChangeAspect="true"/>
+                  <a:graphicFrameLocks xmlns:a="http://schemas.openxmlformats.org/drawingml/2006/main" noChangeAspect="1"/>
                 </wp:cNvGraphicFramePr>
                 <a:graphic xmlns:a="http://schemas.openxmlformats.org/drawingml/2006/main">
                   <a:graphicData uri="http://schemas.openxmlformats.org/drawingml/2006/picture">
                     <pic:pic xmlns:pic="http://schemas.openxmlformats.org/drawingml/2006/picture">
                       <pic:nvPicPr>
-                        <pic:cNvPr id="4" name="" hidden="0"/>
+                        <pic:cNvPr id="1852540298" name="" hidden="0"/>
                         <pic:cNvPicPr>
                           <a:picLocks noChangeAspect="1"/>
                         </pic:cNvPicPr>
@@ -1114,7 +1114,7 @@
                       <pic:spPr bwMode="auto">
                         <a:xfrm>
                           <a:off x="0" y="0"/>
-                          <a:ext cx="4000500" cy="5143500"/>
+                          <a:ext cx="3238499" cy="4286250"/>
                         </a:xfrm>
                         <a:prstGeom prst="rect">
                           <a:avLst/>
@@ -1144,7 +1144,7 @@
                   <v:f eqn="sum @10 21600 0"/>
                 </v:formulas>
               </v:shapetype>
-              <v:shape id="_x0000_i0" o:spid="_x0000_s0" type="#_x0000_t75" style="mso-wrap-distance-left:0.0pt;mso-wrap-distance-top:0.0pt;mso-wrap-distance-right:0.0pt;mso-wrap-distance-bottom:0.0pt;width:315.0pt;height:405.0pt;" stroked="false">
+              <v:shape id="_x0000_i0" o:spid="_x0000_s0" type="#_x0000_t75" style="mso-wrap-distance-left:0.0pt;mso-wrap-distance-top:0.0pt;mso-wrap-distance-right:0.0pt;mso-wrap-distance-bottom:0.0pt;width:255.0pt;height:337.5pt;" stroked="false">
                 <v:path textboxrect="0,0,0,0"/>
                 <v:imagedata r:id="rId9" o:title=""/>
               </v:shape>
@@ -1165,6 +1165,7 @@
           <w:rFonts w:ascii="Noto Serif" w:hAnsi="Noto Serif" w:cs="Noto Serif" w:eastAsia="Noto Serif"/>
           <w:sz w:val="28"/>
           <w:szCs w:val="28"/>
+          <w:highlight w:val="none"/>
           <w:u w:val="none"/>
           <w:lang w:val="ru-RU"/>
         </w:rPr>
@@ -1181,34 +1182,45 @@
         <w:t xml:space="preserve">Текст программы:</w:t>
       </w:r>
       <w:r/>
+      <w:r/>
+      <w:r/>
     </w:p>
     <w:p>
       <w:pPr>
-        <w:pStyle w:val="762"/>
         <w:jc w:val="left"/>
         <w:rPr>
           <w:rFonts w:ascii="Noto Serif" w:hAnsi="Noto Serif" w:cs="Noto Serif" w:eastAsia="Noto Serif"/>
           <w:sz w:val="28"/>
+          <w:szCs w:val="28"/>
           <w:u w:val="none"/>
           <w:lang w:val="ru-RU"/>
         </w:rPr>
       </w:pPr>
       <w:r>
+        <w:rPr>
+          <w:rFonts w:ascii="Noto Serif" w:hAnsi="Noto Serif" w:cs="Noto Serif" w:eastAsia="Noto Serif"/>
+          <w:bCs w:val="false"/>
+          <w:sz w:val="28"/>
+          <w:szCs w:val="28"/>
+          <w:highlight w:val="none"/>
+          <w:u w:val="none"/>
+          <w:lang w:val="ru-RU"/>
+        </w:rPr>
         <mc:AlternateContent>
           <mc:Choice Requires="wpg">
             <w:drawing>
               <wp:inline xmlns:wp="http://schemas.openxmlformats.org/drawingml/2006/wordprocessingDrawing" distT="0" distB="0" distL="0" distR="0">
-                <wp:extent cx="6120130" cy="3048000"/>
+                <wp:extent cx="6120130" cy="2629743"/>
                 <wp:effectExtent l="0" t="0" r="0" b="0"/>
-                <wp:docPr id="2" name="Image1" descr="" hidden="false"/>
+                <wp:docPr id="2" name="" hidden="0"/>
                 <wp:cNvGraphicFramePr>
-                  <a:graphicFrameLocks xmlns:a="http://schemas.openxmlformats.org/drawingml/2006/main" noChangeAspect="true"/>
+                  <a:graphicFrameLocks xmlns:a="http://schemas.openxmlformats.org/drawingml/2006/main" noChangeAspect="1"/>
                 </wp:cNvGraphicFramePr>
                 <a:graphic xmlns:a="http://schemas.openxmlformats.org/drawingml/2006/main">
                   <a:graphicData uri="http://schemas.openxmlformats.org/drawingml/2006/picture">
                     <pic:pic xmlns:pic="http://schemas.openxmlformats.org/drawingml/2006/picture">
                       <pic:nvPicPr>
-                        <pic:cNvPr id="5" name="Image1" descr="" hidden="0"/>
+                        <pic:cNvPr id="442267659" name="" hidden="0"/>
                         <pic:cNvPicPr>
                           <a:picLocks noChangeAspect="1"/>
                         </pic:cNvPicPr>
@@ -1221,7 +1233,7 @@
                       <pic:spPr bwMode="auto">
                         <a:xfrm>
                           <a:off x="0" y="0"/>
-                          <a:ext cx="6120130" cy="3048000"/>
+                          <a:ext cx="6120129" cy="2629743"/>
                         </a:xfrm>
                         <a:prstGeom prst="rect">
                           <a:avLst/>
@@ -1251,7 +1263,7 @@
                   <v:f eqn="sum @10 21600 0"/>
                 </v:formulas>
               </v:shapetype>
-              <v:shape id="_x0000_i1" o:spid="_x0000_s1" type="#_x0000_t75" style="mso-wrap-distance-left:0.0pt;mso-wrap-distance-top:0.0pt;mso-wrap-distance-right:0.0pt;mso-wrap-distance-bottom:0.0pt;width:481.9pt;height:240.0pt;" stroked="false">
+              <v:shape id="_x0000_i1" o:spid="_x0000_s1" type="#_x0000_t75" style="mso-wrap-distance-left:0.0pt;mso-wrap-distance-top:0.0pt;mso-wrap-distance-right:0.0pt;mso-wrap-distance-bottom:0.0pt;width:481.9pt;height:207.1pt;" stroked="false">
                 <v:path textboxrect="0,0,0,0"/>
                 <v:imagedata r:id="rId10" o:title=""/>
               </v:shape>
@@ -1259,7 +1271,17 @@
           </mc:Fallback>
         </mc:AlternateContent>
       </w:r>
-      <w:r/>
+      <w:r>
+        <w:rPr>
+          <w:rFonts w:ascii="Noto Serif" w:hAnsi="Noto Serif" w:cs="Noto Serif" w:eastAsia="Noto Serif"/>
+          <w:bCs w:val="false"/>
+          <w:sz w:val="28"/>
+          <w:szCs w:val="28"/>
+          <w:highlight w:val="none"/>
+          <w:u w:val="none"/>
+          <w:lang w:val="ru-RU"/>
+        </w:rPr>
+      </w:r>
     </w:p>
     <w:p>
       <w:pPr>
@@ -1288,31 +1310,39 @@
     </w:p>
     <w:p>
       <w:pPr>
-        <w:pStyle w:val="762"/>
-        <w:shd w:val="nil" w:color="auto"/>
+        <w:jc w:val="left"/>
         <w:rPr>
           <w:rFonts w:ascii="Noto Serif" w:hAnsi="Noto Serif" w:cs="Noto Serif" w:eastAsia="Noto Serif"/>
           <w:sz w:val="28"/>
+          <w:szCs w:val="28"/>
           <w:u w:val="none"/>
           <w:lang w:val="ru-RU"/>
         </w:rPr>
       </w:pPr>
       <w:r>
+        <w:rPr>
+          <w:rFonts w:ascii="Noto Serif" w:hAnsi="Noto Serif" w:cs="Noto Serif" w:eastAsia="Noto Serif"/>
+          <w:bCs w:val="false"/>
+          <w:sz w:val="28"/>
+          <w:szCs w:val="28"/>
+          <w:u w:val="none"/>
+          <w:lang w:val="ru-RU"/>
+        </w:rPr>
         <mc:AlternateContent>
           <mc:Choice Requires="wpg">
             <w:drawing>
               <wp:inline xmlns:wp="http://schemas.openxmlformats.org/drawingml/2006/wordprocessingDrawing" distT="0" distB="0" distL="0" distR="0">
-                <wp:extent cx="6120130" cy="2677795"/>
+                <wp:extent cx="6120130" cy="2677557"/>
                 <wp:effectExtent l="0" t="0" r="0" b="0"/>
-                <wp:docPr id="3" name="Image2" descr="" hidden="false"/>
+                <wp:docPr id="3" name="" hidden="0"/>
                 <wp:cNvGraphicFramePr>
-                  <a:graphicFrameLocks xmlns:a="http://schemas.openxmlformats.org/drawingml/2006/main" noChangeAspect="true"/>
+                  <a:graphicFrameLocks xmlns:a="http://schemas.openxmlformats.org/drawingml/2006/main" noChangeAspect="1"/>
                 </wp:cNvGraphicFramePr>
                 <a:graphic xmlns:a="http://schemas.openxmlformats.org/drawingml/2006/main">
                   <a:graphicData uri="http://schemas.openxmlformats.org/drawingml/2006/picture">
                     <pic:pic xmlns:pic="http://schemas.openxmlformats.org/drawingml/2006/picture">
                       <pic:nvPicPr>
-                        <pic:cNvPr id="6" name="Image2" descr="" hidden="0"/>
+                        <pic:cNvPr id="1217290925" name="" hidden="0"/>
                         <pic:cNvPicPr>
                           <a:picLocks noChangeAspect="1"/>
                         </pic:cNvPicPr>
@@ -1325,7 +1355,7 @@
                       <pic:spPr bwMode="auto">
                         <a:xfrm>
                           <a:off x="0" y="0"/>
-                          <a:ext cx="6120130" cy="2677795"/>
+                          <a:ext cx="6120129" cy="2677556"/>
                         </a:xfrm>
                         <a:prstGeom prst="rect">
                           <a:avLst/>
@@ -1865,11 +1895,11 @@
     </w:p>
     <w:p>
       <w:pPr>
-        <w:pStyle w:val="762"/>
-        <w:shd w:val="nil" w:color="auto"/>
+        <w:jc w:val="left"/>
         <w:rPr>
           <w:rFonts w:ascii="Noto Serif" w:hAnsi="Noto Serif" w:cs="Noto Serif" w:eastAsia="Noto Serif"/>
           <w:sz w:val="28"/>
+          <w:szCs w:val="28"/>
           <w:u w:val="none"/>
           <w:lang w:val="ru-RU"/>
         </w:rPr>
@@ -1877,7 +1907,9 @@
       <w:r>
         <w:rPr>
           <w:rFonts w:ascii="Noto Serif" w:hAnsi="Noto Serif" w:cs="Noto Serif" w:eastAsia="Noto Serif"/>
+          <w:bCs w:val="false"/>
           <w:sz w:val="28"/>
+          <w:szCs w:val="28"/>
           <w:u w:val="none"/>
           <w:lang w:val="ru-RU"/>
         </w:rPr>
@@ -1885,17 +1917,17 @@
           <mc:Choice Requires="wpg">
             <w:drawing>
               <wp:inline xmlns:wp="http://schemas.openxmlformats.org/drawingml/2006/wordprocessingDrawing" distT="0" distB="0" distL="0" distR="0">
-                <wp:extent cx="3238500" cy="7524750"/>
+                <wp:extent cx="4191000" cy="7524750"/>
                 <wp:effectExtent l="0" t="0" r="0" b="0"/>
-                <wp:docPr id="4" name="" hidden="false"/>
+                <wp:docPr id="4" name="" hidden="0"/>
                 <wp:cNvGraphicFramePr>
-                  <a:graphicFrameLocks xmlns:a="http://schemas.openxmlformats.org/drawingml/2006/main" noChangeAspect="true"/>
+                  <a:graphicFrameLocks xmlns:a="http://schemas.openxmlformats.org/drawingml/2006/main" noChangeAspect="1"/>
                 </wp:cNvGraphicFramePr>
                 <a:graphic xmlns:a="http://schemas.openxmlformats.org/drawingml/2006/main">
                   <a:graphicData uri="http://schemas.openxmlformats.org/drawingml/2006/picture">
                     <pic:pic xmlns:pic="http://schemas.openxmlformats.org/drawingml/2006/picture">
                       <pic:nvPicPr>
-                        <pic:cNvPr id="7" name="" hidden="0"/>
+                        <pic:cNvPr id="691457436" name="" hidden="0"/>
                         <pic:cNvPicPr>
                           <a:picLocks noChangeAspect="1"/>
                         </pic:cNvPicPr>
@@ -1908,7 +1940,7 @@
                       <pic:spPr bwMode="auto">
                         <a:xfrm>
                           <a:off x="0" y="0"/>
-                          <a:ext cx="3238499" cy="7524749"/>
+                          <a:ext cx="4190999" cy="7524749"/>
                         </a:xfrm>
                         <a:prstGeom prst="rect">
                           <a:avLst/>
@@ -1938,7 +1970,7 @@
                   <v:f eqn="sum @10 21600 0"/>
                 </v:formulas>
               </v:shapetype>
-              <v:shape id="_x0000_i3" o:spid="_x0000_s3" type="#_x0000_t75" style="mso-wrap-distance-left:0.0pt;mso-wrap-distance-top:0.0pt;mso-wrap-distance-right:0.0pt;mso-wrap-distance-bottom:0.0pt;width:255.0pt;height:592.5pt;" stroked="false">
+              <v:shape id="_x0000_i3" o:spid="_x0000_s3" type="#_x0000_t75" style="mso-wrap-distance-left:0.0pt;mso-wrap-distance-top:0.0pt;mso-wrap-distance-right:0.0pt;mso-wrap-distance-bottom:0.0pt;width:330.0pt;height:592.5pt;" stroked="false">
                 <v:path textboxrect="0,0,0,0"/>
                 <v:imagedata r:id="rId12" o:title=""/>
               </v:shape>
@@ -1959,7 +1991,6 @@
           <w:rFonts w:ascii="Noto Serif" w:hAnsi="Noto Serif" w:cs="Noto Serif" w:eastAsia="Noto Serif"/>
           <w:sz w:val="28"/>
           <w:szCs w:val="28"/>
-          <w:highlight w:val="none"/>
           <w:u w:val="none"/>
           <w:lang w:val="ru-RU"/>
         </w:rPr>
@@ -1974,15 +2005,6 @@
           <w:lang w:val="ru-RU"/>
         </w:rPr>
         <w:t xml:space="preserve">Текст программы:</w:t>
-      </w:r>
-      <w:r>
-        <w:rPr>
-          <w:rFonts w:ascii="Noto Serif" w:hAnsi="Noto Serif" w:cs="Noto Serif" w:eastAsia="Noto Serif"/>
-          <w:sz w:val="28"/>
-          <w:szCs w:val="28"/>
-          <w:u w:val="none"/>
-          <w:lang w:val="ru-RU"/>
-        </w:rPr>
       </w:r>
       <w:r/>
     </w:p>
@@ -2004,7 +2026,6 @@
           <w:bCs w:val="false"/>
           <w:sz w:val="28"/>
           <w:szCs w:val="28"/>
-          <w:highlight w:val="none"/>
           <w:u w:val="none"/>
           <w:lang w:val="ru-RU"/>
         </w:rPr>
@@ -2012,17 +2033,17 @@
           <mc:Choice Requires="wpg">
             <w:drawing>
               <wp:inline xmlns:wp="http://schemas.openxmlformats.org/drawingml/2006/wordprocessingDrawing" distT="0" distB="0" distL="0" distR="0">
-                <wp:extent cx="6120130" cy="5199720"/>
+                <wp:extent cx="6120130" cy="5080186"/>
                 <wp:effectExtent l="0" t="0" r="0" b="0"/>
-                <wp:docPr id="5" name="" hidden="false"/>
+                <wp:docPr id="5" name="" hidden="0"/>
                 <wp:cNvGraphicFramePr>
-                  <a:graphicFrameLocks xmlns:a="http://schemas.openxmlformats.org/drawingml/2006/main" noChangeAspect="true"/>
+                  <a:graphicFrameLocks xmlns:a="http://schemas.openxmlformats.org/drawingml/2006/main" noChangeAspect="1"/>
                 </wp:cNvGraphicFramePr>
                 <a:graphic xmlns:a="http://schemas.openxmlformats.org/drawingml/2006/main">
                   <a:graphicData uri="http://schemas.openxmlformats.org/drawingml/2006/picture">
                     <pic:pic xmlns:pic="http://schemas.openxmlformats.org/drawingml/2006/picture">
                       <pic:nvPicPr>
-                        <pic:cNvPr id="8" name="" hidden="0"/>
+                        <pic:cNvPr id="1632027172" name="" hidden="0"/>
                         <pic:cNvPicPr>
                           <a:picLocks noChangeAspect="1"/>
                         </pic:cNvPicPr>
@@ -2035,7 +2056,7 @@
                       <pic:spPr bwMode="auto">
                         <a:xfrm>
                           <a:off x="0" y="0"/>
-                          <a:ext cx="6120129" cy="5199719"/>
+                          <a:ext cx="6120129" cy="5080185"/>
                         </a:xfrm>
                         <a:prstGeom prst="rect">
                           <a:avLst/>
@@ -2065,7 +2086,7 @@
                   <v:f eqn="sum @10 21600 0"/>
                 </v:formulas>
               </v:shapetype>
-              <v:shape id="_x0000_i4" o:spid="_x0000_s4" type="#_x0000_t75" style="mso-wrap-distance-left:0.0pt;mso-wrap-distance-top:0.0pt;mso-wrap-distance-right:0.0pt;mso-wrap-distance-bottom:0.0pt;width:481.9pt;height:409.4pt;" stroked="false">
+              <v:shape id="_x0000_i4" o:spid="_x0000_s4" type="#_x0000_t75" style="mso-wrap-distance-left:0.0pt;mso-wrap-distance-top:0.0pt;mso-wrap-distance-right:0.0pt;mso-wrap-distance-bottom:0.0pt;width:481.9pt;height:400.0pt;" stroked="false">
                 <v:path textboxrect="0,0,0,0"/>
                 <v:imagedata r:id="rId13" o:title=""/>
               </v:shape>
@@ -2073,31 +2094,6 @@
           </mc:Fallback>
         </mc:AlternateContent>
       </w:r>
-      <w:r>
-        <w:rPr>
-          <w:rFonts w:ascii="Noto Serif" w:hAnsi="Noto Serif" w:cs="Noto Serif" w:eastAsia="Noto Serif"/>
-          <w:bCs w:val="false"/>
-          <w:sz w:val="28"/>
-          <w:szCs w:val="28"/>
-          <w:highlight w:val="none"/>
-          <w:u w:val="none"/>
-          <w:lang w:val="ru-RU"/>
-        </w:rPr>
-      </w:r>
-      <w:r/>
-    </w:p>
-    <w:p>
-      <w:pPr>
-        <w:shd w:val="nil" w:color="auto"/>
-        <w:rPr>
-          <w:rFonts w:ascii="Noto Serif" w:hAnsi="Noto Serif" w:cs="Noto Serif" w:eastAsia="Noto Serif"/>
-          <w:sz w:val="28"/>
-          <w:szCs w:val="28"/>
-          <w:highlight w:val="none"/>
-          <w:u w:val="none"/>
-          <w:lang w:val="ru-RU"/>
-        </w:rPr>
-      </w:pPr>
       <w:r>
         <w:rPr>
           <w:rFonts w:ascii="Noto Serif" w:hAnsi="Noto Serif" w:cs="Noto Serif" w:eastAsia="Noto Serif"/>
@@ -2156,35 +2152,46 @@
         <w:t xml:space="preserve">Результат работы программы:</w:t>
       </w:r>
       <w:r/>
+      <w:r/>
+      <w:r/>
     </w:p>
     <w:p>
       <w:pPr>
-        <w:pStyle w:val="762"/>
         <w:jc w:val="left"/>
-        <w:spacing w:after="200" w:before="0"/>
         <w:rPr>
           <w:rFonts w:ascii="Noto Serif" w:hAnsi="Noto Serif" w:cs="Noto Serif" w:eastAsia="Noto Serif"/>
           <w:sz w:val="28"/>
+          <w:szCs w:val="28"/>
+          <w:highlight w:val="none"/>
           <w:u w:val="none"/>
           <w:lang w:val="ru-RU"/>
         </w:rPr>
       </w:pPr>
       <w:r>
+        <w:rPr>
+          <w:rFonts w:ascii="Noto Serif" w:hAnsi="Noto Serif" w:cs="Noto Serif" w:eastAsia="Noto Serif"/>
+          <w:bCs w:val="false"/>
+          <w:sz w:val="28"/>
+          <w:szCs w:val="28"/>
+          <w:highlight w:val="none"/>
+          <w:u w:val="none"/>
+          <w:lang w:val="ru-RU"/>
+        </w:rPr>
         <mc:AlternateContent>
           <mc:Choice Requires="wpg">
             <w:drawing>
               <wp:inline xmlns:wp="http://schemas.openxmlformats.org/drawingml/2006/wordprocessingDrawing" distT="0" distB="0" distL="0" distR="0">
-                <wp:extent cx="6120130" cy="4513580"/>
+                <wp:extent cx="6120130" cy="4513596"/>
                 <wp:effectExtent l="0" t="0" r="0" b="0"/>
-                <wp:docPr id="6" name="Image4" descr="" hidden="false"/>
+                <wp:docPr id="6" name="" hidden="0"/>
                 <wp:cNvGraphicFramePr>
-                  <a:graphicFrameLocks xmlns:a="http://schemas.openxmlformats.org/drawingml/2006/main" noChangeAspect="true"/>
+                  <a:graphicFrameLocks xmlns:a="http://schemas.openxmlformats.org/drawingml/2006/main" noChangeAspect="1"/>
                 </wp:cNvGraphicFramePr>
                 <a:graphic xmlns:a="http://schemas.openxmlformats.org/drawingml/2006/main">
                   <a:graphicData uri="http://schemas.openxmlformats.org/drawingml/2006/picture">
                     <pic:pic xmlns:pic="http://schemas.openxmlformats.org/drawingml/2006/picture">
                       <pic:nvPicPr>
-                        <pic:cNvPr id="9" name="Image4" descr="" hidden="0"/>
+                        <pic:cNvPr id="2001227118" name="" hidden="0"/>
                         <pic:cNvPicPr>
                           <a:picLocks noChangeAspect="1"/>
                         </pic:cNvPicPr>
@@ -2197,7 +2204,7 @@
                       <pic:spPr bwMode="auto">
                         <a:xfrm>
                           <a:off x="0" y="0"/>
-                          <a:ext cx="6120130" cy="4513580"/>
+                          <a:ext cx="6120129" cy="4513595"/>
                         </a:xfrm>
                         <a:prstGeom prst="rect">
                           <a:avLst/>
@@ -2235,7 +2242,17 @@
           </mc:Fallback>
         </mc:AlternateContent>
       </w:r>
-      <w:r/>
+      <w:r>
+        <w:rPr>
+          <w:rFonts w:ascii="Noto Serif" w:hAnsi="Noto Serif" w:cs="Noto Serif" w:eastAsia="Noto Serif"/>
+          <w:bCs w:val="false"/>
+          <w:sz w:val="28"/>
+          <w:szCs w:val="28"/>
+          <w:highlight w:val="none"/>
+          <w:u w:val="none"/>
+          <w:lang w:val="ru-RU"/>
+        </w:rPr>
+      </w:r>
     </w:p>
     <w:sectPr>
       <w:footnotePr/>
@@ -2531,12 +2548,12 @@
     </w:tblPr>
     <w:tblStylePr w:type="band1Horz">
       <w:tcPr>
-        <w:shd w:val="clear" w:color="FFFFFF" w:themeColor="text1" w:themeTint="0D"/>
+        <w:shd w:val="clear" w:color="FFFFFF" w:themeFill="text1" w:themeFillTint="0D" w:themeColor="text1" w:themeTint="0D"/>
       </w:tcPr>
     </w:tblStylePr>
     <w:tblStylePr w:type="band1Vert">
       <w:tcPr>
-        <w:shd w:val="clear" w:color="FFFFFF" w:themeColor="text1" w:themeTint="0D"/>
+        <w:shd w:val="clear" w:color="FFFFFF" w:themeFill="text1" w:themeFillTint="0D" w:themeColor="text1" w:themeTint="0D"/>
       </w:tcPr>
     </w:tblStylePr>
     <w:tblStylePr w:type="firstCol">
@@ -2674,7 +2691,7 @@
         <w:sz w:val="22"/>
       </w:rPr>
       <w:tcPr>
-        <w:shd w:val="clear" w:color="FFFFFF" w:themeColor="text1" w:themeTint="0D"/>
+        <w:shd w:val="clear" w:color="FFFFFF" w:themeFill="text1" w:themeFillTint="0D" w:themeColor="text1" w:themeTint="0D"/>
       </w:tcPr>
     </w:tblStylePr>
     <w:tblStylePr w:type="band1Vert">
@@ -2684,7 +2701,7 @@
         <w:sz w:val="22"/>
       </w:rPr>
       <w:tcPr>
-        <w:shd w:val="clear" w:color="FFFFFF" w:themeColor="text1" w:themeTint="0D"/>
+        <w:shd w:val="clear" w:color="FFFFFF" w:themeFill="text1" w:themeFillTint="0D" w:themeColor="text1" w:themeTint="0D"/>
       </w:tcPr>
     </w:tblStylePr>
     <w:tblStylePr w:type="firstCol">
@@ -2750,7 +2767,7 @@
         <w:sz w:val="22"/>
       </w:rPr>
       <w:tcPr>
-        <w:shd w:val="clear" w:color="FFFFFF" w:themeColor="text1" w:themeTint="0D"/>
+        <w:shd w:val="clear" w:color="FFFFFF" w:themeFill="text1" w:themeFillTint="0D" w:themeColor="text1" w:themeTint="0D"/>
       </w:tcPr>
     </w:tblStylePr>
     <w:tblStylePr w:type="band1Vert">
@@ -2760,7 +2777,7 @@
         <w:sz w:val="22"/>
       </w:rPr>
       <w:tcPr>
-        <w:shd w:val="clear" w:color="FFFFFF" w:themeColor="text1" w:themeTint="0D"/>
+        <w:shd w:val="clear" w:color="FFFFFF" w:themeFill="text1" w:themeFillTint="0D" w:themeColor="text1" w:themeTint="0D"/>
       </w:tcPr>
     </w:tblStylePr>
     <w:tblStylePr w:type="firstCol">
@@ -2806,7 +2823,7 @@
         <w:sz w:val="22"/>
       </w:rPr>
       <w:tcPr>
-        <w:shd w:val="clear" w:color="FFFFFF" w:themeColor="text1" w:themeTint="0D"/>
+        <w:shd w:val="clear" w:color="FFFFFF" w:themeFill="text1" w:themeFillTint="0D" w:themeColor="text1" w:themeTint="0D"/>
       </w:tcPr>
     </w:tblStylePr>
     <w:tblStylePr w:type="band1Vert">
@@ -2816,7 +2833,7 @@
         <w:sz w:val="22"/>
       </w:rPr>
       <w:tcPr>
-        <w:shd w:val="clear" w:color="FFFFFF" w:themeColor="text1" w:themeTint="0D"/>
+        <w:shd w:val="clear" w:color="FFFFFF" w:themeFill="text1" w:themeFillTint="0D" w:themeColor="text1" w:themeTint="0D"/>
       </w:tcPr>
     </w:tblStylePr>
     <w:tblStylePr w:type="firstCol">
@@ -3346,7 +3363,7 @@
         <w:sz w:val="22"/>
       </w:rPr>
       <w:tcPr>
-        <w:shd w:val="clear" w:color="FFFFFF" w:themeColor="text1" w:themeTint="34"/>
+        <w:shd w:val="clear" w:color="FFFFFF" w:themeFill="text1" w:themeFillTint="34" w:themeColor="text1" w:themeTint="34"/>
       </w:tcPr>
     </w:tblStylePr>
     <w:tblStylePr w:type="band1Vert">
@@ -3356,7 +3373,7 @@
         <w:sz w:val="22"/>
       </w:rPr>
       <w:tcPr>
-        <w:shd w:val="clear" w:color="FFFFFF" w:themeColor="text1" w:themeTint="34"/>
+        <w:shd w:val="clear" w:color="FFFFFF" w:themeFill="text1" w:themeFillTint="34" w:themeColor="text1" w:themeTint="34"/>
       </w:tcPr>
     </w:tblStylePr>
     <w:tblStylePr w:type="firstCol">
@@ -3425,7 +3442,7 @@
         <w:sz w:val="22"/>
       </w:rPr>
       <w:tcPr>
-        <w:shd w:val="clear" w:color="FFFFFF" w:themeColor="accent1" w:themeTint="34"/>
+        <w:shd w:val="clear" w:color="FFFFFF" w:themeFill="accent1" w:themeFillTint="34" w:themeColor="accent1" w:themeTint="34"/>
       </w:tcPr>
     </w:tblStylePr>
     <w:tblStylePr w:type="band1Vert">
@@ -3435,7 +3452,7 @@
         <w:sz w:val="22"/>
       </w:rPr>
       <w:tcPr>
-        <w:shd w:val="clear" w:color="FFFFFF" w:themeColor="accent1" w:themeTint="34"/>
+        <w:shd w:val="clear" w:color="FFFFFF" w:themeFill="accent1" w:themeFillTint="34" w:themeColor="accent1" w:themeTint="34"/>
       </w:tcPr>
     </w:tblStylePr>
     <w:tblStylePr w:type="firstCol">
@@ -3504,7 +3521,7 @@
         <w:sz w:val="22"/>
       </w:rPr>
       <w:tcPr>
-        <w:shd w:val="clear" w:color="FFFFFF" w:themeColor="accent2" w:themeTint="32"/>
+        <w:shd w:val="clear" w:color="FFFFFF" w:themeFill="accent2" w:themeFillTint="32" w:themeColor="accent2" w:themeTint="32"/>
       </w:tcPr>
     </w:tblStylePr>
     <w:tblStylePr w:type="band1Vert">
@@ -3514,7 +3531,7 @@
         <w:sz w:val="22"/>
       </w:rPr>
       <w:tcPr>
-        <w:shd w:val="clear" w:color="FFFFFF" w:themeColor="accent2" w:themeTint="32"/>
+        <w:shd w:val="clear" w:color="FFFFFF" w:themeFill="accent2" w:themeFillTint="32" w:themeColor="accent2" w:themeTint="32"/>
       </w:tcPr>
     </w:tblStylePr>
     <w:tblStylePr w:type="firstCol">
@@ -3583,7 +3600,7 @@
         <w:sz w:val="22"/>
       </w:rPr>
       <w:tcPr>
-        <w:shd w:val="clear" w:color="FFFFFF" w:themeColor="accent3" w:themeTint="34"/>
+        <w:shd w:val="clear" w:color="FFFFFF" w:themeFill="accent3" w:themeFillTint="34" w:themeColor="accent3" w:themeTint="34"/>
       </w:tcPr>
     </w:tblStylePr>
     <w:tblStylePr w:type="band1Vert">
@@ -3593,7 +3610,7 @@
         <w:sz w:val="22"/>
       </w:rPr>
       <w:tcPr>
-        <w:shd w:val="clear" w:color="FFFFFF" w:themeColor="accent3" w:themeTint="34"/>
+        <w:shd w:val="clear" w:color="FFFFFF" w:themeFill="accent3" w:themeFillTint="34" w:themeColor="accent3" w:themeTint="34"/>
       </w:tcPr>
     </w:tblStylePr>
     <w:tblStylePr w:type="firstCol">
@@ -3662,7 +3679,7 @@
         <w:sz w:val="22"/>
       </w:rPr>
       <w:tcPr>
-        <w:shd w:val="clear" w:color="FFFFFF" w:themeColor="accent4" w:themeTint="34"/>
+        <w:shd w:val="clear" w:color="FFFFFF" w:themeFill="accent4" w:themeFillTint="34" w:themeColor="accent4" w:themeTint="34"/>
       </w:tcPr>
     </w:tblStylePr>
     <w:tblStylePr w:type="band1Vert">
@@ -3672,7 +3689,7 @@
         <w:sz w:val="22"/>
       </w:rPr>
       <w:tcPr>
-        <w:shd w:val="clear" w:color="FFFFFF" w:themeColor="accent4" w:themeTint="34"/>
+        <w:shd w:val="clear" w:color="FFFFFF" w:themeFill="accent4" w:themeFillTint="34" w:themeColor="accent4" w:themeTint="34"/>
       </w:tcPr>
     </w:tblStylePr>
     <w:tblStylePr w:type="firstCol">
@@ -3741,7 +3758,7 @@
         <w:sz w:val="22"/>
       </w:rPr>
       <w:tcPr>
-        <w:shd w:val="clear" w:color="FFFFFF" w:themeColor="accent5" w:themeTint="34"/>
+        <w:shd w:val="clear" w:color="FFFFFF" w:themeFill="accent5" w:themeFillTint="34" w:themeColor="accent5" w:themeTint="34"/>
       </w:tcPr>
     </w:tblStylePr>
     <w:tblStylePr w:type="band1Vert">
@@ -3751,7 +3768,7 @@
         <w:sz w:val="22"/>
       </w:rPr>
       <w:tcPr>
-        <w:shd w:val="clear" w:color="FFFFFF" w:themeColor="accent5" w:themeTint="34"/>
+        <w:shd w:val="clear" w:color="FFFFFF" w:themeFill="accent5" w:themeFillTint="34" w:themeColor="accent5" w:themeTint="34"/>
       </w:tcPr>
     </w:tblStylePr>
     <w:tblStylePr w:type="firstCol">
@@ -3820,7 +3837,7 @@
         <w:sz w:val="22"/>
       </w:rPr>
       <w:tcPr>
-        <w:shd w:val="clear" w:color="FFFFFF" w:themeColor="accent6" w:themeTint="34"/>
+        <w:shd w:val="clear" w:color="FFFFFF" w:themeFill="accent6" w:themeFillTint="34" w:themeColor="accent6" w:themeTint="34"/>
       </w:tcPr>
     </w:tblStylePr>
     <w:tblStylePr w:type="band1Vert">
@@ -3830,7 +3847,7 @@
         <w:sz w:val="22"/>
       </w:rPr>
       <w:tcPr>
-        <w:shd w:val="clear" w:color="FFFFFF" w:themeColor="accent6" w:themeTint="34"/>
+        <w:shd w:val="clear" w:color="FFFFFF" w:themeFill="accent6" w:themeFillTint="34" w:themeColor="accent6" w:themeTint="34"/>
       </w:tcPr>
     </w:tblStylePr>
     <w:tblStylePr w:type="firstCol">
@@ -3899,7 +3916,7 @@
         <w:sz w:val="22"/>
       </w:rPr>
       <w:tcPr>
-        <w:shd w:val="clear" w:color="FFFFFF" w:themeColor="text1" w:themeTint="34"/>
+        <w:shd w:val="clear" w:color="FFFFFF" w:themeFill="text1" w:themeFillTint="34" w:themeColor="text1" w:themeTint="34"/>
       </w:tcPr>
     </w:tblStylePr>
     <w:tblStylePr w:type="band1Vert">
@@ -3909,7 +3926,7 @@
         <w:sz w:val="22"/>
       </w:rPr>
       <w:tcPr>
-        <w:shd w:val="clear" w:color="FFFFFF" w:themeColor="text1" w:themeTint="34"/>
+        <w:shd w:val="clear" w:color="FFFFFF" w:themeFill="text1" w:themeFillTint="34" w:themeColor="text1" w:themeTint="34"/>
       </w:tcPr>
     </w:tblStylePr>
     <w:tblStylePr w:type="firstCol">
@@ -3999,7 +4016,7 @@
         <w:sz w:val="22"/>
       </w:rPr>
       <w:tcPr>
-        <w:shd w:val="clear" w:color="FFFFFF" w:themeColor="accent1" w:themeTint="34"/>
+        <w:shd w:val="clear" w:color="FFFFFF" w:themeFill="accent1" w:themeFillTint="34" w:themeColor="accent1" w:themeTint="34"/>
       </w:tcPr>
     </w:tblStylePr>
     <w:tblStylePr w:type="band1Vert">
@@ -4009,7 +4026,7 @@
         <w:sz w:val="22"/>
       </w:rPr>
       <w:tcPr>
-        <w:shd w:val="clear" w:color="FFFFFF" w:themeColor="accent1" w:themeTint="34"/>
+        <w:shd w:val="clear" w:color="FFFFFF" w:themeFill="accent1" w:themeFillTint="34" w:themeColor="accent1" w:themeTint="34"/>
       </w:tcPr>
     </w:tblStylePr>
     <w:tblStylePr w:type="firstCol">
@@ -4099,7 +4116,7 @@
         <w:sz w:val="22"/>
       </w:rPr>
       <w:tcPr>
-        <w:shd w:val="clear" w:color="FFFFFF" w:themeColor="accent2" w:themeTint="32"/>
+        <w:shd w:val="clear" w:color="FFFFFF" w:themeFill="accent2" w:themeFillTint="32" w:themeColor="accent2" w:themeTint="32"/>
       </w:tcPr>
     </w:tblStylePr>
     <w:tblStylePr w:type="band1Vert">
@@ -4109,7 +4126,7 @@
         <w:sz w:val="22"/>
       </w:rPr>
       <w:tcPr>
-        <w:shd w:val="clear" w:color="FFFFFF" w:themeColor="accent2" w:themeTint="32"/>
+        <w:shd w:val="clear" w:color="FFFFFF" w:themeFill="accent2" w:themeFillTint="32" w:themeColor="accent2" w:themeTint="32"/>
       </w:tcPr>
     </w:tblStylePr>
     <w:tblStylePr w:type="firstCol">
@@ -4199,7 +4216,7 @@
         <w:sz w:val="22"/>
       </w:rPr>
       <w:tcPr>
-        <w:shd w:val="clear" w:color="FFFFFF" w:themeColor="accent3" w:themeTint="34"/>
+        <w:shd w:val="clear" w:color="FFFFFF" w:themeFill="accent3" w:themeFillTint="34" w:themeColor="accent3" w:themeTint="34"/>
       </w:tcPr>
     </w:tblStylePr>
     <w:tblStylePr w:type="band1Vert">
@@ -4209,7 +4226,7 @@
         <w:sz w:val="22"/>
       </w:rPr>
       <w:tcPr>
-        <w:shd w:val="clear" w:color="FFFFFF" w:themeColor="accent3" w:themeTint="34"/>
+        <w:shd w:val="clear" w:color="FFFFFF" w:themeFill="accent3" w:themeFillTint="34" w:themeColor="accent3" w:themeTint="34"/>
       </w:tcPr>
     </w:tblStylePr>
     <w:tblStylePr w:type="firstCol">
@@ -4299,7 +4316,7 @@
         <w:sz w:val="22"/>
       </w:rPr>
       <w:tcPr>
-        <w:shd w:val="clear" w:color="FFFFFF" w:themeColor="accent4" w:themeTint="34"/>
+        <w:shd w:val="clear" w:color="FFFFFF" w:themeFill="accent4" w:themeFillTint="34" w:themeColor="accent4" w:themeTint="34"/>
       </w:tcPr>
     </w:tblStylePr>
     <w:tblStylePr w:type="band1Vert">
@@ -4309,7 +4326,7 @@
         <w:sz w:val="22"/>
       </w:rPr>
       <w:tcPr>
-        <w:shd w:val="clear" w:color="FFFFFF" w:themeColor="accent4" w:themeTint="34"/>
+        <w:shd w:val="clear" w:color="FFFFFF" w:themeFill="accent4" w:themeFillTint="34" w:themeColor="accent4" w:themeTint="34"/>
       </w:tcPr>
     </w:tblStylePr>
     <w:tblStylePr w:type="firstCol">
@@ -4399,7 +4416,7 @@
         <w:sz w:val="22"/>
       </w:rPr>
       <w:tcPr>
-        <w:shd w:val="clear" w:color="FFFFFF" w:themeColor="accent5" w:themeTint="34"/>
+        <w:shd w:val="clear" w:color="FFFFFF" w:themeFill="accent5" w:themeFillTint="34" w:themeColor="accent5" w:themeTint="34"/>
       </w:tcPr>
     </w:tblStylePr>
     <w:tblStylePr w:type="band1Vert">
@@ -4409,7 +4426,7 @@
         <w:sz w:val="22"/>
       </w:rPr>
       <w:tcPr>
-        <w:shd w:val="clear" w:color="FFFFFF" w:themeColor="accent5" w:themeTint="34"/>
+        <w:shd w:val="clear" w:color="FFFFFF" w:themeFill="accent5" w:themeFillTint="34" w:themeColor="accent5" w:themeTint="34"/>
       </w:tcPr>
     </w:tblStylePr>
     <w:tblStylePr w:type="firstCol">
@@ -4499,7 +4516,7 @@
         <w:sz w:val="22"/>
       </w:rPr>
       <w:tcPr>
-        <w:shd w:val="clear" w:color="FFFFFF" w:themeColor="accent6" w:themeTint="34"/>
+        <w:shd w:val="clear" w:color="FFFFFF" w:themeFill="accent6" w:themeFillTint="34" w:themeColor="accent6" w:themeTint="34"/>
       </w:tcPr>
     </w:tblStylePr>
     <w:tblStylePr w:type="band1Vert">
@@ -4509,7 +4526,7 @@
         <w:sz w:val="22"/>
       </w:rPr>
       <w:tcPr>
-        <w:shd w:val="clear" w:color="FFFFFF" w:themeColor="accent6" w:themeTint="34"/>
+        <w:shd w:val="clear" w:color="FFFFFF" w:themeFill="accent6" w:themeFillTint="34" w:themeColor="accent6" w:themeTint="34"/>
       </w:tcPr>
     </w:tblStylePr>
     <w:tblStylePr w:type="firstCol">
@@ -4602,7 +4619,7 @@
         <w:sz w:val="22"/>
       </w:rPr>
       <w:tcPr>
-        <w:shd w:val="clear" w:color="FFFFFF" w:themeColor="text1" w:themeTint="34"/>
+        <w:shd w:val="clear" w:color="FFFFFF" w:themeFill="text1" w:themeFillTint="34" w:themeColor="text1" w:themeTint="34"/>
       </w:tcPr>
     </w:tblStylePr>
     <w:tblStylePr w:type="band1Vert">
@@ -4612,7 +4629,7 @@
         <w:sz w:val="22"/>
       </w:rPr>
       <w:tcPr>
-        <w:shd w:val="clear" w:color="FFFFFF" w:themeColor="text1" w:themeTint="34"/>
+        <w:shd w:val="clear" w:color="FFFFFF" w:themeFill="text1" w:themeFillTint="34" w:themeColor="text1" w:themeTint="34"/>
       </w:tcPr>
     </w:tblStylePr>
     <w:tblStylePr w:type="firstCol">
@@ -4629,7 +4646,7 @@
         <w:sz w:val="22"/>
       </w:rPr>
       <w:tcPr>
-        <w:shd w:val="clear" w:color="FFFFFF" w:themeColor="text1"/>
+        <w:shd w:val="clear" w:color="FFFFFF" w:themeFill="text1" w:themeColor="text1"/>
         <w:tcBorders>
           <w:left w:val="single" w:color="000000" w:sz="4" w:space="0" w:themeColor="text1"/>
           <w:top w:val="single" w:color="000000" w:sz="4" w:space="0" w:themeColor="text1"/>
@@ -4682,7 +4699,7 @@
         <w:sz w:val="22"/>
       </w:rPr>
       <w:tcPr>
-        <w:shd w:val="clear" w:color="FFFFFF" w:themeColor="accent1" w:themeTint="32"/>
+        <w:shd w:val="clear" w:color="FFFFFF" w:themeFill="accent1" w:themeFillTint="32" w:themeColor="accent1" w:themeTint="32"/>
       </w:tcPr>
     </w:tblStylePr>
     <w:tblStylePr w:type="band1Vert">
@@ -4692,7 +4709,7 @@
         <w:sz w:val="22"/>
       </w:rPr>
       <w:tcPr>
-        <w:shd w:val="clear" w:color="FFFFFF" w:themeColor="accent1" w:themeTint="32"/>
+        <w:shd w:val="clear" w:color="FFFFFF" w:themeFill="accent1" w:themeFillTint="32" w:themeColor="accent1" w:themeTint="32"/>
       </w:tcPr>
     </w:tblStylePr>
     <w:tblStylePr w:type="firstCol">
@@ -4709,7 +4726,7 @@
         <w:sz w:val="22"/>
       </w:rPr>
       <w:tcPr>
-        <w:shd w:val="clear" w:color="FFFFFF" w:themeColor="accent1" w:themeTint="EA"/>
+        <w:shd w:val="clear" w:color="FFFFFF" w:themeFill="accent1" w:themeFillTint="EA" w:themeColor="accent1" w:themeTint="EA"/>
         <w:tcBorders>
           <w:left w:val="single" w:color="000000" w:sz="4" w:space="0" w:themeColor="accent1" w:themeTint="EA"/>
           <w:top w:val="single" w:color="000000" w:sz="4" w:space="0" w:themeColor="accent1" w:themeTint="EA"/>
@@ -4762,7 +4779,7 @@
         <w:sz w:val="22"/>
       </w:rPr>
       <w:tcPr>
-        <w:shd w:val="clear" w:color="FFFFFF" w:themeColor="accent2" w:themeTint="32"/>
+        <w:shd w:val="clear" w:color="FFFFFF" w:themeFill="accent2" w:themeFillTint="32" w:themeColor="accent2" w:themeTint="32"/>
       </w:tcPr>
     </w:tblStylePr>
     <w:tblStylePr w:type="band1Vert">
@@ -4772,7 +4789,7 @@
         <w:sz w:val="22"/>
       </w:rPr>
       <w:tcPr>
-        <w:shd w:val="clear" w:color="FFFFFF" w:themeColor="accent2" w:themeTint="32"/>
+        <w:shd w:val="clear" w:color="FFFFFF" w:themeFill="accent2" w:themeFillTint="32" w:themeColor="accent2" w:themeTint="32"/>
       </w:tcPr>
     </w:tblStylePr>
     <w:tblStylePr w:type="firstCol">
@@ -4789,7 +4806,7 @@
         <w:sz w:val="22"/>
       </w:rPr>
       <w:tcPr>
-        <w:shd w:val="clear" w:color="FFFFFF" w:themeColor="accent2" w:themeTint="97"/>
+        <w:shd w:val="clear" w:color="FFFFFF" w:themeFill="accent2" w:themeFillTint="97" w:themeColor="accent2" w:themeTint="97"/>
         <w:tcBorders>
           <w:left w:val="single" w:color="000000" w:sz="4" w:space="0" w:themeColor="accent2" w:themeTint="97"/>
           <w:top w:val="single" w:color="000000" w:sz="4" w:space="0" w:themeColor="accent2" w:themeTint="97"/>
@@ -4842,7 +4859,7 @@
         <w:sz w:val="22"/>
       </w:rPr>
       <w:tcPr>
-        <w:shd w:val="clear" w:color="FFFFFF" w:themeColor="accent3" w:themeTint="34"/>
+        <w:shd w:val="clear" w:color="FFFFFF" w:themeFill="accent3" w:themeFillTint="34" w:themeColor="accent3" w:themeTint="34"/>
       </w:tcPr>
     </w:tblStylePr>
     <w:tblStylePr w:type="band1Vert">
@@ -4852,7 +4869,7 @@
         <w:sz w:val="22"/>
       </w:rPr>
       <w:tcPr>
-        <w:shd w:val="clear" w:color="FFFFFF" w:themeColor="accent3" w:themeTint="34"/>
+        <w:shd w:val="clear" w:color="FFFFFF" w:themeFill="accent3" w:themeFillTint="34" w:themeColor="accent3" w:themeTint="34"/>
       </w:tcPr>
     </w:tblStylePr>
     <w:tblStylePr w:type="firstCol">
@@ -4869,7 +4886,7 @@
         <w:sz w:val="22"/>
       </w:rPr>
       <w:tcPr>
-        <w:shd w:val="clear" w:color="FFFFFF" w:themeColor="accent3" w:themeTint="FE"/>
+        <w:shd w:val="clear" w:color="FFFFFF" w:themeFill="accent3" w:themeFillTint="FE" w:themeColor="accent3" w:themeTint="FE"/>
         <w:tcBorders>
           <w:left w:val="single" w:color="000000" w:sz="4" w:space="0" w:themeColor="accent3" w:themeTint="FE"/>
           <w:top w:val="single" w:color="000000" w:sz="4" w:space="0" w:themeColor="accent3" w:themeTint="FE"/>
@@ -4922,7 +4939,7 @@
         <w:sz w:val="22"/>
       </w:rPr>
       <w:tcPr>
-        <w:shd w:val="clear" w:color="FFFFFF" w:themeColor="accent4" w:themeTint="34"/>
+        <w:shd w:val="clear" w:color="FFFFFF" w:themeFill="accent4" w:themeFillTint="34" w:themeColor="accent4" w:themeTint="34"/>
       </w:tcPr>
     </w:tblStylePr>
     <w:tblStylePr w:type="band1Vert">
@@ -4932,7 +4949,7 @@
         <w:sz w:val="22"/>
       </w:rPr>
       <w:tcPr>
-        <w:shd w:val="clear" w:color="FFFFFF" w:themeColor="accent4" w:themeTint="34"/>
+        <w:shd w:val="clear" w:color="FFFFFF" w:themeFill="accent4" w:themeFillTint="34" w:themeColor="accent4" w:themeTint="34"/>
       </w:tcPr>
     </w:tblStylePr>
     <w:tblStylePr w:type="firstCol">
@@ -4949,7 +4966,7 @@
         <w:sz w:val="22"/>
       </w:rPr>
       <w:tcPr>
-        <w:shd w:val="clear" w:color="FFFFFF" w:themeColor="accent4" w:themeTint="9A"/>
+        <w:shd w:val="clear" w:color="FFFFFF" w:themeFill="accent4" w:themeFillTint="9A" w:themeColor="accent4" w:themeTint="9A"/>
         <w:tcBorders>
           <w:left w:val="single" w:color="000000" w:sz="4" w:space="0" w:themeColor="accent4" w:themeTint="9A"/>
           <w:top w:val="single" w:color="000000" w:sz="4" w:space="0" w:themeColor="accent4" w:themeTint="9A"/>
@@ -5002,7 +5019,7 @@
         <w:sz w:val="22"/>
       </w:rPr>
       <w:tcPr>
-        <w:shd w:val="clear" w:color="FFFFFF" w:themeColor="accent5" w:themeTint="34"/>
+        <w:shd w:val="clear" w:color="FFFFFF" w:themeFill="accent5" w:themeFillTint="34" w:themeColor="accent5" w:themeTint="34"/>
       </w:tcPr>
     </w:tblStylePr>
     <w:tblStylePr w:type="band1Vert">
@@ -5012,7 +5029,7 @@
         <w:sz w:val="22"/>
       </w:rPr>
       <w:tcPr>
-        <w:shd w:val="clear" w:color="FFFFFF" w:themeColor="accent5" w:themeTint="34"/>
+        <w:shd w:val="clear" w:color="FFFFFF" w:themeFill="accent5" w:themeFillTint="34" w:themeColor="accent5" w:themeTint="34"/>
       </w:tcPr>
     </w:tblStylePr>
     <w:tblStylePr w:type="firstCol">
@@ -5029,7 +5046,7 @@
         <w:sz w:val="22"/>
       </w:rPr>
       <w:tcPr>
-        <w:shd w:val="clear" w:color="FFFFFF" w:themeColor="accent5"/>
+        <w:shd w:val="clear" w:color="FFFFFF" w:themeFill="accent5" w:themeColor="accent5"/>
         <w:tcBorders>
           <w:left w:val="single" w:color="000000" w:sz="4" w:space="0" w:themeColor="accent5"/>
           <w:top w:val="single" w:color="000000" w:sz="4" w:space="0" w:themeColor="accent5"/>
@@ -5082,7 +5099,7 @@
         <w:sz w:val="22"/>
       </w:rPr>
       <w:tcPr>
-        <w:shd w:val="clear" w:color="FFFFFF" w:themeColor="accent6" w:themeTint="34"/>
+        <w:shd w:val="clear" w:color="FFFFFF" w:themeFill="accent6" w:themeFillTint="34" w:themeColor="accent6" w:themeTint="34"/>
       </w:tcPr>
     </w:tblStylePr>
     <w:tblStylePr w:type="band1Vert">
@@ -5092,7 +5109,7 @@
         <w:sz w:val="22"/>
       </w:rPr>
       <w:tcPr>
-        <w:shd w:val="clear" w:color="FFFFFF" w:themeColor="accent6" w:themeTint="34"/>
+        <w:shd w:val="clear" w:color="FFFFFF" w:themeFill="accent6" w:themeFillTint="34" w:themeColor="accent6" w:themeTint="34"/>
       </w:tcPr>
     </w:tblStylePr>
     <w:tblStylePr w:type="firstCol">
@@ -5109,7 +5126,7 @@
         <w:sz w:val="22"/>
       </w:rPr>
       <w:tcPr>
-        <w:shd w:val="clear" w:color="FFFFFF" w:themeColor="accent6"/>
+        <w:shd w:val="clear" w:color="FFFFFF" w:themeFill="accent6" w:themeColor="accent6"/>
         <w:tcBorders>
           <w:left w:val="single" w:color="000000" w:sz="4" w:space="0" w:themeColor="accent6"/>
           <w:top w:val="single" w:color="000000" w:sz="4" w:space="0" w:themeColor="accent6"/>
@@ -5154,16 +5171,16 @@
         <w:insideV w:val="single" w:color="000000" w:sz="4" w:space="0" w:themeColor="light1"/>
         <w:insideH w:val="single" w:color="000000" w:sz="4" w:space="0" w:themeColor="light1"/>
       </w:tblBorders>
-      <w:shd w:val="clear" w:color="FFFFFF" w:themeColor="text1" w:themeTint="40"/>
+      <w:shd w:val="clear" w:color="FFFFFF" w:themeFill="text1" w:themeFillTint="40" w:themeColor="text1" w:themeTint="40"/>
     </w:tblPr>
     <w:tblStylePr w:type="band1Horz">
       <w:tcPr>
-        <w:shd w:val="clear" w:color="FFFFFF" w:themeColor="text1" w:themeTint="75"/>
+        <w:shd w:val="clear" w:color="FFFFFF" w:themeFill="text1" w:themeFillTint="75" w:themeColor="text1" w:themeTint="75"/>
       </w:tcPr>
     </w:tblStylePr>
     <w:tblStylePr w:type="band1Vert">
       <w:tcPr>
-        <w:shd w:val="clear" w:color="FFFFFF" w:themeColor="text1" w:themeTint="75"/>
+        <w:shd w:val="clear" w:color="FFFFFF" w:themeFill="text1" w:themeFillTint="75" w:themeColor="text1" w:themeTint="75"/>
       </w:tcPr>
     </w:tblStylePr>
     <w:tblStylePr w:type="firstCol">
@@ -5174,7 +5191,7 @@
         <w:sz w:val="22"/>
       </w:rPr>
       <w:tcPr>
-        <w:shd w:val="clear" w:color="FFFFFF" w:themeColor="text1"/>
+        <w:shd w:val="clear" w:color="FFFFFF" w:themeFill="text1" w:themeColor="text1"/>
       </w:tcPr>
     </w:tblStylePr>
     <w:tblStylePr w:type="firstRow">
@@ -5185,7 +5202,7 @@
         <w:sz w:val="22"/>
       </w:rPr>
       <w:tcPr>
-        <w:shd w:val="clear" w:color="FFFFFF" w:themeColor="text1"/>
+        <w:shd w:val="clear" w:color="FFFFFF" w:themeFill="text1" w:themeColor="text1"/>
       </w:tcPr>
     </w:tblStylePr>
     <w:tblStylePr w:type="lastCol">
@@ -5196,7 +5213,7 @@
         <w:sz w:val="22"/>
       </w:rPr>
       <w:tcPr>
-        <w:shd w:val="clear" w:color="FFFFFF" w:themeColor="text1"/>
+        <w:shd w:val="clear" w:color="FFFFFF" w:themeFill="text1" w:themeColor="text1"/>
       </w:tcPr>
     </w:tblStylePr>
     <w:tblStylePr w:type="lastRow">
@@ -5207,7 +5224,7 @@
         <w:sz w:val="22"/>
       </w:rPr>
       <w:tcPr>
-        <w:shd w:val="clear" w:color="FFFFFF" w:themeColor="text1"/>
+        <w:shd w:val="clear" w:color="FFFFFF" w:themeFill="text1" w:themeColor="text1"/>
         <w:tcBorders>
           <w:top w:val="single" w:color="000000" w:sz="4" w:space="0" w:themeColor="light1"/>
         </w:tcBorders>
@@ -5232,16 +5249,16 @@
         <w:insideV w:val="single" w:color="000000" w:sz="4" w:space="0" w:themeColor="light1"/>
         <w:insideH w:val="single" w:color="000000" w:sz="4" w:space="0" w:themeColor="light1"/>
       </w:tblBorders>
-      <w:shd w:val="clear" w:color="FFFFFF" w:themeColor="accent1" w:themeTint="34"/>
+      <w:shd w:val="clear" w:color="FFFFFF" w:themeFill="accent1" w:themeFillTint="34" w:themeColor="accent1" w:themeTint="34"/>
     </w:tblPr>
     <w:tblStylePr w:type="band1Horz">
       <w:tcPr>
-        <w:shd w:val="clear" w:color="FFFFFF" w:themeColor="accent1" w:themeTint="75"/>
+        <w:shd w:val="clear" w:color="FFFFFF" w:themeFill="accent1" w:themeFillTint="75" w:themeColor="accent1" w:themeTint="75"/>
       </w:tcPr>
     </w:tblStylePr>
     <w:tblStylePr w:type="band1Vert">
       <w:tcPr>
-        <w:shd w:val="clear" w:color="FFFFFF" w:themeColor="accent1" w:themeTint="75"/>
+        <w:shd w:val="clear" w:color="FFFFFF" w:themeFill="accent1" w:themeFillTint="75" w:themeColor="accent1" w:themeTint="75"/>
       </w:tcPr>
     </w:tblStylePr>
     <w:tblStylePr w:type="firstCol">
@@ -5252,7 +5269,7 @@
         <w:sz w:val="22"/>
       </w:rPr>
       <w:tcPr>
-        <w:shd w:val="clear" w:color="FFFFFF" w:themeColor="accent1"/>
+        <w:shd w:val="clear" w:color="FFFFFF" w:themeFill="accent1" w:themeColor="accent1"/>
       </w:tcPr>
     </w:tblStylePr>
     <w:tblStylePr w:type="firstRow">
@@ -5263,7 +5280,7 @@
         <w:sz w:val="22"/>
       </w:rPr>
       <w:tcPr>
-        <w:shd w:val="clear" w:color="FFFFFF" w:themeColor="accent1"/>
+        <w:shd w:val="clear" w:color="FFFFFF" w:themeFill="accent1" w:themeColor="accent1"/>
       </w:tcPr>
     </w:tblStylePr>
     <w:tblStylePr w:type="lastCol">
@@ -5274,7 +5291,7 @@
         <w:sz w:val="22"/>
       </w:rPr>
       <w:tcPr>
-        <w:shd w:val="clear" w:color="FFFFFF" w:themeColor="accent1"/>
+        <w:shd w:val="clear" w:color="FFFFFF" w:themeFill="accent1" w:themeColor="accent1"/>
       </w:tcPr>
     </w:tblStylePr>
     <w:tblStylePr w:type="lastRow">
@@ -5285,7 +5302,7 @@
         <w:sz w:val="22"/>
       </w:rPr>
       <w:tcPr>
-        <w:shd w:val="clear" w:color="FFFFFF" w:themeColor="accent1"/>
+        <w:shd w:val="clear" w:color="FFFFFF" w:themeFill="accent1" w:themeColor="accent1"/>
         <w:tcBorders>
           <w:top w:val="single" w:color="000000" w:sz="4" w:space="0" w:themeColor="light1"/>
         </w:tcBorders>
@@ -5310,16 +5327,16 @@
         <w:insideV w:val="single" w:color="000000" w:sz="4" w:space="0" w:themeColor="light1"/>
         <w:insideH w:val="single" w:color="000000" w:sz="4" w:space="0" w:themeColor="light1"/>
       </w:tblBorders>
-      <w:shd w:val="clear" w:color="FFFFFF" w:themeColor="accent2" w:themeTint="32"/>
+      <w:shd w:val="clear" w:color="FFFFFF" w:themeFill="accent2" w:themeFillTint="32" w:themeColor="accent2" w:themeTint="32"/>
     </w:tblPr>
     <w:tblStylePr w:type="band1Horz">
       <w:tcPr>
-        <w:shd w:val="clear" w:color="FFFFFF" w:themeColor="accent2" w:themeTint="75"/>
+        <w:shd w:val="clear" w:color="FFFFFF" w:themeFill="accent2" w:themeFillTint="75" w:themeColor="accent2" w:themeTint="75"/>
       </w:tcPr>
     </w:tblStylePr>
     <w:tblStylePr w:type="band1Vert">
       <w:tcPr>
-        <w:shd w:val="clear" w:color="FFFFFF" w:themeColor="accent2" w:themeTint="75"/>
+        <w:shd w:val="clear" w:color="FFFFFF" w:themeFill="accent2" w:themeFillTint="75" w:themeColor="accent2" w:themeTint="75"/>
       </w:tcPr>
     </w:tblStylePr>
     <w:tblStylePr w:type="firstCol">
@@ -5330,7 +5347,7 @@
         <w:sz w:val="22"/>
       </w:rPr>
       <w:tcPr>
-        <w:shd w:val="clear" w:color="FFFFFF" w:themeColor="accent2"/>
+        <w:shd w:val="clear" w:color="FFFFFF" w:themeFill="accent2" w:themeColor="accent2"/>
       </w:tcPr>
     </w:tblStylePr>
     <w:tblStylePr w:type="firstRow">
@@ -5341,7 +5358,7 @@
         <w:sz w:val="22"/>
       </w:rPr>
       <w:tcPr>
-        <w:shd w:val="clear" w:color="FFFFFF" w:themeColor="accent2"/>
+        <w:shd w:val="clear" w:color="FFFFFF" w:themeFill="accent2" w:themeColor="accent2"/>
       </w:tcPr>
     </w:tblStylePr>
     <w:tblStylePr w:type="lastCol">
@@ -5352,7 +5369,7 @@
         <w:sz w:val="22"/>
       </w:rPr>
       <w:tcPr>
-        <w:shd w:val="clear" w:color="FFFFFF" w:themeColor="accent2"/>
+        <w:shd w:val="clear" w:color="FFFFFF" w:themeFill="accent2" w:themeColor="accent2"/>
       </w:tcPr>
     </w:tblStylePr>
     <w:tblStylePr w:type="lastRow">
@@ -5363,7 +5380,7 @@
         <w:sz w:val="22"/>
       </w:rPr>
       <w:tcPr>
-        <w:shd w:val="clear" w:color="FFFFFF" w:themeColor="accent2"/>
+        <w:shd w:val="clear" w:color="FFFFFF" w:themeFill="accent2" w:themeColor="accent2"/>
         <w:tcBorders>
           <w:top w:val="single" w:color="000000" w:sz="4" w:space="0" w:themeColor="light1"/>
         </w:tcBorders>
@@ -5388,16 +5405,16 @@
         <w:insideV w:val="single" w:color="000000" w:sz="4" w:space="0" w:themeColor="light1"/>
         <w:insideH w:val="single" w:color="000000" w:sz="4" w:space="0" w:themeColor="light1"/>
       </w:tblBorders>
-      <w:shd w:val="clear" w:color="FFFFFF" w:themeColor="accent3" w:themeTint="34"/>
+      <w:shd w:val="clear" w:color="FFFFFF" w:themeFill="accent3" w:themeFillTint="34" w:themeColor="accent3" w:themeTint="34"/>
     </w:tblPr>
     <w:tblStylePr w:type="band1Horz">
       <w:tcPr>
-        <w:shd w:val="clear" w:color="FFFFFF" w:themeColor="accent3" w:themeTint="75"/>
+        <w:shd w:val="clear" w:color="FFFFFF" w:themeFill="accent3" w:themeFillTint="75" w:themeColor="accent3" w:themeTint="75"/>
       </w:tcPr>
     </w:tblStylePr>
     <w:tblStylePr w:type="band1Vert">
       <w:tcPr>
-        <w:shd w:val="clear" w:color="FFFFFF" w:themeColor="accent3" w:themeTint="75"/>
+        <w:shd w:val="clear" w:color="FFFFFF" w:themeFill="accent3" w:themeFillTint="75" w:themeColor="accent3" w:themeTint="75"/>
       </w:tcPr>
     </w:tblStylePr>
     <w:tblStylePr w:type="firstCol">
@@ -5408,7 +5425,7 @@
         <w:sz w:val="22"/>
       </w:rPr>
       <w:tcPr>
-        <w:shd w:val="clear" w:color="FFFFFF" w:themeColor="accent3"/>
+        <w:shd w:val="clear" w:color="FFFFFF" w:themeFill="accent3" w:themeColor="accent3"/>
       </w:tcPr>
     </w:tblStylePr>
     <w:tblStylePr w:type="firstRow">
@@ -5419,7 +5436,7 @@
         <w:sz w:val="22"/>
       </w:rPr>
       <w:tcPr>
-        <w:shd w:val="clear" w:color="FFFFFF" w:themeColor="accent3"/>
+        <w:shd w:val="clear" w:color="FFFFFF" w:themeFill="accent3" w:themeColor="accent3"/>
       </w:tcPr>
     </w:tblStylePr>
     <w:tblStylePr w:type="lastCol">
@@ -5430,7 +5447,7 @@
         <w:sz w:val="22"/>
       </w:rPr>
       <w:tcPr>
-        <w:shd w:val="clear" w:color="FFFFFF" w:themeColor="accent3"/>
+        <w:shd w:val="clear" w:color="FFFFFF" w:themeFill="accent3" w:themeColor="accent3"/>
       </w:tcPr>
     </w:tblStylePr>
     <w:tblStylePr w:type="lastRow">
@@ -5441,7 +5458,7 @@
         <w:sz w:val="22"/>
       </w:rPr>
       <w:tcPr>
-        <w:shd w:val="clear" w:color="FFFFFF" w:themeColor="accent3"/>
+        <w:shd w:val="clear" w:color="FFFFFF" w:themeFill="accent3" w:themeColor="accent3"/>
         <w:tcBorders>
           <w:top w:val="single" w:color="000000" w:sz="4" w:space="0" w:themeColor="light1"/>
         </w:tcBorders>
@@ -5466,16 +5483,16 @@
         <w:insideV w:val="single" w:color="000000" w:sz="4" w:space="0" w:themeColor="light1"/>
         <w:insideH w:val="single" w:color="000000" w:sz="4" w:space="0" w:themeColor="light1"/>
       </w:tblBorders>
-      <w:shd w:val="clear" w:color="FFFFFF" w:themeColor="accent4" w:themeTint="34"/>
+      <w:shd w:val="clear" w:color="FFFFFF" w:themeFill="accent4" w:themeFillTint="34" w:themeColor="accent4" w:themeTint="34"/>
     </w:tblPr>
     <w:tblStylePr w:type="band1Horz">
       <w:tcPr>
-        <w:shd w:val="clear" w:color="FFFFFF" w:themeColor="accent4" w:themeTint="75"/>
+        <w:shd w:val="clear" w:color="FFFFFF" w:themeFill="accent4" w:themeFillTint="75" w:themeColor="accent4" w:themeTint="75"/>
       </w:tcPr>
     </w:tblStylePr>
     <w:tblStylePr w:type="band1Vert">
       <w:tcPr>
-        <w:shd w:val="clear" w:color="FFFFFF" w:themeColor="accent4" w:themeTint="75"/>
+        <w:shd w:val="clear" w:color="FFFFFF" w:themeFill="accent4" w:themeFillTint="75" w:themeColor="accent4" w:themeTint="75"/>
       </w:tcPr>
     </w:tblStylePr>
     <w:tblStylePr w:type="firstCol">
@@ -5486,7 +5503,7 @@
         <w:sz w:val="22"/>
       </w:rPr>
       <w:tcPr>
-        <w:shd w:val="clear" w:color="FFFFFF" w:themeColor="accent4"/>
+        <w:shd w:val="clear" w:color="FFFFFF" w:themeFill="accent4" w:themeColor="accent4"/>
       </w:tcPr>
     </w:tblStylePr>
     <w:tblStylePr w:type="firstRow">
@@ -5497,7 +5514,7 @@
         <w:sz w:val="22"/>
       </w:rPr>
       <w:tcPr>
-        <w:shd w:val="clear" w:color="FFFFFF" w:themeColor="accent4"/>
+        <w:shd w:val="clear" w:color="FFFFFF" w:themeFill="accent4" w:themeColor="accent4"/>
       </w:tcPr>
     </w:tblStylePr>
     <w:tblStylePr w:type="lastCol">
@@ -5508,7 +5525,7 @@
         <w:sz w:val="22"/>
       </w:rPr>
       <w:tcPr>
-        <w:shd w:val="clear" w:color="FFFFFF" w:themeColor="accent4"/>
+        <w:shd w:val="clear" w:color="FFFFFF" w:themeFill="accent4" w:themeColor="accent4"/>
       </w:tcPr>
     </w:tblStylePr>
     <w:tblStylePr w:type="lastRow">
@@ -5519,7 +5536,7 @@
         <w:sz w:val="22"/>
       </w:rPr>
       <w:tcPr>
-        <w:shd w:val="clear" w:color="FFFFFF" w:themeColor="accent4"/>
+        <w:shd w:val="clear" w:color="FFFFFF" w:themeFill="accent4" w:themeColor="accent4"/>
         <w:tcBorders>
           <w:top w:val="single" w:color="000000" w:sz="4" w:space="0" w:themeColor="light1"/>
         </w:tcBorders>
@@ -5544,16 +5561,16 @@
         <w:insideV w:val="single" w:color="000000" w:sz="4" w:space="0" w:themeColor="light1"/>
         <w:insideH w:val="single" w:color="000000" w:sz="4" w:space="0" w:themeColor="light1"/>
       </w:tblBorders>
-      <w:shd w:val="clear" w:color="FFFFFF" w:themeColor="accent5" w:themeTint="34"/>
+      <w:shd w:val="clear" w:color="FFFFFF" w:themeFill="accent5" w:themeFillTint="34" w:themeColor="accent5" w:themeTint="34"/>
     </w:tblPr>
     <w:tblStylePr w:type="band1Horz">
       <w:tcPr>
-        <w:shd w:val="clear" w:color="FFFFFF" w:themeColor="accent5" w:themeTint="75"/>
+        <w:shd w:val="clear" w:color="FFFFFF" w:themeFill="accent5" w:themeFillTint="75" w:themeColor="accent5" w:themeTint="75"/>
       </w:tcPr>
     </w:tblStylePr>
     <w:tblStylePr w:type="band1Vert">
       <w:tcPr>
-        <w:shd w:val="clear" w:color="FFFFFF" w:themeColor="accent5" w:themeTint="75"/>
+        <w:shd w:val="clear" w:color="FFFFFF" w:themeFill="accent5" w:themeFillTint="75" w:themeColor="accent5" w:themeTint="75"/>
       </w:tcPr>
     </w:tblStylePr>
     <w:tblStylePr w:type="firstCol">
@@ -5564,7 +5581,7 @@
         <w:sz w:val="22"/>
       </w:rPr>
       <w:tcPr>
-        <w:shd w:val="clear" w:color="FFFFFF" w:themeColor="accent5"/>
+        <w:shd w:val="clear" w:color="FFFFFF" w:themeFill="accent5" w:themeColor="accent5"/>
       </w:tcPr>
     </w:tblStylePr>
     <w:tblStylePr w:type="firstRow">
@@ -5575,7 +5592,7 @@
         <w:sz w:val="22"/>
       </w:rPr>
       <w:tcPr>
-        <w:shd w:val="clear" w:color="FFFFFF" w:themeColor="accent5"/>
+        <w:shd w:val="clear" w:color="FFFFFF" w:themeFill="accent5" w:themeColor="accent5"/>
       </w:tcPr>
     </w:tblStylePr>
     <w:tblStylePr w:type="lastCol">
@@ -5586,7 +5603,7 @@
         <w:sz w:val="22"/>
       </w:rPr>
       <w:tcPr>
-        <w:shd w:val="clear" w:color="FFFFFF" w:themeColor="accent5"/>
+        <w:shd w:val="clear" w:color="FFFFFF" w:themeFill="accent5" w:themeColor="accent5"/>
       </w:tcPr>
     </w:tblStylePr>
     <w:tblStylePr w:type="lastRow">
@@ -5597,7 +5614,7 @@
         <w:sz w:val="22"/>
       </w:rPr>
       <w:tcPr>
-        <w:shd w:val="clear" w:color="FFFFFF" w:themeColor="accent5"/>
+        <w:shd w:val="clear" w:color="FFFFFF" w:themeFill="accent5" w:themeColor="accent5"/>
         <w:tcBorders>
           <w:top w:val="single" w:color="000000" w:sz="4" w:space="0" w:themeColor="light1"/>
         </w:tcBorders>
@@ -5622,16 +5639,16 @@
         <w:insideV w:val="single" w:color="000000" w:sz="4" w:space="0" w:themeColor="light1"/>
         <w:insideH w:val="single" w:color="000000" w:sz="4" w:space="0" w:themeColor="light1"/>
       </w:tblBorders>
-      <w:shd w:val="clear" w:color="FFFFFF" w:themeColor="accent6" w:themeTint="34"/>
+      <w:shd w:val="clear" w:color="FFFFFF" w:themeFill="accent6" w:themeFillTint="34" w:themeColor="accent6" w:themeTint="34"/>
     </w:tblPr>
     <w:tblStylePr w:type="band1Horz">
       <w:tcPr>
-        <w:shd w:val="clear" w:color="FFFFFF" w:themeColor="accent6" w:themeTint="75"/>
+        <w:shd w:val="clear" w:color="FFFFFF" w:themeFill="accent6" w:themeFillTint="75" w:themeColor="accent6" w:themeTint="75"/>
       </w:tcPr>
     </w:tblStylePr>
     <w:tblStylePr w:type="band1Vert">
       <w:tcPr>
-        <w:shd w:val="clear" w:color="FFFFFF" w:themeColor="accent6" w:themeTint="75"/>
+        <w:shd w:val="clear" w:color="FFFFFF" w:themeFill="accent6" w:themeFillTint="75" w:themeColor="accent6" w:themeTint="75"/>
       </w:tcPr>
     </w:tblStylePr>
     <w:tblStylePr w:type="firstCol">
@@ -5642,7 +5659,7 @@
         <w:sz w:val="22"/>
       </w:rPr>
       <w:tcPr>
-        <w:shd w:val="clear" w:color="FFFFFF" w:themeColor="accent6"/>
+        <w:shd w:val="clear" w:color="FFFFFF" w:themeFill="accent6" w:themeColor="accent6"/>
       </w:tcPr>
     </w:tblStylePr>
     <w:tblStylePr w:type="firstRow">
@@ -5653,7 +5670,7 @@
         <w:sz w:val="22"/>
       </w:rPr>
       <w:tcPr>
-        <w:shd w:val="clear" w:color="FFFFFF" w:themeColor="accent6"/>
+        <w:shd w:val="clear" w:color="FFFFFF" w:themeFill="accent6" w:themeColor="accent6"/>
       </w:tcPr>
     </w:tblStylePr>
     <w:tblStylePr w:type="lastCol">
@@ -5664,7 +5681,7 @@
         <w:sz w:val="22"/>
       </w:rPr>
       <w:tcPr>
-        <w:shd w:val="clear" w:color="FFFFFF" w:themeColor="accent6"/>
+        <w:shd w:val="clear" w:color="FFFFFF" w:themeFill="accent6" w:themeColor="accent6"/>
       </w:tcPr>
     </w:tblStylePr>
     <w:tblStylePr w:type="lastRow">
@@ -5675,7 +5692,7 @@
         <w:sz w:val="22"/>
       </w:rPr>
       <w:tcPr>
-        <w:shd w:val="clear" w:color="FFFFFF" w:themeColor="accent6"/>
+        <w:shd w:val="clear" w:color="FFFFFF" w:themeFill="accent6" w:themeColor="accent6"/>
         <w:tcBorders>
           <w:top w:val="single" w:color="000000" w:sz="4" w:space="0" w:themeColor="light1"/>
         </w:tcBorders>
@@ -5708,12 +5725,12 @@
         <w:sz w:val="22"/>
       </w:rPr>
       <w:tcPr>
-        <w:shd w:val="clear" w:color="FFFFFF" w:themeColor="text1" w:themeTint="34"/>
+        <w:shd w:val="clear" w:color="FFFFFF" w:themeFill="text1" w:themeFillTint="34" w:themeColor="text1" w:themeTint="34"/>
       </w:tcPr>
     </w:tblStylePr>
     <w:tblStylePr w:type="band1Vert">
       <w:tcPr>
-        <w:shd w:val="clear" w:color="FFFFFF" w:themeColor="text1" w:themeTint="34"/>
+        <w:shd w:val="clear" w:color="FFFFFF" w:themeFill="text1" w:themeFillTint="34" w:themeColor="text1" w:themeTint="34"/>
       </w:tcPr>
     </w:tblStylePr>
     <w:tblStylePr w:type="band2Horz">
@@ -5786,12 +5803,12 @@
         <w:sz w:val="22"/>
       </w:rPr>
       <w:tcPr>
-        <w:shd w:val="clear" w:color="FFFFFF" w:themeColor="accent1" w:themeTint="34"/>
+        <w:shd w:val="clear" w:color="FFFFFF" w:themeFill="accent1" w:themeFillTint="34" w:themeColor="accent1" w:themeTint="34"/>
       </w:tcPr>
     </w:tblStylePr>
     <w:tblStylePr w:type="band1Vert">
       <w:tcPr>
-        <w:shd w:val="clear" w:color="FFFFFF" w:themeColor="accent1" w:themeTint="34"/>
+        <w:shd w:val="clear" w:color="FFFFFF" w:themeFill="accent1" w:themeFillTint="34" w:themeColor="accent1" w:themeTint="34"/>
       </w:tcPr>
     </w:tblStylePr>
     <w:tblStylePr w:type="band2Horz">
@@ -5864,12 +5881,12 @@
         <w:sz w:val="22"/>
       </w:rPr>
       <w:tcPr>
-        <w:shd w:val="clear" w:color="FFFFFF" w:themeColor="accent2" w:themeTint="32"/>
+        <w:shd w:val="clear" w:color="FFFFFF" w:themeFill="accent2" w:themeFillTint="32" w:themeColor="accent2" w:themeTint="32"/>
       </w:tcPr>
     </w:tblStylePr>
     <w:tblStylePr w:type="band1Vert">
       <w:tcPr>
-        <w:shd w:val="clear" w:color="FFFFFF" w:themeColor="accent2" w:themeTint="32"/>
+        <w:shd w:val="clear" w:color="FFFFFF" w:themeFill="accent2" w:themeFillTint="32" w:themeColor="accent2" w:themeTint="32"/>
       </w:tcPr>
     </w:tblStylePr>
     <w:tblStylePr w:type="band2Horz">
@@ -5942,12 +5959,12 @@
         <w:sz w:val="22"/>
       </w:rPr>
       <w:tcPr>
-        <w:shd w:val="clear" w:color="FFFFFF" w:themeColor="accent3" w:themeTint="34"/>
+        <w:shd w:val="clear" w:color="FFFFFF" w:themeFill="accent3" w:themeFillTint="34" w:themeColor="accent3" w:themeTint="34"/>
       </w:tcPr>
     </w:tblStylePr>
     <w:tblStylePr w:type="band1Vert">
       <w:tcPr>
-        <w:shd w:val="clear" w:color="FFFFFF" w:themeColor="accent3" w:themeTint="34"/>
+        <w:shd w:val="clear" w:color="FFFFFF" w:themeFill="accent3" w:themeFillTint="34" w:themeColor="accent3" w:themeTint="34"/>
       </w:tcPr>
     </w:tblStylePr>
     <w:tblStylePr w:type="band2Horz">
@@ -6020,12 +6037,12 @@
         <w:sz w:val="22"/>
       </w:rPr>
       <w:tcPr>
-        <w:shd w:val="clear" w:color="FFFFFF" w:themeColor="accent4" w:themeTint="34"/>
+        <w:shd w:val="clear" w:color="FFFFFF" w:themeFill="accent4" w:themeFillTint="34" w:themeColor="accent4" w:themeTint="34"/>
       </w:tcPr>
     </w:tblStylePr>
     <w:tblStylePr w:type="band1Vert">
       <w:tcPr>
-        <w:shd w:val="clear" w:color="FFFFFF" w:themeColor="accent4" w:themeTint="34"/>
+        <w:shd w:val="clear" w:color="FFFFFF" w:themeFill="accent4" w:themeFillTint="34" w:themeColor="accent4" w:themeTint="34"/>
       </w:tcPr>
     </w:tblStylePr>
     <w:tblStylePr w:type="band2Horz">
@@ -6098,12 +6115,12 @@
         <w:sz w:val="22"/>
       </w:rPr>
       <w:tcPr>
-        <w:shd w:val="clear" w:color="FFFFFF" w:themeColor="accent5" w:themeTint="34"/>
+        <w:shd w:val="clear" w:color="FFFFFF" w:themeFill="accent5" w:themeFillTint="34" w:themeColor="accent5" w:themeTint="34"/>
       </w:tcPr>
     </w:tblStylePr>
     <w:tblStylePr w:type="band1Vert">
       <w:tcPr>
-        <w:shd w:val="clear" w:color="FFFFFF" w:themeColor="accent5" w:themeTint="34"/>
+        <w:shd w:val="clear" w:color="FFFFFF" w:themeFill="accent5" w:themeFillTint="34" w:themeColor="accent5" w:themeTint="34"/>
       </w:tcPr>
     </w:tblStylePr>
     <w:tblStylePr w:type="band2Horz">
@@ -6176,12 +6193,12 @@
         <w:sz w:val="22"/>
       </w:rPr>
       <w:tcPr>
-        <w:shd w:val="clear" w:color="FFFFFF" w:themeColor="accent6" w:themeTint="34"/>
+        <w:shd w:val="clear" w:color="FFFFFF" w:themeFill="accent6" w:themeFillTint="34" w:themeColor="accent6" w:themeTint="34"/>
       </w:tcPr>
     </w:tblStylePr>
     <w:tblStylePr w:type="band1Vert">
       <w:tcPr>
-        <w:shd w:val="clear" w:color="FFFFFF" w:themeColor="accent6" w:themeTint="34"/>
+        <w:shd w:val="clear" w:color="FFFFFF" w:themeFill="accent6" w:themeFillTint="34" w:themeColor="accent6" w:themeTint="34"/>
       </w:tcPr>
     </w:tblStylePr>
     <w:tblStylePr w:type="band2Horz">
@@ -6252,12 +6269,12 @@
         <w:sz w:val="22"/>
       </w:rPr>
       <w:tcPr>
-        <w:shd w:val="clear" w:color="FFFFFF" w:themeColor="text1" w:themeTint="0D"/>
+        <w:shd w:val="clear" w:color="FFFFFF" w:themeFill="text1" w:themeFillTint="0D" w:themeColor="text1" w:themeTint="0D"/>
       </w:tcPr>
     </w:tblStylePr>
     <w:tblStylePr w:type="band1Vert">
       <w:tcPr>
-        <w:shd w:val="clear" w:color="FFFFFF" w:themeColor="text1" w:themeTint="0D"/>
+        <w:shd w:val="clear" w:color="FFFFFF" w:themeFill="text1" w:themeFillTint="0D" w:themeColor="text1" w:themeTint="0D"/>
       </w:tcPr>
     </w:tblStylePr>
     <w:tblStylePr w:type="band2Horz">
@@ -6295,7 +6312,7 @@
         <w:sz w:val="22"/>
       </w:rPr>
       <w:tcPr>
-        <w:shd w:val="clear" w:color="FFFFFF" w:themeColor="light1"/>
+        <w:shd w:val="clear" w:color="FFFFFF" w:themeFill="light1" w:themeColor="light1"/>
         <w:tcBorders>
           <w:left w:val="none" w:color="000000" w:sz="4" w:space="0"/>
           <w:top w:val="none" w:color="000000" w:sz="4" w:space="0"/>
@@ -6329,7 +6346,7 @@
         <w:sz w:val="22"/>
       </w:rPr>
       <w:tcPr>
-        <w:shd w:val="clear" w:color="FFFFFF" w:themeColor="light1"/>
+        <w:shd w:val="clear" w:color="FFFFFF" w:themeFill="light1" w:themeColor="light1"/>
         <w:tcBorders>
           <w:left w:val="none" w:color="000000" w:sz="4" w:space="0"/>
           <w:top w:val="single" w:color="000000" w:sz="4" w:space="0" w:themeColor="text1" w:themeTint="80"/>
@@ -6363,12 +6380,12 @@
         <w:sz w:val="22"/>
       </w:rPr>
       <w:tcPr>
-        <w:shd w:val="clear" w:color="FFFFFF" w:themeColor="accent1" w:themeTint="34"/>
+        <w:shd w:val="clear" w:color="FFFFFF" w:themeFill="accent1" w:themeFillTint="34" w:themeColor="accent1" w:themeTint="34"/>
       </w:tcPr>
     </w:tblStylePr>
     <w:tblStylePr w:type="band1Vert">
       <w:tcPr>
-        <w:shd w:val="clear" w:color="FFFFFF" w:themeColor="accent1" w:themeTint="34"/>
+        <w:shd w:val="clear" w:color="FFFFFF" w:themeFill="accent1" w:themeFillTint="34" w:themeColor="accent1" w:themeTint="34"/>
       </w:tcPr>
     </w:tblStylePr>
     <w:tblStylePr w:type="band2Horz">
@@ -6406,7 +6423,7 @@
         <w:sz w:val="22"/>
       </w:rPr>
       <w:tcPr>
-        <w:shd w:val="clear" w:color="FFFFFF" w:themeColor="light1"/>
+        <w:shd w:val="clear" w:color="FFFFFF" w:themeFill="light1" w:themeColor="light1"/>
         <w:tcBorders>
           <w:left w:val="none" w:color="000000" w:sz="4" w:space="0"/>
           <w:top w:val="none" w:color="000000" w:sz="4" w:space="0"/>
@@ -6440,7 +6457,7 @@
         <w:sz w:val="22"/>
       </w:rPr>
       <w:tcPr>
-        <w:shd w:val="clear" w:color="FFFFFF" w:themeColor="light1"/>
+        <w:shd w:val="clear" w:color="FFFFFF" w:themeFill="light1" w:themeColor="light1"/>
         <w:tcBorders>
           <w:left w:val="none" w:color="000000" w:sz="4" w:space="0"/>
           <w:top w:val="single" w:color="000000" w:sz="4" w:space="0" w:themeColor="accent1" w:themeTint="80"/>
@@ -6474,12 +6491,12 @@
         <w:sz w:val="22"/>
       </w:rPr>
       <w:tcPr>
-        <w:shd w:val="clear" w:color="FFFFFF" w:themeColor="accent2" w:themeTint="32"/>
+        <w:shd w:val="clear" w:color="FFFFFF" w:themeFill="accent2" w:themeFillTint="32" w:themeColor="accent2" w:themeTint="32"/>
       </w:tcPr>
     </w:tblStylePr>
     <w:tblStylePr w:type="band1Vert">
       <w:tcPr>
-        <w:shd w:val="clear" w:color="FFFFFF" w:themeColor="accent2" w:themeTint="32"/>
+        <w:shd w:val="clear" w:color="FFFFFF" w:themeFill="accent2" w:themeFillTint="32" w:themeColor="accent2" w:themeTint="32"/>
       </w:tcPr>
     </w:tblStylePr>
     <w:tblStylePr w:type="band2Horz">
@@ -6517,7 +6534,7 @@
         <w:sz w:val="22"/>
       </w:rPr>
       <w:tcPr>
-        <w:shd w:val="clear" w:color="FFFFFF" w:themeColor="light1"/>
+        <w:shd w:val="clear" w:color="FFFFFF" w:themeFill="light1" w:themeColor="light1"/>
         <w:tcBorders>
           <w:left w:val="none" w:color="000000" w:sz="4" w:space="0"/>
           <w:top w:val="none" w:color="000000" w:sz="4" w:space="0"/>
@@ -6551,7 +6568,7 @@
         <w:sz w:val="22"/>
       </w:rPr>
       <w:tcPr>
-        <w:shd w:val="clear" w:color="FFFFFF" w:themeColor="light1"/>
+        <w:shd w:val="clear" w:color="FFFFFF" w:themeFill="light1" w:themeColor="light1"/>
         <w:tcBorders>
           <w:left w:val="none" w:color="000000" w:sz="4" w:space="0"/>
           <w:top w:val="single" w:color="000000" w:sz="4" w:space="0" w:themeColor="accent2" w:themeTint="97"/>
@@ -6585,12 +6602,12 @@
         <w:sz w:val="22"/>
       </w:rPr>
       <w:tcPr>
-        <w:shd w:val="clear" w:color="FFFFFF" w:themeColor="accent3" w:themeTint="34"/>
+        <w:shd w:val="clear" w:color="FFFFFF" w:themeFill="accent3" w:themeFillTint="34" w:themeColor="accent3" w:themeTint="34"/>
       </w:tcPr>
     </w:tblStylePr>
     <w:tblStylePr w:type="band1Vert">
       <w:tcPr>
-        <w:shd w:val="clear" w:color="FFFFFF" w:themeColor="accent3" w:themeTint="34"/>
+        <w:shd w:val="clear" w:color="FFFFFF" w:themeFill="accent3" w:themeFillTint="34" w:themeColor="accent3" w:themeTint="34"/>
       </w:tcPr>
     </w:tblStylePr>
     <w:tblStylePr w:type="band2Horz">
@@ -6628,7 +6645,7 @@
         <w:sz w:val="22"/>
       </w:rPr>
       <w:tcPr>
-        <w:shd w:val="clear" w:color="FFFFFF" w:themeColor="light1"/>
+        <w:shd w:val="clear" w:color="FFFFFF" w:themeFill="light1" w:themeColor="light1"/>
         <w:tcBorders>
           <w:left w:val="none" w:color="000000" w:sz="4" w:space="0"/>
           <w:top w:val="none" w:color="000000" w:sz="4" w:space="0"/>
@@ -6662,7 +6679,7 @@
         <w:sz w:val="22"/>
       </w:rPr>
       <w:tcPr>
-        <w:shd w:val="clear" w:color="FFFFFF" w:themeColor="light1"/>
+        <w:shd w:val="clear" w:color="FFFFFF" w:themeFill="light1" w:themeColor="light1"/>
         <w:tcBorders>
           <w:left w:val="none" w:color="000000" w:sz="4" w:space="0"/>
           <w:top w:val="single" w:color="000000" w:sz="4" w:space="0" w:themeColor="accent3" w:themeTint="FE"/>
@@ -6696,12 +6713,12 @@
         <w:sz w:val="22"/>
       </w:rPr>
       <w:tcPr>
-        <w:shd w:val="clear" w:color="FFFFFF" w:themeColor="accent4" w:themeTint="34"/>
+        <w:shd w:val="clear" w:color="FFFFFF" w:themeFill="accent4" w:themeFillTint="34" w:themeColor="accent4" w:themeTint="34"/>
       </w:tcPr>
     </w:tblStylePr>
     <w:tblStylePr w:type="band1Vert">
       <w:tcPr>
-        <w:shd w:val="clear" w:color="FFFFFF" w:themeColor="accent4" w:themeTint="34"/>
+        <w:shd w:val="clear" w:color="FFFFFF" w:themeFill="accent4" w:themeFillTint="34" w:themeColor="accent4" w:themeTint="34"/>
       </w:tcPr>
     </w:tblStylePr>
     <w:tblStylePr w:type="band2Horz">
@@ -6739,7 +6756,7 @@
         <w:sz w:val="22"/>
       </w:rPr>
       <w:tcPr>
-        <w:shd w:val="clear" w:color="FFFFFF" w:themeColor="light1"/>
+        <w:shd w:val="clear" w:color="FFFFFF" w:themeFill="light1" w:themeColor="light1"/>
         <w:tcBorders>
           <w:left w:val="none" w:color="000000" w:sz="4" w:space="0"/>
           <w:top w:val="none" w:color="000000" w:sz="4" w:space="0"/>
@@ -6773,7 +6790,7 @@
         <w:sz w:val="22"/>
       </w:rPr>
       <w:tcPr>
-        <w:shd w:val="clear" w:color="FFFFFF" w:themeColor="light1"/>
+        <w:shd w:val="clear" w:color="FFFFFF" w:themeFill="light1" w:themeColor="light1"/>
         <w:tcBorders>
           <w:left w:val="none" w:color="000000" w:sz="4" w:space="0"/>
           <w:top w:val="single" w:color="000000" w:sz="4" w:space="0" w:themeColor="accent4" w:themeTint="9A"/>
@@ -6807,12 +6824,12 @@
         <w:sz w:val="22"/>
       </w:rPr>
       <w:tcPr>
-        <w:shd w:val="clear" w:color="FFFFFF" w:themeColor="accent5" w:themeTint="34"/>
+        <w:shd w:val="clear" w:color="FFFFFF" w:themeFill="accent5" w:themeFillTint="34" w:themeColor="accent5" w:themeTint="34"/>
       </w:tcPr>
     </w:tblStylePr>
     <w:tblStylePr w:type="band1Vert">
       <w:tcPr>
-        <w:shd w:val="clear" w:color="FFFFFF" w:themeColor="accent5" w:themeTint="34"/>
+        <w:shd w:val="clear" w:color="FFFFFF" w:themeFill="accent5" w:themeFillTint="34" w:themeColor="accent5" w:themeTint="34"/>
       </w:tcPr>
     </w:tblStylePr>
     <w:tblStylePr w:type="band2Horz">
@@ -6850,7 +6867,7 @@
         <w:sz w:val="22"/>
       </w:rPr>
       <w:tcPr>
-        <w:shd w:val="clear" w:color="FFFFFF" w:themeColor="light1"/>
+        <w:shd w:val="clear" w:color="FFFFFF" w:themeFill="light1" w:themeColor="light1"/>
         <w:tcBorders>
           <w:left w:val="none" w:color="000000" w:sz="4" w:space="0"/>
           <w:top w:val="none" w:color="000000" w:sz="4" w:space="0"/>
@@ -6884,7 +6901,7 @@
         <w:sz w:val="22"/>
       </w:rPr>
       <w:tcPr>
-        <w:shd w:val="clear" w:color="FFFFFF" w:themeColor="light1"/>
+        <w:shd w:val="clear" w:color="FFFFFF" w:themeFill="light1" w:themeColor="light1"/>
         <w:tcBorders>
           <w:left w:val="none" w:color="000000" w:sz="4" w:space="0"/>
           <w:top w:val="single" w:color="000000" w:sz="4" w:space="0" w:themeColor="accent5" w:themeTint="90"/>
@@ -6918,12 +6935,12 @@
         <w:sz w:val="22"/>
       </w:rPr>
       <w:tcPr>
-        <w:shd w:val="clear" w:color="FFFFFF" w:themeColor="accent6" w:themeTint="34"/>
+        <w:shd w:val="clear" w:color="FFFFFF" w:themeFill="accent6" w:themeFillTint="34" w:themeColor="accent6" w:themeTint="34"/>
       </w:tcPr>
     </w:tblStylePr>
     <w:tblStylePr w:type="band1Vert">
       <w:tcPr>
-        <w:shd w:val="clear" w:color="FFFFFF" w:themeColor="accent6" w:themeTint="34"/>
+        <w:shd w:val="clear" w:color="FFFFFF" w:themeFill="accent6" w:themeFillTint="34" w:themeColor="accent6" w:themeTint="34"/>
       </w:tcPr>
     </w:tblStylePr>
     <w:tblStylePr w:type="band2Horz">
@@ -6961,7 +6978,7 @@
         <w:sz w:val="22"/>
       </w:rPr>
       <w:tcPr>
-        <w:shd w:val="clear" w:color="FFFFFF" w:themeColor="light1"/>
+        <w:shd w:val="clear" w:color="FFFFFF" w:themeFill="light1" w:themeColor="light1"/>
         <w:tcBorders>
           <w:left w:val="none" w:color="000000" w:sz="4" w:space="0"/>
           <w:top w:val="none" w:color="000000" w:sz="4" w:space="0"/>
@@ -6995,7 +7012,7 @@
         <w:sz w:val="22"/>
       </w:rPr>
       <w:tcPr>
-        <w:shd w:val="clear" w:color="FFFFFF" w:themeColor="light1"/>
+        <w:shd w:val="clear" w:color="FFFFFF" w:themeFill="light1" w:themeColor="light1"/>
         <w:tcBorders>
           <w:left w:val="none" w:color="000000" w:sz="4" w:space="0"/>
           <w:top w:val="single" w:color="000000" w:sz="4" w:space="0" w:themeColor="accent6" w:themeTint="90"/>
@@ -7018,12 +7035,12 @@
     </w:tblPr>
     <w:tblStylePr w:type="band1Horz">
       <w:tcPr>
-        <w:shd w:val="clear" w:color="FFFFFF" w:themeColor="text1" w:themeTint="40"/>
+        <w:shd w:val="clear" w:color="FFFFFF" w:themeFill="text1" w:themeFillTint="40" w:themeColor="text1" w:themeTint="40"/>
       </w:tcPr>
     </w:tblStylePr>
     <w:tblStylePr w:type="band1Vert">
       <w:tcPr>
-        <w:shd w:val="clear" w:color="FFFFFF" w:themeColor="text1" w:themeTint="40"/>
+        <w:shd w:val="clear" w:color="FFFFFF" w:themeFill="text1" w:themeFillTint="40" w:themeColor="text1" w:themeTint="40"/>
       </w:tcPr>
     </w:tblStylePr>
     <w:tblStylePr w:type="firstCol">
@@ -7080,12 +7097,12 @@
     </w:tblPr>
     <w:tblStylePr w:type="band1Horz">
       <w:tcPr>
-        <w:shd w:val="clear" w:color="FFFFFF" w:themeColor="accent1" w:themeTint="40"/>
+        <w:shd w:val="clear" w:color="FFFFFF" w:themeFill="accent1" w:themeFillTint="40" w:themeColor="accent1" w:themeTint="40"/>
       </w:tcPr>
     </w:tblStylePr>
     <w:tblStylePr w:type="band1Vert">
       <w:tcPr>
-        <w:shd w:val="clear" w:color="FFFFFF" w:themeColor="accent1" w:themeTint="40"/>
+        <w:shd w:val="clear" w:color="FFFFFF" w:themeFill="accent1" w:themeFillTint="40" w:themeColor="accent1" w:themeTint="40"/>
       </w:tcPr>
     </w:tblStylePr>
     <w:tblStylePr w:type="firstCol">
@@ -7142,12 +7159,12 @@
     </w:tblPr>
     <w:tblStylePr w:type="band1Horz">
       <w:tcPr>
-        <w:shd w:val="clear" w:color="FFFFFF" w:themeColor="accent2" w:themeTint="40"/>
+        <w:shd w:val="clear" w:color="FFFFFF" w:themeFill="accent2" w:themeFillTint="40" w:themeColor="accent2" w:themeTint="40"/>
       </w:tcPr>
     </w:tblStylePr>
     <w:tblStylePr w:type="band1Vert">
       <w:tcPr>
-        <w:shd w:val="clear" w:color="FFFFFF" w:themeColor="accent2" w:themeTint="40"/>
+        <w:shd w:val="clear" w:color="FFFFFF" w:themeFill="accent2" w:themeFillTint="40" w:themeColor="accent2" w:themeTint="40"/>
       </w:tcPr>
     </w:tblStylePr>
     <w:tblStylePr w:type="firstCol">
@@ -7204,12 +7221,12 @@
     </w:tblPr>
     <w:tblStylePr w:type="band1Horz">
       <w:tcPr>
-        <w:shd w:val="clear" w:color="FFFFFF" w:themeColor="accent3" w:themeTint="40"/>
+        <w:shd w:val="clear" w:color="FFFFFF" w:themeFill="accent3" w:themeFillTint="40" w:themeColor="accent3" w:themeTint="40"/>
       </w:tcPr>
     </w:tblStylePr>
     <w:tblStylePr w:type="band1Vert">
       <w:tcPr>
-        <w:shd w:val="clear" w:color="FFFFFF" w:themeColor="accent3" w:themeTint="40"/>
+        <w:shd w:val="clear" w:color="FFFFFF" w:themeFill="accent3" w:themeFillTint="40" w:themeColor="accent3" w:themeTint="40"/>
       </w:tcPr>
     </w:tblStylePr>
     <w:tblStylePr w:type="firstCol">
@@ -7266,12 +7283,12 @@
     </w:tblPr>
     <w:tblStylePr w:type="band1Horz">
       <w:tcPr>
-        <w:shd w:val="clear" w:color="FFFFFF" w:themeColor="accent4" w:themeTint="40"/>
+        <w:shd w:val="clear" w:color="FFFFFF" w:themeFill="accent4" w:themeFillTint="40" w:themeColor="accent4" w:themeTint="40"/>
       </w:tcPr>
     </w:tblStylePr>
     <w:tblStylePr w:type="band1Vert">
       <w:tcPr>
-        <w:shd w:val="clear" w:color="FFFFFF" w:themeColor="accent4" w:themeTint="40"/>
+        <w:shd w:val="clear" w:color="FFFFFF" w:themeFill="accent4" w:themeFillTint="40" w:themeColor="accent4" w:themeTint="40"/>
       </w:tcPr>
     </w:tblStylePr>
     <w:tblStylePr w:type="firstCol">
@@ -7328,12 +7345,12 @@
     </w:tblPr>
     <w:tblStylePr w:type="band1Horz">
       <w:tcPr>
-        <w:shd w:val="clear" w:color="FFFFFF" w:themeColor="accent5" w:themeTint="40"/>
+        <w:shd w:val="clear" w:color="FFFFFF" w:themeFill="accent5" w:themeFillTint="40" w:themeColor="accent5" w:themeTint="40"/>
       </w:tcPr>
     </w:tblStylePr>
     <w:tblStylePr w:type="band1Vert">
       <w:tcPr>
-        <w:shd w:val="clear" w:color="FFFFFF" w:themeColor="accent5" w:themeTint="40"/>
+        <w:shd w:val="clear" w:color="FFFFFF" w:themeFill="accent5" w:themeFillTint="40" w:themeColor="accent5" w:themeTint="40"/>
       </w:tcPr>
     </w:tblStylePr>
     <w:tblStylePr w:type="firstCol">
@@ -7390,12 +7407,12 @@
     </w:tblPr>
     <w:tblStylePr w:type="band1Horz">
       <w:tcPr>
-        <w:shd w:val="clear" w:color="FFFFFF" w:themeColor="accent6" w:themeTint="40"/>
+        <w:shd w:val="clear" w:color="FFFFFF" w:themeFill="accent6" w:themeFillTint="40" w:themeColor="accent6" w:themeTint="40"/>
       </w:tcPr>
     </w:tblStylePr>
     <w:tblStylePr w:type="band1Vert">
       <w:tcPr>
-        <w:shd w:val="clear" w:color="FFFFFF" w:themeColor="accent6" w:themeTint="40"/>
+        <w:shd w:val="clear" w:color="FFFFFF" w:themeFill="accent6" w:themeFillTint="40" w:themeColor="accent6" w:themeTint="40"/>
       </w:tcPr>
     </w:tblStylePr>
     <w:tblStylePr w:type="firstCol">
@@ -7462,7 +7479,7 @@
         <w:sz w:val="22"/>
       </w:rPr>
       <w:tcPr>
-        <w:shd w:val="clear" w:color="FFFFFF" w:themeColor="text1" w:themeTint="40"/>
+        <w:shd w:val="clear" w:color="FFFFFF" w:themeFill="text1" w:themeFillTint="40" w:themeColor="text1" w:themeTint="40"/>
       </w:tcPr>
     </w:tblStylePr>
     <w:tblStylePr w:type="band1Vert">
@@ -7472,7 +7489,7 @@
         <w:sz w:val="22"/>
       </w:rPr>
       <w:tcPr>
-        <w:shd w:val="clear" w:color="FFFFFF" w:themeColor="text1" w:themeTint="40"/>
+        <w:shd w:val="clear" w:color="FFFFFF" w:themeFill="text1" w:themeFillTint="40" w:themeColor="text1" w:themeTint="40"/>
       </w:tcPr>
     </w:tblStylePr>
     <w:tblStylePr w:type="firstCol">
@@ -7547,7 +7564,7 @@
         <w:sz w:val="22"/>
       </w:rPr>
       <w:tcPr>
-        <w:shd w:val="clear" w:color="FFFFFF" w:themeColor="accent1" w:themeTint="40"/>
+        <w:shd w:val="clear" w:color="FFFFFF" w:themeFill="accent1" w:themeFillTint="40" w:themeColor="accent1" w:themeTint="40"/>
       </w:tcPr>
     </w:tblStylePr>
     <w:tblStylePr w:type="band1Vert">
@@ -7557,7 +7574,7 @@
         <w:sz w:val="22"/>
       </w:rPr>
       <w:tcPr>
-        <w:shd w:val="clear" w:color="FFFFFF" w:themeColor="accent1" w:themeTint="40"/>
+        <w:shd w:val="clear" w:color="FFFFFF" w:themeFill="accent1" w:themeFillTint="40" w:themeColor="accent1" w:themeTint="40"/>
       </w:tcPr>
     </w:tblStylePr>
     <w:tblStylePr w:type="firstCol">
@@ -7632,7 +7649,7 @@
         <w:sz w:val="22"/>
       </w:rPr>
       <w:tcPr>
-        <w:shd w:val="clear" w:color="FFFFFF" w:themeColor="accent2" w:themeTint="40"/>
+        <w:shd w:val="clear" w:color="FFFFFF" w:themeFill="accent2" w:themeFillTint="40" w:themeColor="accent2" w:themeTint="40"/>
       </w:tcPr>
     </w:tblStylePr>
     <w:tblStylePr w:type="band1Vert">
@@ -7642,7 +7659,7 @@
         <w:sz w:val="22"/>
       </w:rPr>
       <w:tcPr>
-        <w:shd w:val="clear" w:color="FFFFFF" w:themeColor="accent2" w:themeTint="40"/>
+        <w:shd w:val="clear" w:color="FFFFFF" w:themeFill="accent2" w:themeFillTint="40" w:themeColor="accent2" w:themeTint="40"/>
       </w:tcPr>
     </w:tblStylePr>
     <w:tblStylePr w:type="firstCol">
@@ -7717,7 +7734,7 @@
         <w:sz w:val="22"/>
       </w:rPr>
       <w:tcPr>
-        <w:shd w:val="clear" w:color="FFFFFF" w:themeColor="accent3" w:themeTint="40"/>
+        <w:shd w:val="clear" w:color="FFFFFF" w:themeFill="accent3" w:themeFillTint="40" w:themeColor="accent3" w:themeTint="40"/>
       </w:tcPr>
     </w:tblStylePr>
     <w:tblStylePr w:type="band1Vert">
@@ -7727,7 +7744,7 @@
         <w:sz w:val="22"/>
       </w:rPr>
       <w:tcPr>
-        <w:shd w:val="clear" w:color="FFFFFF" w:themeColor="accent3" w:themeTint="40"/>
+        <w:shd w:val="clear" w:color="FFFFFF" w:themeFill="accent3" w:themeFillTint="40" w:themeColor="accent3" w:themeTint="40"/>
       </w:tcPr>
     </w:tblStylePr>
     <w:tblStylePr w:type="firstCol">
@@ -7802,7 +7819,7 @@
         <w:sz w:val="22"/>
       </w:rPr>
       <w:tcPr>
-        <w:shd w:val="clear" w:color="FFFFFF" w:themeColor="accent4" w:themeTint="40"/>
+        <w:shd w:val="clear" w:color="FFFFFF" w:themeFill="accent4" w:themeFillTint="40" w:themeColor="accent4" w:themeTint="40"/>
       </w:tcPr>
     </w:tblStylePr>
     <w:tblStylePr w:type="band1Vert">
@@ -7812,7 +7829,7 @@
         <w:sz w:val="22"/>
       </w:rPr>
       <w:tcPr>
-        <w:shd w:val="clear" w:color="FFFFFF" w:themeColor="accent4" w:themeTint="40"/>
+        <w:shd w:val="clear" w:color="FFFFFF" w:themeFill="accent4" w:themeFillTint="40" w:themeColor="accent4" w:themeTint="40"/>
       </w:tcPr>
     </w:tblStylePr>
     <w:tblStylePr w:type="firstCol">
@@ -7887,7 +7904,7 @@
         <w:sz w:val="22"/>
       </w:rPr>
       <w:tcPr>
-        <w:shd w:val="clear" w:color="FFFFFF" w:themeColor="accent5" w:themeTint="40"/>
+        <w:shd w:val="clear" w:color="FFFFFF" w:themeFill="accent5" w:themeFillTint="40" w:themeColor="accent5" w:themeTint="40"/>
       </w:tcPr>
     </w:tblStylePr>
     <w:tblStylePr w:type="band1Vert">
@@ -7897,7 +7914,7 @@
         <w:sz w:val="22"/>
       </w:rPr>
       <w:tcPr>
-        <w:shd w:val="clear" w:color="FFFFFF" w:themeColor="accent5" w:themeTint="40"/>
+        <w:shd w:val="clear" w:color="FFFFFF" w:themeFill="accent5" w:themeFillTint="40" w:themeColor="accent5" w:themeTint="40"/>
       </w:tcPr>
     </w:tblStylePr>
     <w:tblStylePr w:type="firstCol">
@@ -7972,7 +7989,7 @@
         <w:sz w:val="22"/>
       </w:rPr>
       <w:tcPr>
-        <w:shd w:val="clear" w:color="FFFFFF" w:themeColor="accent6" w:themeTint="40"/>
+        <w:shd w:val="clear" w:color="FFFFFF" w:themeFill="accent6" w:themeFillTint="40" w:themeColor="accent6" w:themeTint="40"/>
       </w:tcPr>
     </w:tblStylePr>
     <w:tblStylePr w:type="band1Vert">
@@ -7982,7 +7999,7 @@
         <w:sz w:val="22"/>
       </w:rPr>
       <w:tcPr>
-        <w:shd w:val="clear" w:color="FFFFFF" w:themeColor="accent6" w:themeTint="40"/>
+        <w:shd w:val="clear" w:color="FFFFFF" w:themeFill="accent6" w:themeFillTint="40" w:themeColor="accent6" w:themeTint="40"/>
       </w:tcPr>
     </w:tblStylePr>
     <w:tblStylePr w:type="firstCol">
@@ -8091,7 +8108,7 @@
         <w:sz w:val="22"/>
       </w:rPr>
       <w:tcPr>
-        <w:shd w:val="clear" w:color="FFFFFF" w:themeColor="text1"/>
+        <w:shd w:val="clear" w:color="FFFFFF" w:themeFill="text1" w:themeColor="text1"/>
       </w:tcPr>
     </w:tblStylePr>
     <w:tblStylePr w:type="lastCol">
@@ -8164,7 +8181,7 @@
         <w:sz w:val="22"/>
       </w:rPr>
       <w:tcPr>
-        <w:shd w:val="clear" w:color="FFFFFF" w:themeColor="accent1"/>
+        <w:shd w:val="clear" w:color="FFFFFF" w:themeFill="accent1" w:themeColor="accent1"/>
       </w:tcPr>
     </w:tblStylePr>
     <w:tblStylePr w:type="lastCol">
@@ -8237,7 +8254,7 @@
         <w:sz w:val="22"/>
       </w:rPr>
       <w:tcPr>
-        <w:shd w:val="clear" w:color="FFFFFF" w:themeColor="accent2" w:themeTint="97"/>
+        <w:shd w:val="clear" w:color="FFFFFF" w:themeFill="accent2" w:themeFillTint="97" w:themeColor="accent2" w:themeTint="97"/>
       </w:tcPr>
     </w:tblStylePr>
     <w:tblStylePr w:type="lastCol">
@@ -8310,7 +8327,7 @@
         <w:sz w:val="22"/>
       </w:rPr>
       <w:tcPr>
-        <w:shd w:val="clear" w:color="FFFFFF" w:themeColor="accent3" w:themeTint="98"/>
+        <w:shd w:val="clear" w:color="FFFFFF" w:themeFill="accent3" w:themeFillTint="98" w:themeColor="accent3" w:themeTint="98"/>
       </w:tcPr>
     </w:tblStylePr>
     <w:tblStylePr w:type="lastCol">
@@ -8383,7 +8400,7 @@
         <w:sz w:val="22"/>
       </w:rPr>
       <w:tcPr>
-        <w:shd w:val="clear" w:color="FFFFFF" w:themeColor="accent4" w:themeTint="9A"/>
+        <w:shd w:val="clear" w:color="FFFFFF" w:themeFill="accent4" w:themeFillTint="9A" w:themeColor="accent4" w:themeTint="9A"/>
       </w:tcPr>
     </w:tblStylePr>
     <w:tblStylePr w:type="lastCol">
@@ -8456,7 +8473,7 @@
         <w:sz w:val="22"/>
       </w:rPr>
       <w:tcPr>
-        <w:shd w:val="clear" w:color="FFFFFF" w:themeColor="accent5" w:themeTint="9A"/>
+        <w:shd w:val="clear" w:color="FFFFFF" w:themeFill="accent5" w:themeFillTint="9A" w:themeColor="accent5" w:themeTint="9A"/>
       </w:tcPr>
     </w:tblStylePr>
     <w:tblStylePr w:type="lastCol">
@@ -8529,7 +8546,7 @@
         <w:sz w:val="22"/>
       </w:rPr>
       <w:tcPr>
-        <w:shd w:val="clear" w:color="FFFFFF" w:themeColor="accent6" w:themeTint="98"/>
+        <w:shd w:val="clear" w:color="FFFFFF" w:themeFill="accent6" w:themeFillTint="98" w:themeColor="accent6" w:themeTint="98"/>
       </w:tcPr>
     </w:tblStylePr>
     <w:tblStylePr w:type="lastCol">
@@ -8570,7 +8587,7 @@
         <w:sz w:val="22"/>
       </w:rPr>
       <w:tcPr>
-        <w:shd w:val="clear" w:color="FFFFFF" w:themeColor="text1" w:themeTint="40"/>
+        <w:shd w:val="clear" w:color="FFFFFF" w:themeFill="text1" w:themeFillTint="40" w:themeColor="text1" w:themeTint="40"/>
       </w:tcPr>
     </w:tblStylePr>
     <w:tblStylePr w:type="band1Vert">
@@ -8580,7 +8597,7 @@
         <w:sz w:val="22"/>
       </w:rPr>
       <w:tcPr>
-        <w:shd w:val="clear" w:color="FFFFFF" w:themeColor="text1" w:themeTint="40"/>
+        <w:shd w:val="clear" w:color="FFFFFF" w:themeFill="text1" w:themeFillTint="40" w:themeColor="text1" w:themeTint="40"/>
       </w:tcPr>
     </w:tblStylePr>
     <w:tblStylePr w:type="firstCol">
@@ -8597,7 +8614,7 @@
         <w:sz w:val="22"/>
       </w:rPr>
       <w:tcPr>
-        <w:shd w:val="clear" w:color="FFFFFF" w:themeColor="text1"/>
+        <w:shd w:val="clear" w:color="FFFFFF" w:themeFill="text1" w:themeColor="text1"/>
       </w:tcPr>
     </w:tblStylePr>
     <w:tblStylePr w:type="lastCol">
@@ -8638,7 +8655,7 @@
         <w:sz w:val="22"/>
       </w:rPr>
       <w:tcPr>
-        <w:shd w:val="clear" w:color="FFFFFF" w:themeColor="accent1" w:themeTint="40"/>
+        <w:shd w:val="clear" w:color="FFFFFF" w:themeFill="accent1" w:themeFillTint="40" w:themeColor="accent1" w:themeTint="40"/>
       </w:tcPr>
     </w:tblStylePr>
     <w:tblStylePr w:type="band1Vert">
@@ -8648,7 +8665,7 @@
         <w:sz w:val="22"/>
       </w:rPr>
       <w:tcPr>
-        <w:shd w:val="clear" w:color="FFFFFF" w:themeColor="accent1" w:themeTint="40"/>
+        <w:shd w:val="clear" w:color="FFFFFF" w:themeFill="accent1" w:themeFillTint="40" w:themeColor="accent1" w:themeTint="40"/>
       </w:tcPr>
     </w:tblStylePr>
     <w:tblStylePr w:type="firstCol">
@@ -8665,7 +8682,7 @@
         <w:sz w:val="22"/>
       </w:rPr>
       <w:tcPr>
-        <w:shd w:val="clear" w:color="FFFFFF" w:themeColor="accent1"/>
+        <w:shd w:val="clear" w:color="FFFFFF" w:themeFill="accent1" w:themeColor="accent1"/>
       </w:tcPr>
     </w:tblStylePr>
     <w:tblStylePr w:type="lastCol">
@@ -8706,7 +8723,7 @@
         <w:sz w:val="22"/>
       </w:rPr>
       <w:tcPr>
-        <w:shd w:val="clear" w:color="FFFFFF" w:themeColor="accent2" w:themeTint="40"/>
+        <w:shd w:val="clear" w:color="FFFFFF" w:themeFill="accent2" w:themeFillTint="40" w:themeColor="accent2" w:themeTint="40"/>
       </w:tcPr>
     </w:tblStylePr>
     <w:tblStylePr w:type="band1Vert">
@@ -8716,7 +8733,7 @@
         <w:sz w:val="22"/>
       </w:rPr>
       <w:tcPr>
-        <w:shd w:val="clear" w:color="FFFFFF" w:themeColor="accent2" w:themeTint="40"/>
+        <w:shd w:val="clear" w:color="FFFFFF" w:themeFill="accent2" w:themeFillTint="40" w:themeColor="accent2" w:themeTint="40"/>
       </w:tcPr>
     </w:tblStylePr>
     <w:tblStylePr w:type="firstCol">
@@ -8733,7 +8750,7 @@
         <w:sz w:val="22"/>
       </w:rPr>
       <w:tcPr>
-        <w:shd w:val="clear" w:color="FFFFFF" w:themeColor="accent2"/>
+        <w:shd w:val="clear" w:color="FFFFFF" w:themeFill="accent2" w:themeColor="accent2"/>
       </w:tcPr>
     </w:tblStylePr>
     <w:tblStylePr w:type="lastCol">
@@ -8774,7 +8791,7 @@
         <w:sz w:val="22"/>
       </w:rPr>
       <w:tcPr>
-        <w:shd w:val="clear" w:color="FFFFFF" w:themeColor="accent3" w:themeTint="40"/>
+        <w:shd w:val="clear" w:color="FFFFFF" w:themeFill="accent3" w:themeFillTint="40" w:themeColor="accent3" w:themeTint="40"/>
       </w:tcPr>
     </w:tblStylePr>
     <w:tblStylePr w:type="band1Vert">
@@ -8784,7 +8801,7 @@
         <w:sz w:val="22"/>
       </w:rPr>
       <w:tcPr>
-        <w:shd w:val="clear" w:color="FFFFFF" w:themeColor="accent3" w:themeTint="40"/>
+        <w:shd w:val="clear" w:color="FFFFFF" w:themeFill="accent3" w:themeFillTint="40" w:themeColor="accent3" w:themeTint="40"/>
       </w:tcPr>
     </w:tblStylePr>
     <w:tblStylePr w:type="firstCol">
@@ -8801,7 +8818,7 @@
         <w:sz w:val="22"/>
       </w:rPr>
       <w:tcPr>
-        <w:shd w:val="clear" w:color="FFFFFF" w:themeColor="accent3"/>
+        <w:shd w:val="clear" w:color="FFFFFF" w:themeFill="accent3" w:themeColor="accent3"/>
       </w:tcPr>
     </w:tblStylePr>
     <w:tblStylePr w:type="lastCol">
@@ -8842,7 +8859,7 @@
         <w:sz w:val="22"/>
       </w:rPr>
       <w:tcPr>
-        <w:shd w:val="clear" w:color="FFFFFF" w:themeColor="accent4" w:themeTint="40"/>
+        <w:shd w:val="clear" w:color="FFFFFF" w:themeFill="accent4" w:themeFillTint="40" w:themeColor="accent4" w:themeTint="40"/>
       </w:tcPr>
     </w:tblStylePr>
     <w:tblStylePr w:type="band1Vert">
@@ -8852,7 +8869,7 @@
         <w:sz w:val="22"/>
       </w:rPr>
       <w:tcPr>
-        <w:shd w:val="clear" w:color="FFFFFF" w:themeColor="accent4" w:themeTint="40"/>
+        <w:shd w:val="clear" w:color="FFFFFF" w:themeFill="accent4" w:themeFillTint="40" w:themeColor="accent4" w:themeTint="40"/>
       </w:tcPr>
     </w:tblStylePr>
     <w:tblStylePr w:type="firstCol">
@@ -8869,7 +8886,7 @@
         <w:sz w:val="22"/>
       </w:rPr>
       <w:tcPr>
-        <w:shd w:val="clear" w:color="FFFFFF" w:themeColor="accent4"/>
+        <w:shd w:val="clear" w:color="FFFFFF" w:themeFill="accent4" w:themeColor="accent4"/>
       </w:tcPr>
     </w:tblStylePr>
     <w:tblStylePr w:type="lastCol">
@@ -8910,7 +8927,7 @@
         <w:sz w:val="22"/>
       </w:rPr>
       <w:tcPr>
-        <w:shd w:val="clear" w:color="FFFFFF" w:themeColor="accent5" w:themeTint="40"/>
+        <w:shd w:val="clear" w:color="FFFFFF" w:themeFill="accent5" w:themeFillTint="40" w:themeColor="accent5" w:themeTint="40"/>
       </w:tcPr>
     </w:tblStylePr>
     <w:tblStylePr w:type="band1Vert">
@@ -8920,7 +8937,7 @@
         <w:sz w:val="22"/>
       </w:rPr>
       <w:tcPr>
-        <w:shd w:val="clear" w:color="FFFFFF" w:themeColor="accent5" w:themeTint="40"/>
+        <w:shd w:val="clear" w:color="FFFFFF" w:themeFill="accent5" w:themeFillTint="40" w:themeColor="accent5" w:themeTint="40"/>
       </w:tcPr>
     </w:tblStylePr>
     <w:tblStylePr w:type="firstCol">
@@ -8937,7 +8954,7 @@
         <w:sz w:val="22"/>
       </w:rPr>
       <w:tcPr>
-        <w:shd w:val="clear" w:color="FFFFFF" w:themeColor="accent5"/>
+        <w:shd w:val="clear" w:color="FFFFFF" w:themeFill="accent5" w:themeColor="accent5"/>
       </w:tcPr>
     </w:tblStylePr>
     <w:tblStylePr w:type="lastCol">
@@ -8978,7 +8995,7 @@
         <w:sz w:val="22"/>
       </w:rPr>
       <w:tcPr>
-        <w:shd w:val="clear" w:color="FFFFFF" w:themeColor="accent6" w:themeTint="40"/>
+        <w:shd w:val="clear" w:color="FFFFFF" w:themeFill="accent6" w:themeFillTint="40" w:themeColor="accent6" w:themeTint="40"/>
       </w:tcPr>
     </w:tblStylePr>
     <w:tblStylePr w:type="band1Vert">
@@ -8988,7 +9005,7 @@
         <w:sz w:val="22"/>
       </w:rPr>
       <w:tcPr>
-        <w:shd w:val="clear" w:color="FFFFFF" w:themeColor="accent6" w:themeTint="40"/>
+        <w:shd w:val="clear" w:color="FFFFFF" w:themeFill="accent6" w:themeFillTint="40" w:themeColor="accent6" w:themeTint="40"/>
       </w:tcPr>
     </w:tblStylePr>
     <w:tblStylePr w:type="firstCol">
@@ -9005,7 +9022,7 @@
         <w:sz w:val="22"/>
       </w:rPr>
       <w:tcPr>
-        <w:shd w:val="clear" w:color="FFFFFF" w:themeColor="accent6"/>
+        <w:shd w:val="clear" w:color="FFFFFF" w:themeFill="accent6" w:themeColor="accent6"/>
       </w:tcPr>
     </w:tblStylePr>
     <w:tblStylePr w:type="lastCol">
@@ -9037,11 +9054,11 @@
         <w:right w:val="single" w:color="000000" w:sz="32" w:space="0" w:themeColor="text1" w:themeTint="80"/>
         <w:bottom w:val="single" w:color="000000" w:sz="32" w:space="0" w:themeColor="text1" w:themeTint="80"/>
       </w:tblBorders>
-      <w:shd w:val="clear" w:color="FFFFFF" w:themeColor="text1" w:themeTint="80"/>
+      <w:shd w:val="clear" w:color="FFFFFF" w:themeFill="text1" w:themeFillTint="80" w:themeColor="text1" w:themeTint="80"/>
     </w:tblPr>
     <w:tblStylePr w:type="band1Horz">
       <w:tcPr>
-        <w:shd w:val="clear" w:color="FFFFFF" w:themeColor="text1" w:themeTint="80"/>
+        <w:shd w:val="clear" w:color="FFFFFF" w:themeFill="text1" w:themeFillTint="80" w:themeColor="text1" w:themeTint="80"/>
         <w:tcBorders>
           <w:top w:val="single" w:color="000000" w:sz="4" w:space="0" w:themeColor="light1"/>
           <w:bottom w:val="single" w:color="000000" w:sz="4" w:space="0" w:themeColor="light1"/>
@@ -9050,7 +9067,7 @@
     </w:tblStylePr>
     <w:tblStylePr w:type="band1Vert">
       <w:tcPr>
-        <w:shd w:val="clear" w:color="FFFFFF" w:themeColor="text1" w:themeTint="80"/>
+        <w:shd w:val="clear" w:color="FFFFFF" w:themeFill="text1" w:themeFillTint="80" w:themeColor="text1" w:themeTint="80"/>
         <w:tcBorders>
           <w:left w:val="single" w:color="000000" w:sz="4" w:space="0" w:themeColor="light1"/>
           <w:right w:val="single" w:color="000000" w:sz="4" w:space="0" w:themeColor="light1"/>
@@ -9059,7 +9076,7 @@
     </w:tblStylePr>
     <w:tblStylePr w:type="band2Horz">
       <w:tcPr>
-        <w:shd w:val="clear" w:color="FFFFFF" w:themeColor="text1" w:themeTint="80"/>
+        <w:shd w:val="clear" w:color="FFFFFF" w:themeFill="text1" w:themeFillTint="80" w:themeColor="text1" w:themeTint="80"/>
         <w:tcBorders>
           <w:top w:val="single" w:color="000000" w:sz="4" w:space="0" w:themeColor="light1"/>
           <w:bottom w:val="single" w:color="000000" w:sz="4" w:space="0" w:themeColor="light1"/>
@@ -9096,7 +9113,7 @@
         <w:sz w:val="22"/>
       </w:rPr>
       <w:tcPr>
-        <w:shd w:val="clear" w:color="FFFFFF" w:themeColor="text1" w:themeTint="80"/>
+        <w:shd w:val="clear" w:color="FFFFFF" w:themeFill="text1" w:themeFillTint="80" w:themeColor="text1" w:themeTint="80"/>
         <w:tcBorders>
           <w:top w:val="single" w:color="000000" w:sz="32" w:space="0" w:themeColor="text1" w:themeTint="80"/>
           <w:bottom w:val="single" w:color="000000" w:sz="12" w:space="0" w:themeColor="light1"/>
@@ -9143,11 +9160,11 @@
         <w:right w:val="single" w:color="000000" w:sz="32" w:space="0" w:themeColor="accent1"/>
         <w:bottom w:val="single" w:color="000000" w:sz="32" w:space="0" w:themeColor="accent1"/>
       </w:tblBorders>
-      <w:shd w:val="clear" w:color="FFFFFF" w:themeColor="accent1"/>
+      <w:shd w:val="clear" w:color="FFFFFF" w:themeFill="accent1" w:themeColor="accent1"/>
     </w:tblPr>
     <w:tblStylePr w:type="band1Horz">
       <w:tcPr>
-        <w:shd w:val="clear" w:color="FFFFFF" w:themeColor="accent1"/>
+        <w:shd w:val="clear" w:color="FFFFFF" w:themeFill="accent1" w:themeColor="accent1"/>
         <w:tcBorders>
           <w:top w:val="single" w:color="000000" w:sz="4" w:space="0" w:themeColor="light1"/>
           <w:bottom w:val="single" w:color="000000" w:sz="4" w:space="0" w:themeColor="light1"/>
@@ -9156,7 +9173,7 @@
     </w:tblStylePr>
     <w:tblStylePr w:type="band1Vert">
       <w:tcPr>
-        <w:shd w:val="clear" w:color="FFFFFF" w:themeColor="accent1"/>
+        <w:shd w:val="clear" w:color="FFFFFF" w:themeFill="accent1" w:themeColor="accent1"/>
         <w:tcBorders>
           <w:left w:val="single" w:color="000000" w:sz="4" w:space="0" w:themeColor="light1"/>
           <w:right w:val="single" w:color="000000" w:sz="4" w:space="0" w:themeColor="light1"/>
@@ -9165,7 +9182,7 @@
     </w:tblStylePr>
     <w:tblStylePr w:type="band2Horz">
       <w:tcPr>
-        <w:shd w:val="clear" w:color="FFFFFF" w:themeColor="accent1"/>
+        <w:shd w:val="clear" w:color="FFFFFF" w:themeFill="accent1" w:themeColor="accent1"/>
         <w:tcBorders>
           <w:top w:val="single" w:color="000000" w:sz="4" w:space="0" w:themeColor="light1"/>
           <w:bottom w:val="single" w:color="000000" w:sz="4" w:space="0" w:themeColor="light1"/>
@@ -9202,7 +9219,7 @@
         <w:sz w:val="22"/>
       </w:rPr>
       <w:tcPr>
-        <w:shd w:val="clear" w:color="FFFFFF" w:themeColor="accent1"/>
+        <w:shd w:val="clear" w:color="FFFFFF" w:themeFill="accent1" w:themeColor="accent1"/>
         <w:tcBorders>
           <w:top w:val="single" w:color="000000" w:sz="32" w:space="0" w:themeColor="accent1"/>
           <w:bottom w:val="single" w:color="000000" w:sz="12" w:space="0" w:themeColor="light1"/>
@@ -9249,11 +9266,11 @@
         <w:right w:val="single" w:color="000000" w:sz="32" w:space="0" w:themeColor="accent2" w:themeTint="97"/>
         <w:bottom w:val="single" w:color="000000" w:sz="32" w:space="0" w:themeColor="accent2" w:themeTint="97"/>
       </w:tblBorders>
-      <w:shd w:val="clear" w:color="FFFFFF" w:themeColor="accent2" w:themeTint="97"/>
+      <w:shd w:val="clear" w:color="FFFFFF" w:themeFill="accent2" w:themeFillTint="97" w:themeColor="accent2" w:themeTint="97"/>
     </w:tblPr>
     <w:tblStylePr w:type="band1Horz">
       <w:tcPr>
-        <w:shd w:val="clear" w:color="FFFFFF" w:themeColor="accent2" w:themeTint="97"/>
+        <w:shd w:val="clear" w:color="FFFFFF" w:themeFill="accent2" w:themeFillTint="97" w:themeColor="accent2" w:themeTint="97"/>
         <w:tcBorders>
           <w:top w:val="single" w:color="000000" w:sz="4" w:space="0" w:themeColor="light1"/>
           <w:bottom w:val="single" w:color="000000" w:sz="4" w:space="0" w:themeColor="light1"/>
@@ -9262,7 +9279,7 @@
     </w:tblStylePr>
     <w:tblStylePr w:type="band1Vert">
       <w:tcPr>
-        <w:shd w:val="clear" w:color="FFFFFF" w:themeColor="accent2" w:themeTint="97"/>
+        <w:shd w:val="clear" w:color="FFFFFF" w:themeFill="accent2" w:themeFillTint="97" w:themeColor="accent2" w:themeTint="97"/>
         <w:tcBorders>
           <w:left w:val="single" w:color="000000" w:sz="4" w:space="0" w:themeColor="light1"/>
           <w:right w:val="single" w:color="000000" w:sz="4" w:space="0" w:themeColor="light1"/>
@@ -9271,7 +9288,7 @@
     </w:tblStylePr>
     <w:tblStylePr w:type="band2Horz">
       <w:tcPr>
-        <w:shd w:val="clear" w:color="FFFFFF" w:themeColor="accent2" w:themeTint="97"/>
+        <w:shd w:val="clear" w:color="FFFFFF" w:themeFill="accent2" w:themeFillTint="97" w:themeColor="accent2" w:themeTint="97"/>
         <w:tcBorders>
           <w:top w:val="single" w:color="000000" w:sz="4" w:space="0" w:themeColor="light1"/>
           <w:bottom w:val="single" w:color="000000" w:sz="4" w:space="0" w:themeColor="light1"/>
@@ -9308,7 +9325,7 @@
         <w:sz w:val="22"/>
       </w:rPr>
       <w:tcPr>
-        <w:shd w:val="clear" w:color="FFFFFF" w:themeColor="accent2" w:themeTint="97"/>
+        <w:shd w:val="clear" w:color="FFFFFF" w:themeFill="accent2" w:themeFillTint="97" w:themeColor="accent2" w:themeTint="97"/>
         <w:tcBorders>
           <w:top w:val="single" w:color="000000" w:sz="32" w:space="0" w:themeColor="accent2" w:themeTint="97"/>
           <w:bottom w:val="single" w:color="000000" w:sz="12" w:space="0" w:themeColor="light1"/>
@@ -9355,11 +9372,11 @@
         <w:right w:val="single" w:color="000000" w:sz="32" w:space="0" w:themeColor="accent3" w:themeTint="98"/>
         <w:bottom w:val="single" w:color="000000" w:sz="32" w:space="0" w:themeColor="accent3" w:themeTint="98"/>
       </w:tblBorders>
-      <w:shd w:val="clear" w:color="FFFFFF" w:themeColor="accent3" w:themeTint="98"/>
+      <w:shd w:val="clear" w:color="FFFFFF" w:themeFill="accent3" w:themeFillTint="98" w:themeColor="accent3" w:themeTint="98"/>
     </w:tblPr>
     <w:tblStylePr w:type="band1Horz">
       <w:tcPr>
-        <w:shd w:val="clear" w:color="FFFFFF" w:themeColor="accent3" w:themeTint="98"/>
+        <w:shd w:val="clear" w:color="FFFFFF" w:themeFill="accent3" w:themeFillTint="98" w:themeColor="accent3" w:themeTint="98"/>
         <w:tcBorders>
           <w:top w:val="single" w:color="000000" w:sz="4" w:space="0" w:themeColor="light1"/>
           <w:bottom w:val="single" w:color="000000" w:sz="4" w:space="0" w:themeColor="light1"/>
@@ -9368,7 +9385,7 @@
     </w:tblStylePr>
     <w:tblStylePr w:type="band1Vert">
       <w:tcPr>
-        <w:shd w:val="clear" w:color="FFFFFF" w:themeColor="accent3" w:themeTint="98"/>
+        <w:shd w:val="clear" w:color="FFFFFF" w:themeFill="accent3" w:themeFillTint="98" w:themeColor="accent3" w:themeTint="98"/>
         <w:tcBorders>
           <w:left w:val="single" w:color="000000" w:sz="4" w:space="0" w:themeColor="light1"/>
           <w:right w:val="single" w:color="000000" w:sz="4" w:space="0" w:themeColor="light1"/>
@@ -9377,7 +9394,7 @@
     </w:tblStylePr>
     <w:tblStylePr w:type="band2Horz">
       <w:tcPr>
-        <w:shd w:val="clear" w:color="FFFFFF" w:themeColor="accent3" w:themeTint="98"/>
+        <w:shd w:val="clear" w:color="FFFFFF" w:themeFill="accent3" w:themeFillTint="98" w:themeColor="accent3" w:themeTint="98"/>
         <w:tcBorders>
           <w:top w:val="single" w:color="000000" w:sz="4" w:space="0" w:themeColor="light1"/>
           <w:bottom w:val="single" w:color="000000" w:sz="4" w:space="0" w:themeColor="light1"/>
@@ -9414,7 +9431,7 @@
         <w:sz w:val="22"/>
       </w:rPr>
       <w:tcPr>
-        <w:shd w:val="clear" w:color="FFFFFF" w:themeColor="accent3" w:themeTint="98"/>
+        <w:shd w:val="clear" w:color="FFFFFF" w:themeFill="accent3" w:themeFillTint="98" w:themeColor="accent3" w:themeTint="98"/>
         <w:tcBorders>
           <w:top w:val="single" w:color="000000" w:sz="32" w:space="0" w:themeColor="accent3" w:themeTint="98"/>
           <w:bottom w:val="single" w:color="000000" w:sz="12" w:space="0" w:themeColor="light1"/>
@@ -9461,11 +9478,11 @@
         <w:right w:val="single" w:color="000000" w:sz="32" w:space="0" w:themeColor="accent4" w:themeTint="9A"/>
         <w:bottom w:val="single" w:color="000000" w:sz="32" w:space="0" w:themeColor="accent4" w:themeTint="9A"/>
       </w:tblBorders>
-      <w:shd w:val="clear" w:color="FFFFFF" w:themeColor="accent4" w:themeTint="9A"/>
+      <w:shd w:val="clear" w:color="FFFFFF" w:themeFill="accent4" w:themeFillTint="9A" w:themeColor="accent4" w:themeTint="9A"/>
     </w:tblPr>
     <w:tblStylePr w:type="band1Horz">
       <w:tcPr>
-        <w:shd w:val="clear" w:color="FFFFFF" w:themeColor="accent4" w:themeTint="9A"/>
+        <w:shd w:val="clear" w:color="FFFFFF" w:themeFill="accent4" w:themeFillTint="9A" w:themeColor="accent4" w:themeTint="9A"/>
         <w:tcBorders>
           <w:top w:val="single" w:color="000000" w:sz="4" w:space="0" w:themeColor="light1"/>
           <w:bottom w:val="single" w:color="000000" w:sz="4" w:space="0" w:themeColor="light1"/>
@@ -9474,7 +9491,7 @@
     </w:tblStylePr>
     <w:tblStylePr w:type="band1Vert">
       <w:tcPr>
-        <w:shd w:val="clear" w:color="FFFFFF" w:themeColor="accent4" w:themeTint="9A"/>
+        <w:shd w:val="clear" w:color="FFFFFF" w:themeFill="accent4" w:themeFillTint="9A" w:themeColor="accent4" w:themeTint="9A"/>
         <w:tcBorders>
           <w:left w:val="single" w:color="000000" w:sz="4" w:space="0" w:themeColor="light1"/>
           <w:right w:val="single" w:color="000000" w:sz="4" w:space="0" w:themeColor="light1"/>
@@ -9483,7 +9500,7 @@
     </w:tblStylePr>
     <w:tblStylePr w:type="band2Horz">
       <w:tcPr>
-        <w:shd w:val="clear" w:color="FFFFFF" w:themeColor="accent4" w:themeTint="9A"/>
+        <w:shd w:val="clear" w:color="FFFFFF" w:themeFill="accent4" w:themeFillTint="9A" w:themeColor="accent4" w:themeTint="9A"/>
         <w:tcBorders>
           <w:top w:val="single" w:color="000000" w:sz="4" w:space="0" w:themeColor="light1"/>
           <w:bottom w:val="single" w:color="000000" w:sz="4" w:space="0" w:themeColor="light1"/>
@@ -9520,7 +9537,7 @@
         <w:sz w:val="22"/>
       </w:rPr>
       <w:tcPr>
-        <w:shd w:val="clear" w:color="FFFFFF" w:themeColor="accent4" w:themeTint="9A"/>
+        <w:shd w:val="clear" w:color="FFFFFF" w:themeFill="accent4" w:themeFillTint="9A" w:themeColor="accent4" w:themeTint="9A"/>
         <w:tcBorders>
           <w:top w:val="single" w:color="000000" w:sz="32" w:space="0" w:themeColor="accent4" w:themeTint="9A"/>
           <w:bottom w:val="single" w:color="000000" w:sz="12" w:space="0" w:themeColor="light1"/>
@@ -9567,11 +9584,11 @@
         <w:right w:val="single" w:color="000000" w:sz="32" w:space="0" w:themeColor="accent5" w:themeTint="9A"/>
         <w:bottom w:val="single" w:color="000000" w:sz="32" w:space="0" w:themeColor="accent5" w:themeTint="9A"/>
       </w:tblBorders>
-      <w:shd w:val="clear" w:color="FFFFFF" w:themeColor="accent5" w:themeTint="9A"/>
+      <w:shd w:val="clear" w:color="FFFFFF" w:themeFill="accent5" w:themeFillTint="9A" w:themeColor="accent5" w:themeTint="9A"/>
     </w:tblPr>
     <w:tblStylePr w:type="band1Horz">
       <w:tcPr>
-        <w:shd w:val="clear" w:color="FFFFFF" w:themeColor="accent5" w:themeTint="9A"/>
+        <w:shd w:val="clear" w:color="FFFFFF" w:themeFill="accent5" w:themeFillTint="9A" w:themeColor="accent5" w:themeTint="9A"/>
         <w:tcBorders>
           <w:top w:val="single" w:color="000000" w:sz="4" w:space="0" w:themeColor="light1"/>
           <w:bottom w:val="single" w:color="000000" w:sz="4" w:space="0" w:themeColor="light1"/>
@@ -9580,7 +9597,7 @@
     </w:tblStylePr>
     <w:tblStylePr w:type="band1Vert">
       <w:tcPr>
-        <w:shd w:val="clear" w:color="FFFFFF" w:themeColor="accent5" w:themeTint="9A"/>
+        <w:shd w:val="clear" w:color="FFFFFF" w:themeFill="accent5" w:themeFillTint="9A" w:themeColor="accent5" w:themeTint="9A"/>
         <w:tcBorders>
           <w:left w:val="single" w:color="000000" w:sz="4" w:space="0" w:themeColor="light1"/>
           <w:right w:val="single" w:color="000000" w:sz="4" w:space="0" w:themeColor="light1"/>
@@ -9589,7 +9606,7 @@
     </w:tblStylePr>
     <w:tblStylePr w:type="band2Horz">
       <w:tcPr>
-        <w:shd w:val="clear" w:color="FFFFFF" w:themeColor="accent5" w:themeTint="9A"/>
+        <w:shd w:val="clear" w:color="FFFFFF" w:themeFill="accent5" w:themeFillTint="9A" w:themeColor="accent5" w:themeTint="9A"/>
         <w:tcBorders>
           <w:top w:val="single" w:color="000000" w:sz="4" w:space="0" w:themeColor="light1"/>
           <w:bottom w:val="single" w:color="000000" w:sz="4" w:space="0" w:themeColor="light1"/>
@@ -9626,7 +9643,7 @@
         <w:sz w:val="22"/>
       </w:rPr>
       <w:tcPr>
-        <w:shd w:val="clear" w:color="FFFFFF" w:themeColor="accent5" w:themeTint="9A"/>
+        <w:shd w:val="clear" w:color="FFFFFF" w:themeFill="accent5" w:themeFillTint="9A" w:themeColor="accent5" w:themeTint="9A"/>
         <w:tcBorders>
           <w:top w:val="single" w:color="000000" w:sz="32" w:space="0" w:themeColor="accent5" w:themeTint="9A"/>
           <w:bottom w:val="single" w:color="000000" w:sz="12" w:space="0" w:themeColor="light1"/>
@@ -9673,11 +9690,11 @@
         <w:right w:val="single" w:color="000000" w:sz="32" w:space="0" w:themeColor="accent6" w:themeTint="98"/>
         <w:bottom w:val="single" w:color="000000" w:sz="32" w:space="0" w:themeColor="accent6" w:themeTint="98"/>
       </w:tblBorders>
-      <w:shd w:val="clear" w:color="FFFFFF" w:themeColor="accent6" w:themeTint="98"/>
+      <w:shd w:val="clear" w:color="FFFFFF" w:themeFill="accent6" w:themeFillTint="98" w:themeColor="accent6" w:themeTint="98"/>
     </w:tblPr>
     <w:tblStylePr w:type="band1Horz">
       <w:tcPr>
-        <w:shd w:val="clear" w:color="FFFFFF" w:themeColor="accent6" w:themeTint="98"/>
+        <w:shd w:val="clear" w:color="FFFFFF" w:themeFill="accent6" w:themeFillTint="98" w:themeColor="accent6" w:themeTint="98"/>
         <w:tcBorders>
           <w:top w:val="single" w:color="000000" w:sz="4" w:space="0" w:themeColor="light1"/>
           <w:bottom w:val="single" w:color="000000" w:sz="4" w:space="0" w:themeColor="light1"/>
@@ -9686,7 +9703,7 @@
     </w:tblStylePr>
     <w:tblStylePr w:type="band1Vert">
       <w:tcPr>
-        <w:shd w:val="clear" w:color="FFFFFF" w:themeColor="accent6" w:themeTint="98"/>
+        <w:shd w:val="clear" w:color="FFFFFF" w:themeFill="accent6" w:themeFillTint="98" w:themeColor="accent6" w:themeTint="98"/>
         <w:tcBorders>
           <w:left w:val="single" w:color="000000" w:sz="4" w:space="0" w:themeColor="light1"/>
           <w:right w:val="single" w:color="000000" w:sz="4" w:space="0" w:themeColor="light1"/>
@@ -9695,7 +9712,7 @@
     </w:tblStylePr>
     <w:tblStylePr w:type="band2Horz">
       <w:tcPr>
-        <w:shd w:val="clear" w:color="FFFFFF" w:themeColor="accent6" w:themeTint="98"/>
+        <w:shd w:val="clear" w:color="FFFFFF" w:themeFill="accent6" w:themeFillTint="98" w:themeColor="accent6" w:themeTint="98"/>
         <w:tcBorders>
           <w:top w:val="single" w:color="000000" w:sz="4" w:space="0" w:themeColor="light1"/>
           <w:bottom w:val="single" w:color="000000" w:sz="4" w:space="0" w:themeColor="light1"/>
@@ -9732,7 +9749,7 @@
         <w:sz w:val="22"/>
       </w:rPr>
       <w:tcPr>
-        <w:shd w:val="clear" w:color="FFFFFF" w:themeColor="accent6" w:themeTint="98"/>
+        <w:shd w:val="clear" w:color="FFFFFF" w:themeFill="accent6" w:themeFillTint="98" w:themeColor="accent6" w:themeTint="98"/>
         <w:tcBorders>
           <w:top w:val="single" w:color="000000" w:sz="32" w:space="0" w:themeColor="accent6" w:themeTint="98"/>
           <w:bottom w:val="single" w:color="000000" w:sz="12" w:space="0" w:themeColor="light1"/>
@@ -9785,12 +9802,12 @@
         <w:sz w:val="22"/>
       </w:rPr>
       <w:tcPr>
-        <w:shd w:val="clear" w:color="FFFFFF" w:themeColor="text1" w:themeTint="40"/>
+        <w:shd w:val="clear" w:color="FFFFFF" w:themeFill="text1" w:themeFillTint="40" w:themeColor="text1" w:themeTint="40"/>
       </w:tcPr>
     </w:tblStylePr>
     <w:tblStylePr w:type="band1Vert">
       <w:tcPr>
-        <w:shd w:val="clear" w:color="FFFFFF" w:themeColor="text1" w:themeTint="40"/>
+        <w:shd w:val="clear" w:color="FFFFFF" w:themeFill="text1" w:themeFillTint="40" w:themeColor="text1" w:themeTint="40"/>
       </w:tcPr>
     </w:tblStylePr>
     <w:tblStylePr w:type="band2Horz">
@@ -9857,12 +9874,12 @@
         <w:sz w:val="22"/>
       </w:rPr>
       <w:tcPr>
-        <w:shd w:val="clear" w:color="FFFFFF" w:themeColor="accent1" w:themeTint="40"/>
+        <w:shd w:val="clear" w:color="FFFFFF" w:themeFill="accent1" w:themeFillTint="40" w:themeColor="accent1" w:themeTint="40"/>
       </w:tcPr>
     </w:tblStylePr>
     <w:tblStylePr w:type="band1Vert">
       <w:tcPr>
-        <w:shd w:val="clear" w:color="FFFFFF" w:themeColor="accent1" w:themeTint="40"/>
+        <w:shd w:val="clear" w:color="FFFFFF" w:themeFill="accent1" w:themeFillTint="40" w:themeColor="accent1" w:themeTint="40"/>
       </w:tcPr>
     </w:tblStylePr>
     <w:tblStylePr w:type="band2Horz">
@@ -9929,12 +9946,12 @@
         <w:sz w:val="22"/>
       </w:rPr>
       <w:tcPr>
-        <w:shd w:val="clear" w:color="FFFFFF" w:themeColor="accent2" w:themeTint="40"/>
+        <w:shd w:val="clear" w:color="FFFFFF" w:themeFill="accent2" w:themeFillTint="40" w:themeColor="accent2" w:themeTint="40"/>
       </w:tcPr>
     </w:tblStylePr>
     <w:tblStylePr w:type="band1Vert">
       <w:tcPr>
-        <w:shd w:val="clear" w:color="FFFFFF" w:themeColor="accent2" w:themeTint="40"/>
+        <w:shd w:val="clear" w:color="FFFFFF" w:themeFill="accent2" w:themeFillTint="40" w:themeColor="accent2" w:themeTint="40"/>
       </w:tcPr>
     </w:tblStylePr>
     <w:tblStylePr w:type="band2Horz">
@@ -10001,12 +10018,12 @@
         <w:sz w:val="22"/>
       </w:rPr>
       <w:tcPr>
-        <w:shd w:val="clear" w:color="FFFFFF" w:themeColor="accent3" w:themeTint="40"/>
+        <w:shd w:val="clear" w:color="FFFFFF" w:themeFill="accent3" w:themeFillTint="40" w:themeColor="accent3" w:themeTint="40"/>
       </w:tcPr>
     </w:tblStylePr>
     <w:tblStylePr w:type="band1Vert">
       <w:tcPr>
-        <w:shd w:val="clear" w:color="FFFFFF" w:themeColor="accent3" w:themeTint="40"/>
+        <w:shd w:val="clear" w:color="FFFFFF" w:themeFill="accent3" w:themeFillTint="40" w:themeColor="accent3" w:themeTint="40"/>
       </w:tcPr>
     </w:tblStylePr>
     <w:tblStylePr w:type="band2Horz">
@@ -10073,12 +10090,12 @@
         <w:sz w:val="22"/>
       </w:rPr>
       <w:tcPr>
-        <w:shd w:val="clear" w:color="FFFFFF" w:themeColor="accent4" w:themeTint="40"/>
+        <w:shd w:val="clear" w:color="FFFFFF" w:themeFill="accent4" w:themeFillTint="40" w:themeColor="accent4" w:themeTint="40"/>
       </w:tcPr>
     </w:tblStylePr>
     <w:tblStylePr w:type="band1Vert">
       <w:tcPr>
-        <w:shd w:val="clear" w:color="FFFFFF" w:themeColor="accent4" w:themeTint="40"/>
+        <w:shd w:val="clear" w:color="FFFFFF" w:themeFill="accent4" w:themeFillTint="40" w:themeColor="accent4" w:themeTint="40"/>
       </w:tcPr>
     </w:tblStylePr>
     <w:tblStylePr w:type="band2Horz">
@@ -10145,12 +10162,12 @@
         <w:sz w:val="22"/>
       </w:rPr>
       <w:tcPr>
-        <w:shd w:val="clear" w:color="FFFFFF" w:themeColor="accent5" w:themeTint="40"/>
+        <w:shd w:val="clear" w:color="FFFFFF" w:themeFill="accent5" w:themeFillTint="40" w:themeColor="accent5" w:themeTint="40"/>
       </w:tcPr>
     </w:tblStylePr>
     <w:tblStylePr w:type="band1Vert">
       <w:tcPr>
-        <w:shd w:val="clear" w:color="FFFFFF" w:themeColor="accent5" w:themeTint="40"/>
+        <w:shd w:val="clear" w:color="FFFFFF" w:themeFill="accent5" w:themeFillTint="40" w:themeColor="accent5" w:themeTint="40"/>
       </w:tcPr>
     </w:tblStylePr>
     <w:tblStylePr w:type="band2Horz">
@@ -10217,12 +10234,12 @@
         <w:sz w:val="22"/>
       </w:rPr>
       <w:tcPr>
-        <w:shd w:val="clear" w:color="FFFFFF" w:themeColor="accent6" w:themeTint="40"/>
+        <w:shd w:val="clear" w:color="FFFFFF" w:themeFill="accent6" w:themeFillTint="40" w:themeColor="accent6" w:themeTint="40"/>
       </w:tcPr>
     </w:tblStylePr>
     <w:tblStylePr w:type="band1Vert">
       <w:tcPr>
-        <w:shd w:val="clear" w:color="FFFFFF" w:themeColor="accent6" w:themeTint="40"/>
+        <w:shd w:val="clear" w:color="FFFFFF" w:themeFill="accent6" w:themeFillTint="40" w:themeColor="accent6" w:themeTint="40"/>
       </w:tcPr>
     </w:tblStylePr>
     <w:tblStylePr w:type="band2Horz">
@@ -10288,12 +10305,12 @@
         <w:sz w:val="22"/>
       </w:rPr>
       <w:tcPr>
-        <w:shd w:val="clear" w:color="FFFFFF" w:themeColor="text1" w:themeTint="40"/>
+        <w:shd w:val="clear" w:color="FFFFFF" w:themeFill="text1" w:themeFillTint="40" w:themeColor="text1" w:themeTint="40"/>
       </w:tcPr>
     </w:tblStylePr>
     <w:tblStylePr w:type="band1Vert">
       <w:tcPr>
-        <w:shd w:val="clear" w:color="FFFFFF" w:themeColor="text1" w:themeTint="40"/>
+        <w:shd w:val="clear" w:color="FFFFFF" w:themeFill="text1" w:themeFillTint="40" w:themeColor="text1" w:themeTint="40"/>
       </w:tcPr>
     </w:tblStylePr>
     <w:tblStylePr w:type="band2Horz">
@@ -10331,7 +10348,7 @@
         <w:sz w:val="22"/>
       </w:rPr>
       <w:tcPr>
-        <w:shd w:val="clear" w:color="FFFFFF" w:themeColor="light1"/>
+        <w:shd w:val="clear" w:color="FFFFFF" w:themeFill="light1" w:themeColor="light1"/>
         <w:tcBorders>
           <w:left w:val="none" w:color="000000" w:sz="4" w:space="0"/>
           <w:top w:val="none" w:color="000000" w:sz="4" w:space="0"/>
@@ -10365,7 +10382,7 @@
         <w:sz w:val="22"/>
       </w:rPr>
       <w:tcPr>
-        <w:shd w:val="clear" w:color="FFFFFF" w:themeColor="light1"/>
+        <w:shd w:val="clear" w:color="FFFFFF" w:themeFill="light1" w:themeColor="light1"/>
         <w:tcBorders>
           <w:left w:val="none" w:color="000000" w:sz="4" w:space="0"/>
           <w:top w:val="single" w:color="000000" w:sz="4" w:space="0" w:themeColor="text1" w:themeTint="80"/>
@@ -10403,12 +10420,12 @@
         <w:sz w:val="22"/>
       </w:rPr>
       <w:tcPr>
-        <w:shd w:val="clear" w:color="FFFFFF" w:themeColor="accent1" w:themeTint="40"/>
+        <w:shd w:val="clear" w:color="FFFFFF" w:themeFill="accent1" w:themeFillTint="40" w:themeColor="accent1" w:themeTint="40"/>
       </w:tcPr>
     </w:tblStylePr>
     <w:tblStylePr w:type="band1Vert">
       <w:tcPr>
-        <w:shd w:val="clear" w:color="FFFFFF" w:themeColor="accent1" w:themeTint="40"/>
+        <w:shd w:val="clear" w:color="FFFFFF" w:themeFill="accent1" w:themeFillTint="40" w:themeColor="accent1" w:themeTint="40"/>
       </w:tcPr>
     </w:tblStylePr>
     <w:tblStylePr w:type="band2Horz">
@@ -10446,7 +10463,7 @@
         <w:sz w:val="22"/>
       </w:rPr>
       <w:tcPr>
-        <w:shd w:val="clear" w:color="FFFFFF" w:themeColor="light1"/>
+        <w:shd w:val="clear" w:color="FFFFFF" w:themeFill="light1" w:themeColor="light1"/>
         <w:tcBorders>
           <w:left w:val="none" w:color="000000" w:sz="4" w:space="0"/>
           <w:top w:val="none" w:color="000000" w:sz="4" w:space="0"/>
@@ -10480,7 +10497,7 @@
         <w:sz w:val="22"/>
       </w:rPr>
       <w:tcPr>
-        <w:shd w:val="clear" w:color="FFFFFF" w:themeColor="light1"/>
+        <w:shd w:val="clear" w:color="FFFFFF" w:themeFill="light1" w:themeColor="light1"/>
         <w:tcBorders>
           <w:left w:val="none" w:color="000000" w:sz="4" w:space="0"/>
           <w:top w:val="single" w:color="000000" w:sz="4" w:space="0" w:themeColor="accent1"/>
@@ -10518,12 +10535,12 @@
         <w:sz w:val="22"/>
       </w:rPr>
       <w:tcPr>
-        <w:shd w:val="clear" w:color="FFFFFF" w:themeColor="accent2" w:themeTint="40"/>
+        <w:shd w:val="clear" w:color="FFFFFF" w:themeFill="accent2" w:themeFillTint="40" w:themeColor="accent2" w:themeTint="40"/>
       </w:tcPr>
     </w:tblStylePr>
     <w:tblStylePr w:type="band1Vert">
       <w:tcPr>
-        <w:shd w:val="clear" w:color="FFFFFF" w:themeColor="accent2" w:themeTint="40"/>
+        <w:shd w:val="clear" w:color="FFFFFF" w:themeFill="accent2" w:themeFillTint="40" w:themeColor="accent2" w:themeTint="40"/>
       </w:tcPr>
     </w:tblStylePr>
     <w:tblStylePr w:type="band2Horz">
@@ -10561,7 +10578,7 @@
         <w:sz w:val="22"/>
       </w:rPr>
       <w:tcPr>
-        <w:shd w:val="clear" w:color="FFFFFF" w:themeColor="light1"/>
+        <w:shd w:val="clear" w:color="FFFFFF" w:themeFill="light1" w:themeColor="light1"/>
         <w:tcBorders>
           <w:left w:val="none" w:color="000000" w:sz="4" w:space="0"/>
           <w:top w:val="none" w:color="000000" w:sz="4" w:space="0"/>
@@ -10595,7 +10612,7 @@
         <w:sz w:val="22"/>
       </w:rPr>
       <w:tcPr>
-        <w:shd w:val="clear" w:color="FFFFFF" w:themeColor="light1"/>
+        <w:shd w:val="clear" w:color="FFFFFF" w:themeFill="light1" w:themeColor="light1"/>
         <w:tcBorders>
           <w:left w:val="none" w:color="000000" w:sz="4" w:space="0"/>
           <w:top w:val="single" w:color="000000" w:sz="4" w:space="0" w:themeColor="accent2" w:themeTint="97"/>
@@ -10633,12 +10650,12 @@
         <w:sz w:val="22"/>
       </w:rPr>
       <w:tcPr>
-        <w:shd w:val="clear" w:color="FFFFFF" w:themeColor="accent3" w:themeTint="40"/>
+        <w:shd w:val="clear" w:color="FFFFFF" w:themeFill="accent3" w:themeFillTint="40" w:themeColor="accent3" w:themeTint="40"/>
       </w:tcPr>
     </w:tblStylePr>
     <w:tblStylePr w:type="band1Vert">
       <w:tcPr>
-        <w:shd w:val="clear" w:color="FFFFFF" w:themeColor="accent3" w:themeTint="40"/>
+        <w:shd w:val="clear" w:color="FFFFFF" w:themeFill="accent3" w:themeFillTint="40" w:themeColor="accent3" w:themeTint="40"/>
       </w:tcPr>
     </w:tblStylePr>
     <w:tblStylePr w:type="band2Horz">
@@ -10676,7 +10693,7 @@
         <w:sz w:val="22"/>
       </w:rPr>
       <w:tcPr>
-        <w:shd w:val="clear" w:color="FFFFFF" w:themeColor="light1"/>
+        <w:shd w:val="clear" w:color="FFFFFF" w:themeFill="light1" w:themeColor="light1"/>
         <w:tcBorders>
           <w:left w:val="none" w:color="000000" w:sz="4" w:space="0"/>
           <w:top w:val="none" w:color="000000" w:sz="4" w:space="0"/>
@@ -10710,7 +10727,7 @@
         <w:sz w:val="22"/>
       </w:rPr>
       <w:tcPr>
-        <w:shd w:val="clear" w:color="FFFFFF" w:themeColor="light1"/>
+        <w:shd w:val="clear" w:color="FFFFFF" w:themeFill="light1" w:themeColor="light1"/>
         <w:tcBorders>
           <w:left w:val="none" w:color="000000" w:sz="4" w:space="0"/>
           <w:top w:val="single" w:color="000000" w:sz="4" w:space="0" w:themeColor="accent3" w:themeTint="98"/>
@@ -10748,12 +10765,12 @@
         <w:sz w:val="22"/>
       </w:rPr>
       <w:tcPr>
-        <w:shd w:val="clear" w:color="FFFFFF" w:themeColor="accent4" w:themeTint="40"/>
+        <w:shd w:val="clear" w:color="FFFFFF" w:themeFill="accent4" w:themeFillTint="40" w:themeColor="accent4" w:themeTint="40"/>
       </w:tcPr>
     </w:tblStylePr>
     <w:tblStylePr w:type="band1Vert">
       <w:tcPr>
-        <w:shd w:val="clear" w:color="FFFFFF" w:themeColor="accent4" w:themeTint="40"/>
+        <w:shd w:val="clear" w:color="FFFFFF" w:themeFill="accent4" w:themeFillTint="40" w:themeColor="accent4" w:themeTint="40"/>
       </w:tcPr>
     </w:tblStylePr>
     <w:tblStylePr w:type="band2Horz">
@@ -10791,7 +10808,7 @@
         <w:sz w:val="22"/>
       </w:rPr>
       <w:tcPr>
-        <w:shd w:val="clear" w:color="FFFFFF" w:themeColor="light1"/>
+        <w:shd w:val="clear" w:color="FFFFFF" w:themeFill="light1" w:themeColor="light1"/>
         <w:tcBorders>
           <w:left w:val="none" w:color="000000" w:sz="4" w:space="0"/>
           <w:top w:val="none" w:color="000000" w:sz="4" w:space="0"/>
@@ -10825,7 +10842,7 @@
         <w:sz w:val="22"/>
       </w:rPr>
       <w:tcPr>
-        <w:shd w:val="clear" w:color="FFFFFF" w:themeColor="light1"/>
+        <w:shd w:val="clear" w:color="FFFFFF" w:themeFill="light1" w:themeColor="light1"/>
         <w:tcBorders>
           <w:left w:val="none" w:color="000000" w:sz="4" w:space="0"/>
           <w:top w:val="single" w:color="000000" w:sz="4" w:space="0" w:themeColor="accent4" w:themeTint="9A"/>
@@ -10863,12 +10880,12 @@
         <w:sz w:val="22"/>
       </w:rPr>
       <w:tcPr>
-        <w:shd w:val="clear" w:color="FFFFFF" w:themeColor="accent5" w:themeTint="40"/>
+        <w:shd w:val="clear" w:color="FFFFFF" w:themeFill="accent5" w:themeFillTint="40" w:themeColor="accent5" w:themeTint="40"/>
       </w:tcPr>
     </w:tblStylePr>
     <w:tblStylePr w:type="band1Vert">
       <w:tcPr>
-        <w:shd w:val="clear" w:color="FFFFFF" w:themeColor="accent5" w:themeTint="40"/>
+        <w:shd w:val="clear" w:color="FFFFFF" w:themeFill="accent5" w:themeFillTint="40" w:themeColor="accent5" w:themeTint="40"/>
       </w:tcPr>
     </w:tblStylePr>
     <w:tblStylePr w:type="band2Horz">
@@ -10906,7 +10923,7 @@
         <w:sz w:val="22"/>
       </w:rPr>
       <w:tcPr>
-        <w:shd w:val="clear" w:color="FFFFFF" w:themeColor="light1"/>
+        <w:shd w:val="clear" w:color="FFFFFF" w:themeFill="light1" w:themeColor="light1"/>
         <w:tcBorders>
           <w:left w:val="none" w:color="000000" w:sz="4" w:space="0"/>
           <w:top w:val="none" w:color="000000" w:sz="4" w:space="0"/>
@@ -10940,7 +10957,7 @@
         <w:sz w:val="22"/>
       </w:rPr>
       <w:tcPr>
-        <w:shd w:val="clear" w:color="FFFFFF" w:themeColor="light1"/>
+        <w:shd w:val="clear" w:color="FFFFFF" w:themeFill="light1" w:themeColor="light1"/>
         <w:tcBorders>
           <w:left w:val="none" w:color="000000" w:sz="4" w:space="0"/>
           <w:top w:val="single" w:color="000000" w:sz="4" w:space="0" w:themeColor="accent5" w:themeTint="9A"/>
@@ -10978,12 +10995,12 @@
         <w:sz w:val="22"/>
       </w:rPr>
       <w:tcPr>
-        <w:shd w:val="clear" w:color="FFFFFF" w:themeColor="accent6" w:themeTint="40"/>
+        <w:shd w:val="clear" w:color="FFFFFF" w:themeFill="accent6" w:themeFillTint="40" w:themeColor="accent6" w:themeTint="40"/>
       </w:tcPr>
     </w:tblStylePr>
     <w:tblStylePr w:type="band1Vert">
       <w:tcPr>
-        <w:shd w:val="clear" w:color="FFFFFF" w:themeColor="accent6" w:themeTint="40"/>
+        <w:shd w:val="clear" w:color="FFFFFF" w:themeFill="accent6" w:themeFillTint="40" w:themeColor="accent6" w:themeTint="40"/>
       </w:tcPr>
     </w:tblStylePr>
     <w:tblStylePr w:type="band2Horz">
@@ -11021,7 +11038,7 @@
         <w:sz w:val="22"/>
       </w:rPr>
       <w:tcPr>
-        <w:shd w:val="clear" w:color="FFFFFF" w:themeColor="light1"/>
+        <w:shd w:val="clear" w:color="FFFFFF" w:themeFill="light1" w:themeColor="light1"/>
         <w:tcBorders>
           <w:left w:val="none" w:color="000000" w:sz="4" w:space="0"/>
           <w:top w:val="none" w:color="000000" w:sz="4" w:space="0"/>
@@ -11055,7 +11072,7 @@
         <w:sz w:val="22"/>
       </w:rPr>
       <w:tcPr>
-        <w:shd w:val="clear" w:color="FFFFFF" w:themeColor="light1"/>
+        <w:shd w:val="clear" w:color="FFFFFF" w:themeFill="light1" w:themeColor="light1"/>
         <w:tcBorders>
           <w:left w:val="none" w:color="000000" w:sz="4" w:space="0"/>
           <w:top w:val="single" w:color="000000" w:sz="4" w:space="0" w:themeColor="accent6" w:themeTint="98"/>
@@ -11107,7 +11124,7 @@
         <w:sz w:val="22"/>
       </w:rPr>
       <w:tcPr>
-        <w:shd w:val="clear" w:color="FFFFFF" w:themeColor="text1" w:themeTint="0D"/>
+        <w:shd w:val="clear" w:color="FFFFFF" w:themeFill="text1" w:themeFillTint="0D" w:themeColor="text1" w:themeTint="0D"/>
       </w:tcPr>
     </w:tblStylePr>
     <w:tblStylePr w:type="band2Vert">
@@ -11117,7 +11134,7 @@
         <w:sz w:val="22"/>
       </w:rPr>
       <w:tcPr>
-        <w:shd w:val="clear" w:color="FFFFFF" w:themeColor="text1" w:themeTint="0D"/>
+        <w:shd w:val="clear" w:color="FFFFFF" w:themeFill="text1" w:themeFillTint="0D" w:themeColor="text1" w:themeTint="0D"/>
       </w:tcPr>
     </w:tblStylePr>
     <w:tblStylePr w:type="firstCol">
@@ -11127,7 +11144,7 @@
         <w:sz w:val="22"/>
       </w:rPr>
       <w:tcPr>
-        <w:shd w:val="clear" w:color="FFFFFF" w:themeColor="text1" w:themeTint="80"/>
+        <w:shd w:val="clear" w:color="FFFFFF" w:themeFill="text1" w:themeFillTint="80" w:themeColor="text1" w:themeTint="80"/>
       </w:tcPr>
     </w:tblStylePr>
     <w:tblStylePr w:type="firstRow">
@@ -11137,7 +11154,7 @@
         <w:sz w:val="22"/>
       </w:rPr>
       <w:tcPr>
-        <w:shd w:val="clear" w:color="FFFFFF" w:themeColor="text1" w:themeTint="80"/>
+        <w:shd w:val="clear" w:color="FFFFFF" w:themeFill="text1" w:themeFillTint="80" w:themeColor="text1" w:themeTint="80"/>
       </w:tcPr>
     </w:tblStylePr>
     <w:tblStylePr w:type="lastCol">
@@ -11147,7 +11164,7 @@
         <w:sz w:val="22"/>
       </w:rPr>
       <w:tcPr>
-        <w:shd w:val="clear" w:color="FFFFFF" w:themeColor="text1" w:themeTint="80"/>
+        <w:shd w:val="clear" w:color="FFFFFF" w:themeFill="text1" w:themeFillTint="80" w:themeColor="text1" w:themeTint="80"/>
       </w:tcPr>
     </w:tblStylePr>
     <w:tblStylePr w:type="lastRow">
@@ -11157,7 +11174,7 @@
         <w:sz w:val="22"/>
       </w:rPr>
       <w:tcPr>
-        <w:shd w:val="clear" w:color="FFFFFF" w:themeColor="text1" w:themeTint="80"/>
+        <w:shd w:val="clear" w:color="FFFFFF" w:themeFill="text1" w:themeFillTint="80" w:themeColor="text1" w:themeTint="80"/>
       </w:tcPr>
     </w:tblStylePr>
   </w:style>
@@ -11196,7 +11213,7 @@
         <w:sz w:val="22"/>
       </w:rPr>
       <w:tcPr>
-        <w:shd w:val="clear" w:color="FFFFFF" w:themeColor="accent1" w:themeTint="50"/>
+        <w:shd w:val="clear" w:color="FFFFFF" w:themeFill="accent1" w:themeFillTint="50" w:themeColor="accent1" w:themeTint="50"/>
       </w:tcPr>
     </w:tblStylePr>
     <w:tblStylePr w:type="band2Vert">
@@ -11206,7 +11223,7 @@
         <w:sz w:val="22"/>
       </w:rPr>
       <w:tcPr>
-        <w:shd w:val="clear" w:color="FFFFFF" w:themeColor="accent1" w:themeTint="50"/>
+        <w:shd w:val="clear" w:color="FFFFFF" w:themeFill="accent1" w:themeFillTint="50" w:themeColor="accent1" w:themeTint="50"/>
       </w:tcPr>
     </w:tblStylePr>
     <w:tblStylePr w:type="firstCol">
@@ -11216,7 +11233,7 @@
         <w:sz w:val="22"/>
       </w:rPr>
       <w:tcPr>
-        <w:shd w:val="clear" w:color="FFFFFF" w:themeColor="accent1" w:themeTint="EA"/>
+        <w:shd w:val="clear" w:color="FFFFFF" w:themeFill="accent1" w:themeFillTint="EA" w:themeColor="accent1" w:themeTint="EA"/>
       </w:tcPr>
     </w:tblStylePr>
     <w:tblStylePr w:type="firstRow">
@@ -11226,7 +11243,7 @@
         <w:sz w:val="22"/>
       </w:rPr>
       <w:tcPr>
-        <w:shd w:val="clear" w:color="FFFFFF" w:themeColor="accent1" w:themeTint="EA"/>
+        <w:shd w:val="clear" w:color="FFFFFF" w:themeFill="accent1" w:themeFillTint="EA" w:themeColor="accent1" w:themeTint="EA"/>
       </w:tcPr>
     </w:tblStylePr>
     <w:tblStylePr w:type="lastCol">
@@ -11236,7 +11253,7 @@
         <w:sz w:val="22"/>
       </w:rPr>
       <w:tcPr>
-        <w:shd w:val="clear" w:color="FFFFFF" w:themeColor="accent1" w:themeTint="EA"/>
+        <w:shd w:val="clear" w:color="FFFFFF" w:themeFill="accent1" w:themeFillTint="EA" w:themeColor="accent1" w:themeTint="EA"/>
       </w:tcPr>
     </w:tblStylePr>
     <w:tblStylePr w:type="lastRow">
@@ -11246,7 +11263,7 @@
         <w:sz w:val="22"/>
       </w:rPr>
       <w:tcPr>
-        <w:shd w:val="clear" w:color="FFFFFF" w:themeColor="accent1" w:themeTint="EA"/>
+        <w:shd w:val="clear" w:color="FFFFFF" w:themeFill="accent1" w:themeFillTint="EA" w:themeColor="accent1" w:themeTint="EA"/>
       </w:tcPr>
     </w:tblStylePr>
   </w:style>
@@ -11285,7 +11302,7 @@
         <w:sz w:val="22"/>
       </w:rPr>
       <w:tcPr>
-        <w:shd w:val="clear" w:color="FFFFFF" w:themeColor="accent2" w:themeTint="32"/>
+        <w:shd w:val="clear" w:color="FFFFFF" w:themeFill="accent2" w:themeFillTint="32" w:themeColor="accent2" w:themeTint="32"/>
       </w:tcPr>
     </w:tblStylePr>
     <w:tblStylePr w:type="band2Vert">
@@ -11295,7 +11312,7 @@
         <w:sz w:val="22"/>
       </w:rPr>
       <w:tcPr>
-        <w:shd w:val="clear" w:color="FFFFFF" w:themeColor="accent2" w:themeTint="32"/>
+        <w:shd w:val="clear" w:color="FFFFFF" w:themeFill="accent2" w:themeFillTint="32" w:themeColor="accent2" w:themeTint="32"/>
       </w:tcPr>
     </w:tblStylePr>
     <w:tblStylePr w:type="firstCol">
@@ -11305,7 +11322,7 @@
         <w:sz w:val="22"/>
       </w:rPr>
       <w:tcPr>
-        <w:shd w:val="clear" w:color="FFFFFF" w:themeColor="accent2" w:themeTint="97"/>
+        <w:shd w:val="clear" w:color="FFFFFF" w:themeFill="accent2" w:themeFillTint="97" w:themeColor="accent2" w:themeTint="97"/>
       </w:tcPr>
     </w:tblStylePr>
     <w:tblStylePr w:type="firstRow">
@@ -11315,7 +11332,7 @@
         <w:sz w:val="22"/>
       </w:rPr>
       <w:tcPr>
-        <w:shd w:val="clear" w:color="FFFFFF" w:themeColor="accent2" w:themeTint="97"/>
+        <w:shd w:val="clear" w:color="FFFFFF" w:themeFill="accent2" w:themeFillTint="97" w:themeColor="accent2" w:themeTint="97"/>
       </w:tcPr>
     </w:tblStylePr>
     <w:tblStylePr w:type="lastCol">
@@ -11325,7 +11342,7 @@
         <w:sz w:val="22"/>
       </w:rPr>
       <w:tcPr>
-        <w:shd w:val="clear" w:color="FFFFFF" w:themeColor="accent2" w:themeTint="97"/>
+        <w:shd w:val="clear" w:color="FFFFFF" w:themeFill="accent2" w:themeFillTint="97" w:themeColor="accent2" w:themeTint="97"/>
       </w:tcPr>
     </w:tblStylePr>
     <w:tblStylePr w:type="lastRow">
@@ -11335,7 +11352,7 @@
         <w:sz w:val="22"/>
       </w:rPr>
       <w:tcPr>
-        <w:shd w:val="clear" w:color="FFFFFF" w:themeColor="accent2" w:themeTint="97"/>
+        <w:shd w:val="clear" w:color="FFFFFF" w:themeFill="accent2" w:themeFillTint="97" w:themeColor="accent2" w:themeTint="97"/>
       </w:tcPr>
     </w:tblStylePr>
   </w:style>
@@ -11374,7 +11391,7 @@
         <w:sz w:val="22"/>
       </w:rPr>
       <w:tcPr>
-        <w:shd w:val="clear" w:color="FFFFFF" w:themeColor="accent3" w:themeTint="34"/>
+        <w:shd w:val="clear" w:color="FFFFFF" w:themeFill="accent3" w:themeFillTint="34" w:themeColor="accent3" w:themeTint="34"/>
       </w:tcPr>
     </w:tblStylePr>
     <w:tblStylePr w:type="band2Vert">
@@ -11384,7 +11401,7 @@
         <w:sz w:val="22"/>
       </w:rPr>
       <w:tcPr>
-        <w:shd w:val="clear" w:color="FFFFFF" w:themeColor="accent3" w:themeTint="34"/>
+        <w:shd w:val="clear" w:color="FFFFFF" w:themeFill="accent3" w:themeFillTint="34" w:themeColor="accent3" w:themeTint="34"/>
       </w:tcPr>
     </w:tblStylePr>
     <w:tblStylePr w:type="firstCol">
@@ -11394,7 +11411,7 @@
         <w:sz w:val="22"/>
       </w:rPr>
       <w:tcPr>
-        <w:shd w:val="clear" w:color="FFFFFF" w:themeColor="accent3" w:themeTint="FE"/>
+        <w:shd w:val="clear" w:color="FFFFFF" w:themeFill="accent3" w:themeFillTint="FE" w:themeColor="accent3" w:themeTint="FE"/>
       </w:tcPr>
     </w:tblStylePr>
     <w:tblStylePr w:type="firstRow">
@@ -11404,7 +11421,7 @@
         <w:sz w:val="22"/>
       </w:rPr>
       <w:tcPr>
-        <w:shd w:val="clear" w:color="FFFFFF" w:themeColor="accent3" w:themeTint="FE"/>
+        <w:shd w:val="clear" w:color="FFFFFF" w:themeFill="accent3" w:themeFillTint="FE" w:themeColor="accent3" w:themeTint="FE"/>
       </w:tcPr>
     </w:tblStylePr>
     <w:tblStylePr w:type="lastCol">
@@ -11414,7 +11431,7 @@
         <w:sz w:val="22"/>
       </w:rPr>
       <w:tcPr>
-        <w:shd w:val="clear" w:color="FFFFFF" w:themeColor="accent3" w:themeTint="FE"/>
+        <w:shd w:val="clear" w:color="FFFFFF" w:themeFill="accent3" w:themeFillTint="FE" w:themeColor="accent3" w:themeTint="FE"/>
       </w:tcPr>
     </w:tblStylePr>
     <w:tblStylePr w:type="lastRow">
@@ -11424,7 +11441,7 @@
         <w:sz w:val="22"/>
       </w:rPr>
       <w:tcPr>
-        <w:shd w:val="clear" w:color="FFFFFF" w:themeColor="accent3" w:themeTint="FE"/>
+        <w:shd w:val="clear" w:color="FFFFFF" w:themeFill="accent3" w:themeFillTint="FE" w:themeColor="accent3" w:themeTint="FE"/>
       </w:tcPr>
     </w:tblStylePr>
   </w:style>
@@ -11463,7 +11480,7 @@
         <w:sz w:val="22"/>
       </w:rPr>
       <w:tcPr>
-        <w:shd w:val="clear" w:color="FFFFFF" w:themeColor="accent4" w:themeTint="34"/>
+        <w:shd w:val="clear" w:color="FFFFFF" w:themeFill="accent4" w:themeFillTint="34" w:themeColor="accent4" w:themeTint="34"/>
       </w:tcPr>
     </w:tblStylePr>
     <w:tblStylePr w:type="band2Vert">
@@ -11473,7 +11490,7 @@
         <w:sz w:val="22"/>
       </w:rPr>
       <w:tcPr>
-        <w:shd w:val="clear" w:color="FFFFFF" w:themeColor="accent4" w:themeTint="34"/>
+        <w:shd w:val="clear" w:color="FFFFFF" w:themeFill="accent4" w:themeFillTint="34" w:themeColor="accent4" w:themeTint="34"/>
       </w:tcPr>
     </w:tblStylePr>
     <w:tblStylePr w:type="firstCol">
@@ -11483,7 +11500,7 @@
         <w:sz w:val="22"/>
       </w:rPr>
       <w:tcPr>
-        <w:shd w:val="clear" w:color="FFFFFF" w:themeColor="accent4" w:themeTint="9A"/>
+        <w:shd w:val="clear" w:color="FFFFFF" w:themeFill="accent4" w:themeFillTint="9A" w:themeColor="accent4" w:themeTint="9A"/>
       </w:tcPr>
     </w:tblStylePr>
     <w:tblStylePr w:type="firstRow">
@@ -11493,7 +11510,7 @@
         <w:sz w:val="22"/>
       </w:rPr>
       <w:tcPr>
-        <w:shd w:val="clear" w:color="FFFFFF" w:themeColor="accent4" w:themeTint="9A"/>
+        <w:shd w:val="clear" w:color="FFFFFF" w:themeFill="accent4" w:themeFillTint="9A" w:themeColor="accent4" w:themeTint="9A"/>
       </w:tcPr>
     </w:tblStylePr>
     <w:tblStylePr w:type="lastCol">
@@ -11503,7 +11520,7 @@
         <w:sz w:val="22"/>
       </w:rPr>
       <w:tcPr>
-        <w:shd w:val="clear" w:color="FFFFFF" w:themeColor="accent4" w:themeTint="9A"/>
+        <w:shd w:val="clear" w:color="FFFFFF" w:themeFill="accent4" w:themeFillTint="9A" w:themeColor="accent4" w:themeTint="9A"/>
       </w:tcPr>
     </w:tblStylePr>
     <w:tblStylePr w:type="lastRow">
@@ -11513,7 +11530,7 @@
         <w:sz w:val="22"/>
       </w:rPr>
       <w:tcPr>
-        <w:shd w:val="clear" w:color="FFFFFF" w:themeColor="accent4" w:themeTint="9A"/>
+        <w:shd w:val="clear" w:color="FFFFFF" w:themeFill="accent4" w:themeFillTint="9A" w:themeColor="accent4" w:themeTint="9A"/>
       </w:tcPr>
     </w:tblStylePr>
   </w:style>
@@ -11552,7 +11569,7 @@
         <w:sz w:val="22"/>
       </w:rPr>
       <w:tcPr>
-        <w:shd w:val="clear" w:color="FFFFFF" w:themeColor="accent5" w:themeTint="34"/>
+        <w:shd w:val="clear" w:color="FFFFFF" w:themeFill="accent5" w:themeFillTint="34" w:themeColor="accent5" w:themeTint="34"/>
       </w:tcPr>
     </w:tblStylePr>
     <w:tblStylePr w:type="band2Vert">
@@ -11562,7 +11579,7 @@
         <w:sz w:val="22"/>
       </w:rPr>
       <w:tcPr>
-        <w:shd w:val="clear" w:color="FFFFFF" w:themeColor="accent5" w:themeTint="34"/>
+        <w:shd w:val="clear" w:color="FFFFFF" w:themeFill="accent5" w:themeFillTint="34" w:themeColor="accent5" w:themeTint="34"/>
       </w:tcPr>
     </w:tblStylePr>
     <w:tblStylePr w:type="firstCol">
@@ -11572,7 +11589,7 @@
         <w:sz w:val="22"/>
       </w:rPr>
       <w:tcPr>
-        <w:shd w:val="clear" w:color="FFFFFF" w:themeColor="accent5"/>
+        <w:shd w:val="clear" w:color="FFFFFF" w:themeFill="accent5" w:themeColor="accent5"/>
       </w:tcPr>
     </w:tblStylePr>
     <w:tblStylePr w:type="firstRow">
@@ -11582,7 +11599,7 @@
         <w:sz w:val="22"/>
       </w:rPr>
       <w:tcPr>
-        <w:shd w:val="clear" w:color="FFFFFF" w:themeColor="accent5"/>
+        <w:shd w:val="clear" w:color="FFFFFF" w:themeFill="accent5" w:themeColor="accent5"/>
       </w:tcPr>
     </w:tblStylePr>
     <w:tblStylePr w:type="lastCol">
@@ -11592,7 +11609,7 @@
         <w:sz w:val="22"/>
       </w:rPr>
       <w:tcPr>
-        <w:shd w:val="clear" w:color="FFFFFF" w:themeColor="accent5"/>
+        <w:shd w:val="clear" w:color="FFFFFF" w:themeFill="accent5" w:themeColor="accent5"/>
       </w:tcPr>
     </w:tblStylePr>
     <w:tblStylePr w:type="lastRow">
@@ -11602,7 +11619,7 @@
         <w:sz w:val="22"/>
       </w:rPr>
       <w:tcPr>
-        <w:shd w:val="clear" w:color="FFFFFF" w:themeColor="accent5"/>
+        <w:shd w:val="clear" w:color="FFFFFF" w:themeFill="accent5" w:themeColor="accent5"/>
       </w:tcPr>
     </w:tblStylePr>
   </w:style>
@@ -11641,7 +11658,7 @@
         <w:sz w:val="22"/>
       </w:rPr>
       <w:tcPr>
-        <w:shd w:val="clear" w:color="FFFFFF" w:themeColor="accent6" w:themeTint="34"/>
+        <w:shd w:val="clear" w:color="FFFFFF" w:themeFill="accent6" w:themeFillTint="34" w:themeColor="accent6" w:themeTint="34"/>
       </w:tcPr>
     </w:tblStylePr>
     <w:tblStylePr w:type="band2Vert">
@@ -11651,7 +11668,7 @@
         <w:sz w:val="22"/>
       </w:rPr>
       <w:tcPr>
-        <w:shd w:val="clear" w:color="FFFFFF" w:themeColor="accent6" w:themeTint="34"/>
+        <w:shd w:val="clear" w:color="FFFFFF" w:themeFill="accent6" w:themeFillTint="34" w:themeColor="accent6" w:themeTint="34"/>
       </w:tcPr>
     </w:tblStylePr>
     <w:tblStylePr w:type="firstCol">
@@ -11661,7 +11678,7 @@
         <w:sz w:val="22"/>
       </w:rPr>
       <w:tcPr>
-        <w:shd w:val="clear" w:color="FFFFFF" w:themeColor="accent6"/>
+        <w:shd w:val="clear" w:color="FFFFFF" w:themeFill="accent6" w:themeColor="accent6"/>
       </w:tcPr>
     </w:tblStylePr>
     <w:tblStylePr w:type="firstRow">
@@ -11671,7 +11688,7 @@
         <w:sz w:val="22"/>
       </w:rPr>
       <w:tcPr>
-        <w:shd w:val="clear" w:color="FFFFFF" w:themeColor="accent6"/>
+        <w:shd w:val="clear" w:color="FFFFFF" w:themeFill="accent6" w:themeColor="accent6"/>
       </w:tcPr>
     </w:tblStylePr>
     <w:tblStylePr w:type="lastCol">
@@ -11681,7 +11698,7 @@
         <w:sz w:val="22"/>
       </w:rPr>
       <w:tcPr>
-        <w:shd w:val="clear" w:color="FFFFFF" w:themeColor="accent6"/>
+        <w:shd w:val="clear" w:color="FFFFFF" w:themeFill="accent6" w:themeColor="accent6"/>
       </w:tcPr>
     </w:tblStylePr>
     <w:tblStylePr w:type="lastRow">
@@ -11691,7 +11708,7 @@
         <w:sz w:val="22"/>
       </w:rPr>
       <w:tcPr>
-        <w:shd w:val="clear" w:color="FFFFFF" w:themeColor="accent6"/>
+        <w:shd w:val="clear" w:color="FFFFFF" w:themeFill="accent6" w:themeColor="accent6"/>
       </w:tcPr>
     </w:tblStylePr>
   </w:style>
@@ -11738,7 +11755,7 @@
         <w:sz w:val="22"/>
       </w:rPr>
       <w:tcPr>
-        <w:shd w:val="clear" w:color="FFFFFF" w:themeColor="text1" w:themeTint="0D"/>
+        <w:shd w:val="clear" w:color="FFFFFF" w:themeFill="text1" w:themeFillTint="0D" w:themeColor="text1" w:themeTint="0D"/>
       </w:tcPr>
     </w:tblStylePr>
     <w:tblStylePr w:type="band2Vert">
@@ -11748,7 +11765,7 @@
         <w:sz w:val="22"/>
       </w:rPr>
       <w:tcPr>
-        <w:shd w:val="clear" w:color="FFFFFF" w:themeColor="text1" w:themeTint="0D"/>
+        <w:shd w:val="clear" w:color="FFFFFF" w:themeFill="text1" w:themeFillTint="0D" w:themeColor="text1" w:themeTint="0D"/>
       </w:tcPr>
     </w:tblStylePr>
     <w:tblStylePr w:type="firstCol">
@@ -11758,7 +11775,7 @@
         <w:sz w:val="22"/>
       </w:rPr>
       <w:tcPr>
-        <w:shd w:val="clear" w:color="FFFFFF" w:themeColor="text1" w:themeTint="80"/>
+        <w:shd w:val="clear" w:color="FFFFFF" w:themeFill="text1" w:themeFillTint="80" w:themeColor="text1" w:themeTint="80"/>
       </w:tcPr>
     </w:tblStylePr>
     <w:tblStylePr w:type="firstRow">
@@ -11768,7 +11785,7 @@
         <w:sz w:val="22"/>
       </w:rPr>
       <w:tcPr>
-        <w:shd w:val="clear" w:color="FFFFFF" w:themeColor="text1" w:themeTint="80"/>
+        <w:shd w:val="clear" w:color="FFFFFF" w:themeFill="text1" w:themeFillTint="80" w:themeColor="text1" w:themeTint="80"/>
       </w:tcPr>
     </w:tblStylePr>
     <w:tblStylePr w:type="lastCol">
@@ -11778,7 +11795,7 @@
         <w:sz w:val="22"/>
       </w:rPr>
       <w:tcPr>
-        <w:shd w:val="clear" w:color="FFFFFF" w:themeColor="text1" w:themeTint="80"/>
+        <w:shd w:val="clear" w:color="FFFFFF" w:themeFill="text1" w:themeFillTint="80" w:themeColor="text1" w:themeTint="80"/>
       </w:tcPr>
     </w:tblStylePr>
     <w:tblStylePr w:type="lastRow">
@@ -11788,7 +11805,7 @@
         <w:sz w:val="22"/>
       </w:rPr>
       <w:tcPr>
-        <w:shd w:val="clear" w:color="FFFFFF" w:themeColor="text1" w:themeTint="80"/>
+        <w:shd w:val="clear" w:color="FFFFFF" w:themeFill="text1" w:themeFillTint="80" w:themeColor="text1" w:themeTint="80"/>
       </w:tcPr>
     </w:tblStylePr>
   </w:style>
@@ -11835,7 +11852,7 @@
         <w:sz w:val="22"/>
       </w:rPr>
       <w:tcPr>
-        <w:shd w:val="clear" w:color="FFFFFF" w:themeColor="accent1" w:themeTint="50"/>
+        <w:shd w:val="clear" w:color="FFFFFF" w:themeFill="accent1" w:themeFillTint="50" w:themeColor="accent1" w:themeTint="50"/>
       </w:tcPr>
     </w:tblStylePr>
     <w:tblStylePr w:type="band2Vert">
@@ -11845,7 +11862,7 @@
         <w:sz w:val="22"/>
       </w:rPr>
       <w:tcPr>
-        <w:shd w:val="clear" w:color="FFFFFF" w:themeColor="accent1" w:themeTint="50"/>
+        <w:shd w:val="clear" w:color="FFFFFF" w:themeFill="accent1" w:themeFillTint="50" w:themeColor="accent1" w:themeTint="50"/>
       </w:tcPr>
     </w:tblStylePr>
     <w:tblStylePr w:type="firstCol">
@@ -11855,7 +11872,7 @@
         <w:sz w:val="22"/>
       </w:rPr>
       <w:tcPr>
-        <w:shd w:val="clear" w:color="FFFFFF" w:themeColor="accent1" w:themeTint="EA"/>
+        <w:shd w:val="clear" w:color="FFFFFF" w:themeFill="accent1" w:themeFillTint="EA" w:themeColor="accent1" w:themeTint="EA"/>
       </w:tcPr>
     </w:tblStylePr>
     <w:tblStylePr w:type="firstRow">
@@ -11865,7 +11882,7 @@
         <w:sz w:val="22"/>
       </w:rPr>
       <w:tcPr>
-        <w:shd w:val="clear" w:color="FFFFFF" w:themeColor="accent1" w:themeTint="EA"/>
+        <w:shd w:val="clear" w:color="FFFFFF" w:themeFill="accent1" w:themeFillTint="EA" w:themeColor="accent1" w:themeTint="EA"/>
       </w:tcPr>
     </w:tblStylePr>
     <w:tblStylePr w:type="lastCol">
@@ -11875,7 +11892,7 @@
         <w:sz w:val="22"/>
       </w:rPr>
       <w:tcPr>
-        <w:shd w:val="clear" w:color="FFFFFF" w:themeColor="accent1" w:themeTint="EA"/>
+        <w:shd w:val="clear" w:color="FFFFFF" w:themeFill="accent1" w:themeFillTint="EA" w:themeColor="accent1" w:themeTint="EA"/>
       </w:tcPr>
     </w:tblStylePr>
     <w:tblStylePr w:type="lastRow">
@@ -11885,7 +11902,7 @@
         <w:sz w:val="22"/>
       </w:rPr>
       <w:tcPr>
-        <w:shd w:val="clear" w:color="FFFFFF" w:themeColor="accent1" w:themeTint="EA"/>
+        <w:shd w:val="clear" w:color="FFFFFF" w:themeFill="accent1" w:themeFillTint="EA" w:themeColor="accent1" w:themeTint="EA"/>
       </w:tcPr>
     </w:tblStylePr>
   </w:style>
@@ -11932,7 +11949,7 @@
         <w:sz w:val="22"/>
       </w:rPr>
       <w:tcPr>
-        <w:shd w:val="clear" w:color="FFFFFF" w:themeColor="accent2" w:themeTint="32"/>
+        <w:shd w:val="clear" w:color="FFFFFF" w:themeFill="accent2" w:themeFillTint="32" w:themeColor="accent2" w:themeTint="32"/>
       </w:tcPr>
     </w:tblStylePr>
     <w:tblStylePr w:type="band2Vert">
@@ -11942,7 +11959,7 @@
         <w:sz w:val="22"/>
       </w:rPr>
       <w:tcPr>
-        <w:shd w:val="clear" w:color="FFFFFF" w:themeColor="accent2" w:themeTint="32"/>
+        <w:shd w:val="clear" w:color="FFFFFF" w:themeFill="accent2" w:themeFillTint="32" w:themeColor="accent2" w:themeTint="32"/>
       </w:tcPr>
     </w:tblStylePr>
     <w:tblStylePr w:type="firstCol">
@@ -11952,7 +11969,7 @@
         <w:sz w:val="22"/>
       </w:rPr>
       <w:tcPr>
-        <w:shd w:val="clear" w:color="FFFFFF" w:themeColor="accent2" w:themeTint="97"/>
+        <w:shd w:val="clear" w:color="FFFFFF" w:themeFill="accent2" w:themeFillTint="97" w:themeColor="accent2" w:themeTint="97"/>
       </w:tcPr>
     </w:tblStylePr>
     <w:tblStylePr w:type="firstRow">
@@ -11962,7 +11979,7 @@
         <w:sz w:val="22"/>
       </w:rPr>
       <w:tcPr>
-        <w:shd w:val="clear" w:color="FFFFFF" w:themeColor="accent2" w:themeTint="97"/>
+        <w:shd w:val="clear" w:color="FFFFFF" w:themeFill="accent2" w:themeFillTint="97" w:themeColor="accent2" w:themeTint="97"/>
       </w:tcPr>
     </w:tblStylePr>
     <w:tblStylePr w:type="lastCol">
@@ -11972,7 +11989,7 @@
         <w:sz w:val="22"/>
       </w:rPr>
       <w:tcPr>
-        <w:shd w:val="clear" w:color="FFFFFF" w:themeColor="accent2" w:themeTint="97"/>
+        <w:shd w:val="clear" w:color="FFFFFF" w:themeFill="accent2" w:themeFillTint="97" w:themeColor="accent2" w:themeTint="97"/>
       </w:tcPr>
     </w:tblStylePr>
     <w:tblStylePr w:type="lastRow">
@@ -11982,7 +11999,7 @@
         <w:sz w:val="22"/>
       </w:rPr>
       <w:tcPr>
-        <w:shd w:val="clear" w:color="FFFFFF" w:themeColor="accent2" w:themeTint="97"/>
+        <w:shd w:val="clear" w:color="FFFFFF" w:themeFill="accent2" w:themeFillTint="97" w:themeColor="accent2" w:themeTint="97"/>
       </w:tcPr>
     </w:tblStylePr>
   </w:style>
@@ -12029,7 +12046,7 @@
         <w:sz w:val="22"/>
       </w:rPr>
       <w:tcPr>
-        <w:shd w:val="clear" w:color="FFFFFF" w:themeColor="accent3" w:themeTint="34"/>
+        <w:shd w:val="clear" w:color="FFFFFF" w:themeFill="accent3" w:themeFillTint="34" w:themeColor="accent3" w:themeTint="34"/>
       </w:tcPr>
     </w:tblStylePr>
     <w:tblStylePr w:type="band2Vert">
@@ -12039,7 +12056,7 @@
         <w:sz w:val="22"/>
       </w:rPr>
       <w:tcPr>
-        <w:shd w:val="clear" w:color="FFFFFF" w:themeColor="accent3" w:themeTint="34"/>
+        <w:shd w:val="clear" w:color="FFFFFF" w:themeFill="accent3" w:themeFillTint="34" w:themeColor="accent3" w:themeTint="34"/>
       </w:tcPr>
     </w:tblStylePr>
     <w:tblStylePr w:type="firstCol">
@@ -12049,7 +12066,7 @@
         <w:sz w:val="22"/>
       </w:rPr>
       <w:tcPr>
-        <w:shd w:val="clear" w:color="FFFFFF" w:themeColor="accent3" w:themeTint="FE"/>
+        <w:shd w:val="clear" w:color="FFFFFF" w:themeFill="accent3" w:themeFillTint="FE" w:themeColor="accent3" w:themeTint="FE"/>
       </w:tcPr>
     </w:tblStylePr>
     <w:tblStylePr w:type="firstRow">
@@ -12059,7 +12076,7 @@
         <w:sz w:val="22"/>
       </w:rPr>
       <w:tcPr>
-        <w:shd w:val="clear" w:color="FFFFFF" w:themeColor="accent3" w:themeTint="FE"/>
+        <w:shd w:val="clear" w:color="FFFFFF" w:themeFill="accent3" w:themeFillTint="FE" w:themeColor="accent3" w:themeTint="FE"/>
       </w:tcPr>
     </w:tblStylePr>
     <w:tblStylePr w:type="lastCol">
@@ -12069,7 +12086,7 @@
         <w:sz w:val="22"/>
       </w:rPr>
       <w:tcPr>
-        <w:shd w:val="clear" w:color="FFFFFF" w:themeColor="accent3" w:themeTint="FE"/>
+        <w:shd w:val="clear" w:color="FFFFFF" w:themeFill="accent3" w:themeFillTint="FE" w:themeColor="accent3" w:themeTint="FE"/>
       </w:tcPr>
     </w:tblStylePr>
     <w:tblStylePr w:type="lastRow">
@@ -12079,7 +12096,7 @@
         <w:sz w:val="22"/>
       </w:rPr>
       <w:tcPr>
-        <w:shd w:val="clear" w:color="FFFFFF" w:themeColor="accent3" w:themeTint="FE"/>
+        <w:shd w:val="clear" w:color="FFFFFF" w:themeFill="accent3" w:themeFillTint="FE" w:themeColor="accent3" w:themeTint="FE"/>
       </w:tcPr>
     </w:tblStylePr>
   </w:style>
@@ -12126,7 +12143,7 @@
         <w:sz w:val="22"/>
       </w:rPr>
       <w:tcPr>
-        <w:shd w:val="clear" w:color="FFFFFF" w:themeColor="accent4" w:themeTint="34"/>
+        <w:shd w:val="clear" w:color="FFFFFF" w:themeFill="accent4" w:themeFillTint="34" w:themeColor="accent4" w:themeTint="34"/>
       </w:tcPr>
     </w:tblStylePr>
     <w:tblStylePr w:type="band2Vert">
@@ -12136,7 +12153,7 @@
         <w:sz w:val="22"/>
       </w:rPr>
       <w:tcPr>
-        <w:shd w:val="clear" w:color="FFFFFF" w:themeColor="accent4" w:themeTint="34"/>
+        <w:shd w:val="clear" w:color="FFFFFF" w:themeFill="accent4" w:themeFillTint="34" w:themeColor="accent4" w:themeTint="34"/>
       </w:tcPr>
     </w:tblStylePr>
     <w:tblStylePr w:type="firstCol">
@@ -12146,7 +12163,7 @@
         <w:sz w:val="22"/>
       </w:rPr>
       <w:tcPr>
-        <w:shd w:val="clear" w:color="FFFFFF" w:themeColor="accent4" w:themeTint="9A"/>
+        <w:shd w:val="clear" w:color="FFFFFF" w:themeFill="accent4" w:themeFillTint="9A" w:themeColor="accent4" w:themeTint="9A"/>
       </w:tcPr>
     </w:tblStylePr>
     <w:tblStylePr w:type="firstRow">
@@ -12156,7 +12173,7 @@
         <w:sz w:val="22"/>
       </w:rPr>
       <w:tcPr>
-        <w:shd w:val="clear" w:color="FFFFFF" w:themeColor="accent4" w:themeTint="9A"/>
+        <w:shd w:val="clear" w:color="FFFFFF" w:themeFill="accent4" w:themeFillTint="9A" w:themeColor="accent4" w:themeTint="9A"/>
       </w:tcPr>
     </w:tblStylePr>
     <w:tblStylePr w:type="lastCol">
@@ -12166,7 +12183,7 @@
         <w:sz w:val="22"/>
       </w:rPr>
       <w:tcPr>
-        <w:shd w:val="clear" w:color="FFFFFF" w:themeColor="accent4" w:themeTint="9A"/>
+        <w:shd w:val="clear" w:color="FFFFFF" w:themeFill="accent4" w:themeFillTint="9A" w:themeColor="accent4" w:themeTint="9A"/>
       </w:tcPr>
     </w:tblStylePr>
     <w:tblStylePr w:type="lastRow">
@@ -12176,7 +12193,7 @@
         <w:sz w:val="22"/>
       </w:rPr>
       <w:tcPr>
-        <w:shd w:val="clear" w:color="FFFFFF" w:themeColor="accent4" w:themeTint="9A"/>
+        <w:shd w:val="clear" w:color="FFFFFF" w:themeFill="accent4" w:themeFillTint="9A" w:themeColor="accent4" w:themeTint="9A"/>
       </w:tcPr>
     </w:tblStylePr>
   </w:style>
@@ -12223,7 +12240,7 @@
         <w:sz w:val="22"/>
       </w:rPr>
       <w:tcPr>
-        <w:shd w:val="clear" w:color="FFFFFF" w:themeColor="accent5" w:themeTint="34"/>
+        <w:shd w:val="clear" w:color="FFFFFF" w:themeFill="accent5" w:themeFillTint="34" w:themeColor="accent5" w:themeTint="34"/>
       </w:tcPr>
     </w:tblStylePr>
     <w:tblStylePr w:type="band2Vert">
@@ -12233,7 +12250,7 @@
         <w:sz w:val="22"/>
       </w:rPr>
       <w:tcPr>
-        <w:shd w:val="clear" w:color="FFFFFF" w:themeColor="accent5" w:themeTint="34"/>
+        <w:shd w:val="clear" w:color="FFFFFF" w:themeFill="accent5" w:themeFillTint="34" w:themeColor="accent5" w:themeTint="34"/>
       </w:tcPr>
     </w:tblStylePr>
     <w:tblStylePr w:type="firstCol">
@@ -12243,7 +12260,7 @@
         <w:sz w:val="22"/>
       </w:rPr>
       <w:tcPr>
-        <w:shd w:val="clear" w:color="FFFFFF" w:themeColor="accent5"/>
+        <w:shd w:val="clear" w:color="FFFFFF" w:themeFill="accent5" w:themeColor="accent5"/>
       </w:tcPr>
     </w:tblStylePr>
     <w:tblStylePr w:type="firstRow">
@@ -12253,7 +12270,7 @@
         <w:sz w:val="22"/>
       </w:rPr>
       <w:tcPr>
-        <w:shd w:val="clear" w:color="FFFFFF" w:themeColor="accent5"/>
+        <w:shd w:val="clear" w:color="FFFFFF" w:themeFill="accent5" w:themeColor="accent5"/>
       </w:tcPr>
     </w:tblStylePr>
     <w:tblStylePr w:type="lastCol">
@@ -12263,7 +12280,7 @@
         <w:sz w:val="22"/>
       </w:rPr>
       <w:tcPr>
-        <w:shd w:val="clear" w:color="FFFFFF" w:themeColor="accent5"/>
+        <w:shd w:val="clear" w:color="FFFFFF" w:themeFill="accent5" w:themeColor="accent5"/>
       </w:tcPr>
     </w:tblStylePr>
     <w:tblStylePr w:type="lastRow">
@@ -12273,7 +12290,7 @@
         <w:sz w:val="22"/>
       </w:rPr>
       <w:tcPr>
-        <w:shd w:val="clear" w:color="FFFFFF" w:themeColor="accent5"/>
+        <w:shd w:val="clear" w:color="FFFFFF" w:themeFill="accent5" w:themeColor="accent5"/>
       </w:tcPr>
     </w:tblStylePr>
   </w:style>
@@ -12320,7 +12337,7 @@
         <w:sz w:val="22"/>
       </w:rPr>
       <w:tcPr>
-        <w:shd w:val="clear" w:color="FFFFFF" w:themeColor="accent6" w:themeTint="34"/>
+        <w:shd w:val="clear" w:color="FFFFFF" w:themeFill="accent6" w:themeFillTint="34" w:themeColor="accent6" w:themeTint="34"/>
       </w:tcPr>
     </w:tblStylePr>
     <w:tblStylePr w:type="band2Vert">
@@ -12330,7 +12347,7 @@
         <w:sz w:val="22"/>
       </w:rPr>
       <w:tcPr>
-        <w:shd w:val="clear" w:color="FFFFFF" w:themeColor="accent6" w:themeTint="34"/>
+        <w:shd w:val="clear" w:color="FFFFFF" w:themeFill="accent6" w:themeFillTint="34" w:themeColor="accent6" w:themeTint="34"/>
       </w:tcPr>
     </w:tblStylePr>
     <w:tblStylePr w:type="firstCol">
@@ -12340,7 +12357,7 @@
         <w:sz w:val="22"/>
       </w:rPr>
       <w:tcPr>
-        <w:shd w:val="clear" w:color="FFFFFF" w:themeColor="accent6"/>
+        <w:shd w:val="clear" w:color="FFFFFF" w:themeFill="accent6" w:themeColor="accent6"/>
       </w:tcPr>
     </w:tblStylePr>
     <w:tblStylePr w:type="firstRow">
@@ -12350,7 +12367,7 @@
         <w:sz w:val="22"/>
       </w:rPr>
       <w:tcPr>
-        <w:shd w:val="clear" w:color="FFFFFF" w:themeColor="accent6"/>
+        <w:shd w:val="clear" w:color="FFFFFF" w:themeFill="accent6" w:themeColor="accent6"/>
       </w:tcPr>
     </w:tblStylePr>
     <w:tblStylePr w:type="lastCol">
@@ -12360,7 +12377,7 @@
         <w:sz w:val="22"/>
       </w:rPr>
       <w:tcPr>
-        <w:shd w:val="clear" w:color="FFFFFF" w:themeColor="accent6"/>
+        <w:shd w:val="clear" w:color="FFFFFF" w:themeFill="accent6" w:themeColor="accent6"/>
       </w:tcPr>
     </w:tblStylePr>
     <w:tblStylePr w:type="lastRow">
@@ -12370,7 +12387,7 @@
         <w:sz w:val="22"/>
       </w:rPr>
       <w:tcPr>
-        <w:shd w:val="clear" w:color="FFFFFF" w:themeColor="accent6"/>
+        <w:shd w:val="clear" w:color="FFFFFF" w:themeFill="accent6" w:themeColor="accent6"/>
       </w:tcPr>
     </w:tblStylePr>
   </w:style>

</xml_diff>

<commit_message>
Added diagrams to third lab work documentation
</commit_message>
<xml_diff>
--- a/3/Lab work 3.docx
+++ b/3/Lab work 3.docx
@@ -44,7 +44,6 @@
         <w:t xml:space="preserve">ударственный технический университет”</w:t>
       </w:r>
       <w:r/>
-      <w:r/>
     </w:p>
     <w:p>
       <w:pPr>
@@ -57,7 +56,6 @@
         </w:rPr>
         <w:t xml:space="preserve">Кафедра “Прикладной математики и информатики”</w:t>
       </w:r>
-      <w:r/>
       <w:r/>
     </w:p>
     <w:p>
@@ -172,7 +170,6 @@
         <w:t xml:space="preserve">ОТЧЁТ ПО ЛАБОРАТОРНОЙ РАБОТЕ №3</w:t>
       </w:r>
       <w:r/>
-      <w:r/>
     </w:p>
     <w:p>
       <w:pPr>
@@ -189,7 +186,6 @@
         </w:rPr>
         <w:t xml:space="preserve">по дисциплине «</w:t>
       </w:r>
-      <w:r/>
       <w:r>
         <w:rPr>
           <w:rFonts w:ascii="Noto Serif" w:hAnsi="Noto Serif" w:cs="Noto Serif" w:eastAsia="Noto Serif"/>
@@ -202,25 +198,7 @@
           <w:rFonts w:ascii="Noto Serif" w:hAnsi="Noto Serif" w:cs="Noto Serif" w:eastAsia="Noto Serif"/>
           <w:sz w:val="24"/>
         </w:rPr>
-      </w:r>
-      <w:r>
-        <w:rPr>
-          <w:rFonts w:ascii="Noto Serif" w:hAnsi="Noto Serif" w:cs="Noto Serif" w:eastAsia="Noto Serif"/>
-          <w:sz w:val="24"/>
-        </w:rPr>
         <w:t xml:space="preserve">числом повторений</w:t>
-      </w:r>
-      <w:r>
-        <w:rPr>
-          <w:rFonts w:ascii="Noto Serif" w:hAnsi="Noto Serif" w:cs="Noto Serif" w:eastAsia="Noto Serif"/>
-          <w:sz w:val="24"/>
-        </w:rPr>
-      </w:r>
-      <w:r>
-        <w:rPr>
-          <w:rFonts w:ascii="Noto Serif" w:hAnsi="Noto Serif" w:cs="Noto Serif" w:eastAsia="Noto Serif"/>
-          <w:sz w:val="24"/>
-        </w:rPr>
       </w:r>
       <w:r>
         <w:rPr>
@@ -351,7 +329,6 @@
         <w:t xml:space="preserve">Выполнил студент гр. ФИТ-212</w:t>
       </w:r>
       <w:r/>
-      <w:r/>
     </w:p>
     <w:p>
       <w:pPr>
@@ -410,7 +387,6 @@
         <w:t xml:space="preserve">Ст. преподаватель Федотова И. В.</w:t>
       </w:r>
       <w:r/>
-      <w:r/>
     </w:p>
     <w:p>
       <w:pPr>
@@ -643,6 +619,7 @@
           <w:u w:val="none"/>
         </w:rPr>
       </w:r>
+      <w:r/>
     </w:p>
     <w:p>
       <w:pPr>
@@ -785,6 +762,154 @@
           <w:u w:val="none"/>
         </w:rPr>
       </w:r>
+      <w:r/>
+    </w:p>
+    <w:p>
+      <w:pPr>
+        <w:jc w:val="left"/>
+        <w:rPr>
+          <w:rFonts w:ascii="Noto Serif" w:hAnsi="Noto Serif" w:cs="Noto Serif" w:eastAsia="Noto Serif"/>
+          <w:b w:val="false"/>
+          <w:sz w:val="24"/>
+          <w:highlight w:val="none"/>
+          <w:u w:val="single"/>
+        </w:rPr>
+      </w:pPr>
+      <w:r>
+        <w:rPr>
+          <w:rFonts w:ascii="Noto Serif" w:hAnsi="Noto Serif" w:cs="Noto Serif" w:eastAsia="Noto Serif"/>
+          <w:b w:val="false"/>
+          <w:sz w:val="24"/>
+          <w:highlight w:val="none"/>
+          <w:u w:val="single"/>
+        </w:rPr>
+        <w:t xml:space="preserve">Схема работы алгоритма:</w:t>
+      </w:r>
+      <w:r>
+        <w:rPr>
+          <w:rFonts w:ascii="Noto Serif" w:hAnsi="Noto Serif" w:cs="Noto Serif" w:eastAsia="Noto Serif"/>
+          <w:b w:val="false"/>
+          <w:sz w:val="24"/>
+          <w:highlight w:val="none"/>
+          <w:u w:val="single"/>
+        </w:rPr>
+      </w:r>
+    </w:p>
+    <w:p>
+      <w:pPr>
+        <w:jc w:val="left"/>
+        <w:rPr>
+          <w:rFonts w:ascii="Noto Serif" w:hAnsi="Noto Serif" w:cs="Noto Serif" w:eastAsia="Noto Serif"/>
+          <w:b w:val="false"/>
+          <w:sz w:val="24"/>
+          <w:highlight w:val="none"/>
+          <w:u w:val="none"/>
+        </w:rPr>
+      </w:pPr>
+      <w:r>
+        <w:rPr>
+          <w:rFonts w:ascii="Noto Serif" w:hAnsi="Noto Serif" w:cs="Noto Serif" w:eastAsia="Noto Serif"/>
+          <w:b w:val="false"/>
+          <w:sz w:val="24"/>
+          <w:highlight w:val="none"/>
+          <w:u w:val="none"/>
+        </w:rPr>
+        <mc:AlternateContent>
+          <mc:Choice Requires="wpg">
+            <w:drawing>
+              <wp:inline xmlns:wp="http://schemas.openxmlformats.org/drawingml/2006/wordprocessingDrawing" distT="0" distB="0" distL="0" distR="0">
+                <wp:extent cx="3619500" cy="5048250"/>
+                <wp:effectExtent l="0" t="0" r="0" b="0"/>
+                <wp:docPr id="1" name="" hidden="0"/>
+                <wp:cNvGraphicFramePr>
+                  <a:graphicFrameLocks xmlns:a="http://schemas.openxmlformats.org/drawingml/2006/main" noChangeAspect="1"/>
+                </wp:cNvGraphicFramePr>
+                <a:graphic xmlns:a="http://schemas.openxmlformats.org/drawingml/2006/main">
+                  <a:graphicData uri="http://schemas.openxmlformats.org/drawingml/2006/picture">
+                    <pic:pic xmlns:pic="http://schemas.openxmlformats.org/drawingml/2006/picture">
+                      <pic:nvPicPr>
+                        <pic:cNvPr id="487366859" name="" hidden="0"/>
+                        <pic:cNvPicPr>
+                          <a:picLocks noChangeAspect="1"/>
+                        </pic:cNvPicPr>
+                        <pic:nvPr isPhoto="0" userDrawn="0"/>
+                      </pic:nvPicPr>
+                      <pic:blipFill>
+                        <a:blip r:embed="rId9"/>
+                        <a:stretch/>
+                      </pic:blipFill>
+                      <pic:spPr bwMode="auto">
+                        <a:xfrm>
+                          <a:off x="0" y="0"/>
+                          <a:ext cx="3619499" cy="5048249"/>
+                        </a:xfrm>
+                        <a:prstGeom prst="rect">
+                          <a:avLst/>
+                        </a:prstGeom>
+                      </pic:spPr>
+                    </pic:pic>
+                  </a:graphicData>
+                </a:graphic>
+              </wp:inline>
+            </w:drawing>
+          </mc:Choice>
+          <mc:Fallback>
+            <w:pict>
+              <v:shapetype type="#_x0000_t75" o:spt="75" coordsize="21600,21600" o:preferrelative="t" path="m@4@5l@4@11@9@11@9@5xe">
+                <v:formulas>
+                  <v:f eqn="if lineDrawn pixelLineWidth 0"/>
+                  <v:f eqn="sum @0 1 0"/>
+                  <v:f eqn="sum 0 0 @1"/>
+                  <v:f eqn="prod @2 1 2"/>
+                  <v:f eqn="prod @3 21600 pixelWidth"/>
+                  <v:f eqn="prod @3 21600 pixelHeight"/>
+                  <v:f eqn="sum @0 0 1"/>
+                  <v:f eqn="prod @6 1 2"/>
+                  <v:f eqn="prod @7 21600 pixelWidth"/>
+                  <v:f eqn="sum @8 21600 0"/>
+                  <v:f eqn="prod @7 21600 pixelHeight"/>
+                  <v:f eqn="sum @10 21600 0"/>
+                </v:formulas>
+              </v:shapetype>
+              <v:shape id="_x0000_i0" o:spid="_x0000_s0" type="#_x0000_t75" style="mso-wrap-distance-left:0.0pt;mso-wrap-distance-top:0.0pt;mso-wrap-distance-right:0.0pt;mso-wrap-distance-bottom:0.0pt;width:285.0pt;height:397.5pt;" stroked="false">
+                <v:path textboxrect="0,0,0,0"/>
+                <v:imagedata r:id="rId9" o:title=""/>
+              </v:shape>
+            </w:pict>
+          </mc:Fallback>
+        </mc:AlternateContent>
+      </w:r>
+      <w:r>
+        <w:rPr>
+          <w:rFonts w:ascii="Noto Serif" w:hAnsi="Noto Serif" w:cs="Noto Serif" w:eastAsia="Noto Serif"/>
+          <w:b w:val="false"/>
+          <w:sz w:val="24"/>
+          <w:highlight w:val="none"/>
+          <w:u w:val="none"/>
+        </w:rPr>
+      </w:r>
+    </w:p>
+    <w:p>
+      <w:pPr>
+        <w:shd w:val="nil"/>
+        <w:rPr>
+          <w:rFonts w:ascii="Noto Serif" w:hAnsi="Noto Serif" w:cs="Noto Serif" w:eastAsia="Noto Serif"/>
+          <w:b w:val="false"/>
+          <w:sz w:val="24"/>
+          <w:highlight w:val="none"/>
+          <w:u w:val="none"/>
+        </w:rPr>
+      </w:pPr>
+      <w:r>
+        <w:rPr>
+          <w:rFonts w:ascii="Noto Serif" w:hAnsi="Noto Serif" w:cs="Noto Serif" w:eastAsia="Noto Serif"/>
+          <w:b w:val="false"/>
+          <w:sz w:val="24"/>
+          <w:highlight w:val="none"/>
+          <w:u w:val="none"/>
+        </w:rPr>
+        <w:br w:type="page"/>
+      </w:r>
       <w:r>
         <w:rPr>
           <w:rFonts w:ascii="Noto Serif" w:hAnsi="Noto Serif" w:cs="Noto Serif" w:eastAsia="Noto Serif"/>
@@ -846,7 +971,7 @@
               <wp:inline xmlns:wp="http://schemas.openxmlformats.org/drawingml/2006/wordprocessingDrawing" distT="0" distB="0" distL="0" distR="0">
                 <wp:extent cx="5940425" cy="2611176"/>
                 <wp:effectExtent l="0" t="0" r="0" b="0"/>
-                <wp:docPr id="1" name="" hidden="0"/>
+                <wp:docPr id="2" name="" hidden="0"/>
                 <wp:cNvGraphicFramePr>
                   <a:graphicFrameLocks xmlns:a="http://schemas.openxmlformats.org/drawingml/2006/main" noChangeAspect="1"/>
                 </wp:cNvGraphicFramePr>
@@ -861,7 +986,7 @@
                         <pic:nvPr isPhoto="0" userDrawn="0"/>
                       </pic:nvPicPr>
                       <pic:blipFill>
-                        <a:blip r:embed="rId9"/>
+                        <a:blip r:embed="rId10"/>
                         <a:stretch/>
                       </pic:blipFill>
                       <pic:spPr bwMode="auto">
@@ -897,9 +1022,9 @@
                   <v:f eqn="sum @10 21600 0"/>
                 </v:formulas>
               </v:shapetype>
-              <v:shape id="_x0000_i0" o:spid="_x0000_s0" type="#_x0000_t75" style="mso-wrap-distance-left:0.0pt;mso-wrap-distance-top:0.0pt;mso-wrap-distance-right:0.0pt;mso-wrap-distance-bottom:0.0pt;width:467.8pt;height:205.6pt;" stroked="false">
+              <v:shape id="_x0000_i1" o:spid="_x0000_s1" type="#_x0000_t75" style="mso-wrap-distance-left:0.0pt;mso-wrap-distance-top:0.0pt;mso-wrap-distance-right:0.0pt;mso-wrap-distance-bottom:0.0pt;width:467.8pt;height:205.6pt;" stroked="false">
                 <v:path textboxrect="0,0,0,0"/>
-                <v:imagedata r:id="rId9" o:title=""/>
+                <v:imagedata r:id="rId10" o:title=""/>
               </v:shape>
             </w:pict>
           </mc:Fallback>
@@ -950,7 +1075,7 @@
               <wp:inline xmlns:wp="http://schemas.openxmlformats.org/drawingml/2006/wordprocessingDrawing" distT="0" distB="0" distL="0" distR="0">
                 <wp:extent cx="5940425" cy="2079149"/>
                 <wp:effectExtent l="0" t="0" r="0" b="0"/>
-                <wp:docPr id="2" name="" hidden="0"/>
+                <wp:docPr id="3" name="" hidden="0"/>
                 <wp:cNvGraphicFramePr>
                   <a:graphicFrameLocks xmlns:a="http://schemas.openxmlformats.org/drawingml/2006/main" noChangeAspect="1"/>
                 </wp:cNvGraphicFramePr>
@@ -965,13 +1090,13 @@
                         <pic:nvPr isPhoto="0" userDrawn="0"/>
                       </pic:nvPicPr>
                       <pic:blipFill>
-                        <a:blip r:embed="rId10"/>
+                        <a:blip r:embed="rId11"/>
                         <a:stretch/>
                       </pic:blipFill>
                       <pic:spPr bwMode="auto">
                         <a:xfrm>
                           <a:off x="0" y="0"/>
-                          <a:ext cx="5940424" cy="2079148"/>
+                          <a:ext cx="5940424" cy="2079147"/>
                         </a:xfrm>
                         <a:prstGeom prst="rect">
                           <a:avLst/>
@@ -1001,9 +1126,9 @@
                   <v:f eqn="sum @10 21600 0"/>
                 </v:formulas>
               </v:shapetype>
-              <v:shape id="_x0000_i1" o:spid="_x0000_s1" type="#_x0000_t75" style="mso-wrap-distance-left:0.0pt;mso-wrap-distance-top:0.0pt;mso-wrap-distance-right:0.0pt;mso-wrap-distance-bottom:0.0pt;width:467.8pt;height:163.7pt;" stroked="false">
+              <v:shape id="_x0000_i2" o:spid="_x0000_s2" type="#_x0000_t75" style="mso-wrap-distance-left:0.0pt;mso-wrap-distance-top:0.0pt;mso-wrap-distance-right:0.0pt;mso-wrap-distance-bottom:0.0pt;width:467.8pt;height:163.7pt;" stroked="false">
                 <v:path textboxrect="0,0,0,0"/>
-                <v:imagedata r:id="rId10" o:title=""/>
+                <v:imagedata r:id="rId11" o:title=""/>
               </v:shape>
             </w:pict>
           </mc:Fallback>
@@ -1198,20 +1323,11 @@
       <w:r>
         <w:rPr>
           <w:rFonts w:ascii="Noto Serif" w:hAnsi="Noto Serif" w:cs="Noto Serif" w:eastAsia="Noto Serif"/>
-          <w:b w:val="false"/>
-          <w:i w:val="false"/>
-          <w:sz w:val="24"/>
           <w:highlight w:val="none"/>
           <w:u w:val="none"/>
         </w:rPr>
       </w:r>
-      <w:r>
-        <w:rPr>
-          <w:rFonts w:ascii="Noto Serif" w:hAnsi="Noto Serif" w:cs="Noto Serif" w:eastAsia="Noto Serif"/>
-          <w:highlight w:val="none"/>
-          <w:u w:val="none"/>
-        </w:rPr>
-      </w:r>
+      <w:r/>
     </w:p>
     <w:p>
       <w:pPr>
@@ -1245,6 +1361,7 @@
         </m:oMath>
       </m:oMathPara>
       <w:r/>
+      <w:r/>
     </w:p>
     <w:p>
       <w:pPr>
@@ -1270,7 +1387,7 @@
               <m:endChr m:val=""/>
               <m:ctrlPr>
                 <w:rPr>
-                  <w:rFonts w:ascii="Cambria Math" w:hAnsi="Cambria Math" w:cs="Cambria Math" w:eastAsia="Cambria Math" w:hint="default"/>
+                  <w:rFonts w:ascii="Cambria Math" w:hAnsi="Cambria Math" w:cs="Cambria Math" w:eastAsia="Cambria Math"/>
                   <w:i/>
                 </w:rPr>
               </m:ctrlPr>
@@ -1285,7 +1402,7 @@
                   <m:rSpRule/>
                   <m:ctrlPr>
                     <w:rPr>
-                      <w:rFonts w:ascii="Cambria Math" w:hAnsi="Cambria Math" w:cs="Cambria Math" w:eastAsia="Cambria Math" w:hint="default"/>
+                      <w:rFonts w:ascii="Cambria Math" w:hAnsi="Cambria Math" w:cs="Cambria Math" w:eastAsia="Cambria Math"/>
                       <w:i/>
                     </w:rPr>
                   </m:ctrlPr>
@@ -1342,7 +1459,7 @@
                     <m:funcPr>
                       <m:ctrlPr>
                         <w:rPr>
-                          <w:rFonts w:ascii="Cambria Math" w:hAnsi="Cambria Math" w:cs="Cambria Math" w:eastAsia="Cambria Math" w:hint="default"/>
+                          <w:rFonts w:ascii="Cambria Math" w:hAnsi="Cambria Math" w:cs="Cambria Math" w:eastAsia="Cambria Math"/>
                           <w:i/>
                         </w:rPr>
                       </m:ctrlPr>
@@ -1364,7 +1481,7 @@
                           <m:degHide m:val="on"/>
                           <m:ctrlPr>
                             <w:rPr>
-                              <w:rFonts w:ascii="Cambria Math" w:hAnsi="Cambria Math" w:cs="Cambria Math" w:eastAsia="Cambria Math" w:hint="default"/>
+                              <w:rFonts w:ascii="Cambria Math" w:hAnsi="Cambria Math" w:cs="Cambria Math" w:eastAsia="Cambria Math"/>
                               <w:i/>
                               <w:strike w:val="false"/>
                               <w:sz w:val="22"/>
@@ -1430,7 +1547,7 @@
                     <m:funcPr>
                       <m:ctrlPr>
                         <w:rPr>
-                          <w:rFonts w:ascii="Cambria Math" w:hAnsi="Cambria Math" w:cs="Cambria Math" w:eastAsia="Cambria Math" w:hint="default"/>
+                          <w:rFonts w:ascii="Cambria Math" w:hAnsi="Cambria Math" w:cs="Cambria Math" w:eastAsia="Cambria Math"/>
                           <w:i/>
                         </w:rPr>
                       </m:ctrlPr>
@@ -1474,6 +1591,31 @@
           <w:u w:val="none"/>
         </w:rPr>
       </w:r>
+      <w:r/>
+    </w:p>
+    <w:p>
+      <w:pPr>
+        <w:jc w:val="left"/>
+        <w:rPr>
+          <w:rFonts w:ascii="Noto Serif" w:hAnsi="Noto Serif" w:cs="Noto Serif" w:eastAsia="Noto Serif"/>
+          <w:b w:val="false"/>
+          <w:i w:val="false"/>
+          <w:sz w:val="24"/>
+          <w:highlight w:val="none"/>
+          <w:u w:val="single"/>
+        </w:rPr>
+      </w:pPr>
+      <w:r>
+        <w:rPr>
+          <w:rFonts w:ascii="Noto Serif" w:hAnsi="Noto Serif" w:cs="Noto Serif" w:eastAsia="Noto Serif"/>
+          <w:b w:val="false"/>
+          <w:i w:val="false"/>
+          <w:sz w:val="24"/>
+          <w:highlight w:val="none"/>
+          <w:u w:val="single"/>
+        </w:rPr>
+        <w:t xml:space="preserve">Схема работы алгоритма:</w:t>
+      </w:r>
       <w:r>
         <w:rPr>
           <w:rFonts w:ascii="Noto Serif" w:hAnsi="Noto Serif" w:cs="Noto Serif" w:eastAsia="Noto Serif"/>
@@ -1482,6 +1624,103 @@
           <w:sz w:val="24"/>
           <w:highlight w:val="none"/>
           <w:u w:val="none"/>
+        </w:rPr>
+      </w:r>
+    </w:p>
+    <w:p>
+      <w:pPr>
+        <w:jc w:val="left"/>
+        <w:rPr>
+          <w:rFonts w:ascii="Noto Serif" w:hAnsi="Noto Serif" w:cs="Noto Serif" w:eastAsia="Noto Serif"/>
+          <w:b w:val="false"/>
+          <w:i w:val="false"/>
+          <w:sz w:val="24"/>
+          <w:highlight w:val="none"/>
+          <w:u w:val="none"/>
+        </w:rPr>
+      </w:pPr>
+      <w:r>
+        <w:rPr>
+          <w:rFonts w:ascii="Noto Serif" w:hAnsi="Noto Serif" w:cs="Noto Serif" w:eastAsia="Noto Serif"/>
+          <w:b w:val="false"/>
+          <w:i w:val="false"/>
+          <w:sz w:val="24"/>
+          <w:highlight w:val="none"/>
+          <w:u w:val="none"/>
+        </w:rPr>
+        <mc:AlternateContent>
+          <mc:Choice Requires="wpg">
+            <w:drawing>
+              <wp:inline xmlns:wp="http://schemas.openxmlformats.org/drawingml/2006/wordprocessingDrawing" distT="0" distB="0" distL="0" distR="0">
+                <wp:extent cx="4714875" cy="6362700"/>
+                <wp:effectExtent l="0" t="0" r="0" b="0"/>
+                <wp:docPr id="4" name="" hidden="0"/>
+                <wp:cNvGraphicFramePr>
+                  <a:graphicFrameLocks xmlns:a="http://schemas.openxmlformats.org/drawingml/2006/main" noChangeAspect="1"/>
+                </wp:cNvGraphicFramePr>
+                <a:graphic xmlns:a="http://schemas.openxmlformats.org/drawingml/2006/main">
+                  <a:graphicData uri="http://schemas.openxmlformats.org/drawingml/2006/picture">
+                    <pic:pic xmlns:pic="http://schemas.openxmlformats.org/drawingml/2006/picture">
+                      <pic:nvPicPr>
+                        <pic:cNvPr id="1917177393" name="" hidden="0"/>
+                        <pic:cNvPicPr>
+                          <a:picLocks noChangeAspect="1"/>
+                        </pic:cNvPicPr>
+                        <pic:nvPr isPhoto="0" userDrawn="0"/>
+                      </pic:nvPicPr>
+                      <pic:blipFill>
+                        <a:blip r:embed="rId12"/>
+                        <a:stretch/>
+                      </pic:blipFill>
+                      <pic:spPr bwMode="auto">
+                        <a:xfrm>
+                          <a:off x="0" y="0"/>
+                          <a:ext cx="4714875" cy="6362699"/>
+                        </a:xfrm>
+                        <a:prstGeom prst="rect">
+                          <a:avLst/>
+                        </a:prstGeom>
+                      </pic:spPr>
+                    </pic:pic>
+                  </a:graphicData>
+                </a:graphic>
+              </wp:inline>
+            </w:drawing>
+          </mc:Choice>
+          <mc:Fallback>
+            <w:pict>
+              <v:shapetype type="#_x0000_t75" o:spt="75" coordsize="21600,21600" o:preferrelative="t" path="m@4@5l@4@11@9@11@9@5xe">
+                <v:formulas>
+                  <v:f eqn="if lineDrawn pixelLineWidth 0"/>
+                  <v:f eqn="sum @0 1 0"/>
+                  <v:f eqn="sum 0 0 @1"/>
+                  <v:f eqn="prod @2 1 2"/>
+                  <v:f eqn="prod @3 21600 pixelWidth"/>
+                  <v:f eqn="prod @3 21600 pixelHeight"/>
+                  <v:f eqn="sum @0 0 1"/>
+                  <v:f eqn="prod @6 1 2"/>
+                  <v:f eqn="prod @7 21600 pixelWidth"/>
+                  <v:f eqn="sum @8 21600 0"/>
+                  <v:f eqn="prod @7 21600 pixelHeight"/>
+                  <v:f eqn="sum @10 21600 0"/>
+                </v:formulas>
+              </v:shapetype>
+              <v:shape id="_x0000_i3" o:spid="_x0000_s3" type="#_x0000_t75" style="mso-wrap-distance-left:0.0pt;mso-wrap-distance-top:0.0pt;mso-wrap-distance-right:0.0pt;mso-wrap-distance-bottom:0.0pt;width:371.2pt;height:501.0pt;" stroked="false">
+                <v:path textboxrect="0,0,0,0"/>
+                <v:imagedata r:id="rId12" o:title=""/>
+              </v:shape>
+            </w:pict>
+          </mc:Fallback>
+        </mc:AlternateContent>
+      </w:r>
+      <w:r>
+        <w:rPr>
+          <w:rFonts w:ascii="Noto Serif" w:hAnsi="Noto Serif" w:cs="Noto Serif" w:eastAsia="Noto Serif"/>
+          <w:b w:val="false"/>
+          <w:i w:val="false"/>
+          <w:sz w:val="24"/>
+          <w:highlight w:val="none"/>
+          <w:u w:val="single"/>
         </w:rPr>
       </w:r>
     </w:p>
@@ -1531,15 +1770,6 @@
       <w:r>
         <w:rPr>
           <w:rFonts w:ascii="Noto Serif" w:hAnsi="Noto Serif" w:cs="Noto Serif" w:eastAsia="Noto Serif"/>
-          <w:b w:val="false"/>
-          <w:sz w:val="24"/>
-          <w:highlight w:val="none"/>
-          <w:u w:val="none"/>
-        </w:rPr>
-      </w:r>
-      <w:r>
-        <w:rPr>
-          <w:rFonts w:ascii="Noto Serif" w:hAnsi="Noto Serif" w:cs="Noto Serif" w:eastAsia="Noto Serif"/>
           <w:highlight w:val="none"/>
         </w:rPr>
         <mc:AlternateContent>
@@ -1548,7 +1778,7 @@
               <wp:inline xmlns:wp="http://schemas.openxmlformats.org/drawingml/2006/wordprocessingDrawing" distT="0" distB="0" distL="0" distR="0">
                 <wp:extent cx="5940425" cy="4391523"/>
                 <wp:effectExtent l="0" t="0" r="0" b="0"/>
-                <wp:docPr id="3" name="" hidden="0"/>
+                <wp:docPr id="5" name="" hidden="0"/>
                 <wp:cNvGraphicFramePr>
                   <a:graphicFrameLocks xmlns:a="http://schemas.openxmlformats.org/drawingml/2006/main" noChangeAspect="1"/>
                 </wp:cNvGraphicFramePr>
@@ -1563,7 +1793,7 @@
                         <pic:nvPr isPhoto="0" userDrawn="0"/>
                       </pic:nvPicPr>
                       <pic:blipFill>
-                        <a:blip r:embed="rId11"/>
+                        <a:blip r:embed="rId13"/>
                         <a:stretch/>
                       </pic:blipFill>
                       <pic:spPr bwMode="auto">
@@ -1599,37 +1829,22 @@
                   <v:f eqn="sum @10 21600 0"/>
                 </v:formulas>
               </v:shapetype>
-              <v:shape id="_x0000_i2" o:spid="_x0000_s2" type="#_x0000_t75" style="mso-wrap-distance-left:0.0pt;mso-wrap-distance-top:0.0pt;mso-wrap-distance-right:0.0pt;mso-wrap-distance-bottom:0.0pt;width:467.8pt;height:345.8pt;" stroked="false">
+              <v:shape id="_x0000_i4" o:spid="_x0000_s4" type="#_x0000_t75" style="mso-wrap-distance-left:0.0pt;mso-wrap-distance-top:0.0pt;mso-wrap-distance-right:0.0pt;mso-wrap-distance-bottom:0.0pt;width:467.8pt;height:345.8pt;" stroked="false">
                 <v:path textboxrect="0,0,0,0"/>
-                <v:imagedata r:id="rId11" o:title=""/>
+                <v:imagedata r:id="rId13" o:title=""/>
               </v:shape>
             </w:pict>
           </mc:Fallback>
         </mc:AlternateContent>
       </w:r>
       <w:r/>
-    </w:p>
-    <w:p>
-      <w:pPr>
-        <w:shd w:val="nil"/>
+      <w:r>
         <w:rPr>
           <w:rFonts w:ascii="Noto Serif" w:hAnsi="Noto Serif" w:cs="Noto Serif" w:eastAsia="Noto Serif"/>
           <w:highlight w:val="none"/>
         </w:rPr>
-      </w:pPr>
-      <w:r>
-        <w:rPr>
-          <w:rFonts w:ascii="Noto Serif" w:hAnsi="Noto Serif" w:cs="Noto Serif" w:eastAsia="Noto Serif"/>
-          <w:highlight w:val="none"/>
-        </w:rPr>
-        <w:br w:type="page"/>
       </w:r>
-      <w:r>
-        <w:rPr>
-          <w:rFonts w:ascii="Noto Serif" w:hAnsi="Noto Serif" w:cs="Noto Serif" w:eastAsia="Noto Serif"/>
-          <w:highlight w:val="none"/>
-        </w:rPr>
-      </w:r>
+      <w:r/>
     </w:p>
     <w:p>
       <w:pPr>
@@ -1675,7 +1890,7 @@
               <wp:inline xmlns:wp="http://schemas.openxmlformats.org/drawingml/2006/wordprocessingDrawing" distT="0" distB="0" distL="0" distR="0">
                 <wp:extent cx="5940425" cy="3445446"/>
                 <wp:effectExtent l="0" t="0" r="0" b="0"/>
-                <wp:docPr id="4" name="" hidden="0"/>
+                <wp:docPr id="6" name="" hidden="0"/>
                 <wp:cNvGraphicFramePr>
                   <a:graphicFrameLocks xmlns:a="http://schemas.openxmlformats.org/drawingml/2006/main" noChangeAspect="1"/>
                 </wp:cNvGraphicFramePr>
@@ -1690,7 +1905,7 @@
                         <pic:nvPr isPhoto="0" userDrawn="0"/>
                       </pic:nvPicPr>
                       <pic:blipFill>
-                        <a:blip r:embed="rId12"/>
+                        <a:blip r:embed="rId14"/>
                         <a:stretch/>
                       </pic:blipFill>
                       <pic:spPr bwMode="auto">
@@ -1726,9 +1941,9 @@
                   <v:f eqn="sum @10 21600 0"/>
                 </v:formulas>
               </v:shapetype>
-              <v:shape id="_x0000_i3" o:spid="_x0000_s3" type="#_x0000_t75" style="mso-wrap-distance-left:0.0pt;mso-wrap-distance-top:0.0pt;mso-wrap-distance-right:0.0pt;mso-wrap-distance-bottom:0.0pt;width:467.8pt;height:271.3pt;" stroked="false">
+              <v:shape id="_x0000_i5" o:spid="_x0000_s5" type="#_x0000_t75" style="mso-wrap-distance-left:0.0pt;mso-wrap-distance-top:0.0pt;mso-wrap-distance-right:0.0pt;mso-wrap-distance-bottom:0.0pt;width:467.8pt;height:271.3pt;" stroked="false">
                 <v:path textboxrect="0,0,0,0"/>
-                <v:imagedata r:id="rId12" o:title=""/>
+                <v:imagedata r:id="rId14" o:title=""/>
               </v:shape>
             </w:pict>
           </mc:Fallback>
@@ -1740,6 +1955,7 @@
           <w:sz w:val="24"/>
         </w:rPr>
       </w:r>
+      <w:r/>
     </w:p>
     <w:sectPr>
       <w:footnotePr/>
@@ -1761,7 +1977,6 @@
       <w:pPr>
         <w:spacing w:lineRule="auto" w:line="240" w:after="0"/>
       </w:pPr>
-      <w:r/>
       <w:r>
         <w:separator/>
       </w:r>
@@ -1773,7 +1988,6 @@
       <w:pPr>
         <w:spacing w:lineRule="auto" w:line="240" w:after="0"/>
       </w:pPr>
-      <w:r/>
       <w:r>
         <w:continuationSeparator/>
       </w:r>
@@ -1790,7 +2004,6 @@
       <w:pPr>
         <w:spacing w:lineRule="auto" w:line="240" w:after="0"/>
       </w:pPr>
-      <w:r/>
       <w:r>
         <w:separator/>
       </w:r>
@@ -1802,7 +2015,6 @@
       <w:pPr>
         <w:spacing w:lineRule="auto" w:line="240" w:after="0"/>
       </w:pPr>
-      <w:r/>
       <w:r>
         <w:continuationSeparator/>
       </w:r>
@@ -1968,11 +2180,11 @@
     <w:lsdException w:name="Bibliography" w:uiPriority="37"/>
     <w:lsdException w:name="TOC Heading" w:uiPriority="39" w:qFormat="1"/>
   </w:latentStyles>
-  <w:style w:type="paragraph" w:styleId="11">
+  <w:style w:type="paragraph" w:styleId="634">
     <w:name w:val="Heading 1"/>
-    <w:basedOn w:val="598"/>
-    <w:next w:val="598"/>
-    <w:link w:val="12"/>
+    <w:basedOn w:val="810"/>
+    <w:next w:val="810"/>
+    <w:link w:val="635"/>
     <w:qFormat/>
     <w:uiPriority w:val="9"/>
     <w:rPr>
@@ -1987,10 +2199,9 @@
       <w:outlineLvl w:val="0"/>
     </w:pPr>
   </w:style>
-  <w:style w:type="character" w:styleId="12">
+  <w:style w:type="character" w:styleId="635">
     <w:name w:val="Heading 1 Char"/>
-    <w:basedOn w:val="9"/>
-    <w:link w:val="11"/>
+    <w:link w:val="634"/>
     <w:uiPriority w:val="9"/>
     <w:rPr>
       <w:rFonts w:ascii="Arial" w:hAnsi="Arial" w:cs="Arial" w:eastAsia="Arial"/>
@@ -1998,11 +2209,11 @@
       <w:szCs w:val="40"/>
     </w:rPr>
   </w:style>
-  <w:style w:type="paragraph" w:styleId="13">
+  <w:style w:type="paragraph" w:styleId="636">
     <w:name w:val="Heading 2"/>
-    <w:basedOn w:val="598"/>
-    <w:next w:val="598"/>
-    <w:link w:val="14"/>
+    <w:basedOn w:val="810"/>
+    <w:next w:val="810"/>
+    <w:link w:val="637"/>
     <w:qFormat/>
     <w:uiPriority w:val="9"/>
     <w:unhideWhenUsed/>
@@ -2017,21 +2228,20 @@
       <w:outlineLvl w:val="1"/>
     </w:pPr>
   </w:style>
-  <w:style w:type="character" w:styleId="14">
+  <w:style w:type="character" w:styleId="637">
     <w:name w:val="Heading 2 Char"/>
-    <w:basedOn w:val="9"/>
-    <w:link w:val="13"/>
+    <w:link w:val="636"/>
     <w:uiPriority w:val="9"/>
     <w:rPr>
       <w:rFonts w:ascii="Arial" w:hAnsi="Arial" w:cs="Arial" w:eastAsia="Arial"/>
       <w:sz w:val="34"/>
     </w:rPr>
   </w:style>
-  <w:style w:type="paragraph" w:styleId="15">
+  <w:style w:type="paragraph" w:styleId="638">
     <w:name w:val="Heading 3"/>
-    <w:basedOn w:val="598"/>
-    <w:next w:val="598"/>
-    <w:link w:val="16"/>
+    <w:basedOn w:val="810"/>
+    <w:next w:val="810"/>
+    <w:link w:val="639"/>
     <w:qFormat/>
     <w:uiPriority w:val="9"/>
     <w:unhideWhenUsed/>
@@ -2047,10 +2257,9 @@
       <w:outlineLvl w:val="2"/>
     </w:pPr>
   </w:style>
-  <w:style w:type="character" w:styleId="16">
+  <w:style w:type="character" w:styleId="639">
     <w:name w:val="Heading 3 Char"/>
-    <w:basedOn w:val="9"/>
-    <w:link w:val="15"/>
+    <w:link w:val="638"/>
     <w:uiPriority w:val="9"/>
     <w:rPr>
       <w:rFonts w:ascii="Arial" w:hAnsi="Arial" w:cs="Arial" w:eastAsia="Arial"/>
@@ -2058,11 +2267,11 @@
       <w:szCs w:val="30"/>
     </w:rPr>
   </w:style>
-  <w:style w:type="paragraph" w:styleId="17">
+  <w:style w:type="paragraph" w:styleId="640">
     <w:name w:val="Heading 4"/>
-    <w:basedOn w:val="598"/>
-    <w:next w:val="598"/>
-    <w:link w:val="18"/>
+    <w:basedOn w:val="810"/>
+    <w:next w:val="810"/>
+    <w:link w:val="641"/>
     <w:qFormat/>
     <w:uiPriority w:val="9"/>
     <w:unhideWhenUsed/>
@@ -2080,10 +2289,9 @@
       <w:outlineLvl w:val="3"/>
     </w:pPr>
   </w:style>
-  <w:style w:type="character" w:styleId="18">
+  <w:style w:type="character" w:styleId="641">
     <w:name w:val="Heading 4 Char"/>
-    <w:basedOn w:val="9"/>
-    <w:link w:val="17"/>
+    <w:link w:val="640"/>
     <w:uiPriority w:val="9"/>
     <w:rPr>
       <w:rFonts w:ascii="Arial" w:hAnsi="Arial" w:cs="Arial" w:eastAsia="Arial"/>
@@ -2093,11 +2301,11 @@
       <w:szCs w:val="26"/>
     </w:rPr>
   </w:style>
-  <w:style w:type="paragraph" w:styleId="19">
+  <w:style w:type="paragraph" w:styleId="642">
     <w:name w:val="Heading 5"/>
-    <w:basedOn w:val="598"/>
-    <w:next w:val="598"/>
-    <w:link w:val="20"/>
+    <w:basedOn w:val="810"/>
+    <w:next w:val="810"/>
+    <w:link w:val="643"/>
     <w:qFormat/>
     <w:uiPriority w:val="9"/>
     <w:unhideWhenUsed/>
@@ -2115,10 +2323,9 @@
       <w:outlineLvl w:val="4"/>
     </w:pPr>
   </w:style>
-  <w:style w:type="character" w:styleId="20">
+  <w:style w:type="character" w:styleId="643">
     <w:name w:val="Heading 5 Char"/>
-    <w:basedOn w:val="9"/>
-    <w:link w:val="19"/>
+    <w:link w:val="642"/>
     <w:uiPriority w:val="9"/>
     <w:rPr>
       <w:rFonts w:ascii="Arial" w:hAnsi="Arial" w:cs="Arial" w:eastAsia="Arial"/>
@@ -2128,11 +2335,11 @@
       <w:szCs w:val="24"/>
     </w:rPr>
   </w:style>
-  <w:style w:type="paragraph" w:styleId="21">
+  <w:style w:type="paragraph" w:styleId="644">
     <w:name w:val="Heading 6"/>
-    <w:basedOn w:val="598"/>
-    <w:next w:val="598"/>
-    <w:link w:val="22"/>
+    <w:basedOn w:val="810"/>
+    <w:next w:val="810"/>
+    <w:link w:val="645"/>
     <w:qFormat/>
     <w:uiPriority w:val="9"/>
     <w:unhideWhenUsed/>
@@ -2150,10 +2357,9 @@
       <w:outlineLvl w:val="5"/>
     </w:pPr>
   </w:style>
-  <w:style w:type="character" w:styleId="22">
+  <w:style w:type="character" w:styleId="645">
     <w:name w:val="Heading 6 Char"/>
-    <w:basedOn w:val="9"/>
-    <w:link w:val="21"/>
+    <w:link w:val="644"/>
     <w:uiPriority w:val="9"/>
     <w:rPr>
       <w:rFonts w:ascii="Arial" w:hAnsi="Arial" w:cs="Arial" w:eastAsia="Arial"/>
@@ -2163,11 +2369,11 @@
       <w:szCs w:val="22"/>
     </w:rPr>
   </w:style>
-  <w:style w:type="paragraph" w:styleId="23">
+  <w:style w:type="paragraph" w:styleId="646">
     <w:name w:val="Heading 7"/>
-    <w:basedOn w:val="598"/>
-    <w:next w:val="598"/>
-    <w:link w:val="24"/>
+    <w:basedOn w:val="810"/>
+    <w:next w:val="810"/>
+    <w:link w:val="647"/>
     <w:qFormat/>
     <w:uiPriority w:val="9"/>
     <w:unhideWhenUsed/>
@@ -2187,10 +2393,9 @@
       <w:outlineLvl w:val="6"/>
     </w:pPr>
   </w:style>
-  <w:style w:type="character" w:styleId="24">
+  <w:style w:type="character" w:styleId="647">
     <w:name w:val="Heading 7 Char"/>
-    <w:basedOn w:val="9"/>
-    <w:link w:val="23"/>
+    <w:link w:val="646"/>
     <w:uiPriority w:val="9"/>
     <w:rPr>
       <w:rFonts w:ascii="Arial" w:hAnsi="Arial" w:cs="Arial" w:eastAsia="Arial"/>
@@ -2202,11 +2407,11 @@
       <w:szCs w:val="22"/>
     </w:rPr>
   </w:style>
-  <w:style w:type="paragraph" w:styleId="25">
+  <w:style w:type="paragraph" w:styleId="648">
     <w:name w:val="Heading 8"/>
-    <w:basedOn w:val="598"/>
-    <w:next w:val="598"/>
-    <w:link w:val="26"/>
+    <w:basedOn w:val="810"/>
+    <w:next w:val="810"/>
+    <w:link w:val="649"/>
     <w:qFormat/>
     <w:uiPriority w:val="9"/>
     <w:unhideWhenUsed/>
@@ -2224,10 +2429,9 @@
       <w:outlineLvl w:val="7"/>
     </w:pPr>
   </w:style>
-  <w:style w:type="character" w:styleId="26">
+  <w:style w:type="character" w:styleId="649">
     <w:name w:val="Heading 8 Char"/>
-    <w:basedOn w:val="9"/>
-    <w:link w:val="25"/>
+    <w:link w:val="648"/>
     <w:uiPriority w:val="9"/>
     <w:rPr>
       <w:rFonts w:ascii="Arial" w:hAnsi="Arial" w:cs="Arial" w:eastAsia="Arial"/>
@@ -2237,11 +2441,11 @@
       <w:szCs w:val="22"/>
     </w:rPr>
   </w:style>
-  <w:style w:type="paragraph" w:styleId="27">
+  <w:style w:type="paragraph" w:styleId="650">
     <w:name w:val="Heading 9"/>
-    <w:basedOn w:val="598"/>
-    <w:next w:val="598"/>
-    <w:link w:val="28"/>
+    <w:basedOn w:val="810"/>
+    <w:next w:val="810"/>
+    <w:link w:val="651"/>
     <w:qFormat/>
     <w:uiPriority w:val="9"/>
     <w:unhideWhenUsed/>
@@ -2259,10 +2463,9 @@
       <w:outlineLvl w:val="8"/>
     </w:pPr>
   </w:style>
-  <w:style w:type="character" w:styleId="28">
+  <w:style w:type="character" w:styleId="651">
     <w:name w:val="Heading 9 Char"/>
-    <w:basedOn w:val="9"/>
-    <w:link w:val="27"/>
+    <w:link w:val="650"/>
     <w:uiPriority w:val="9"/>
     <w:rPr>
       <w:rFonts w:ascii="Arial" w:hAnsi="Arial" w:cs="Arial" w:eastAsia="Arial"/>
@@ -2272,11 +2475,11 @@
       <w:szCs w:val="21"/>
     </w:rPr>
   </w:style>
-  <w:style w:type="paragraph" w:styleId="32">
+  <w:style w:type="paragraph" w:styleId="652">
     <w:name w:val="Title"/>
-    <w:basedOn w:val="598"/>
-    <w:next w:val="598"/>
-    <w:link w:val="33"/>
+    <w:basedOn w:val="810"/>
+    <w:next w:val="810"/>
+    <w:link w:val="653"/>
     <w:qFormat/>
     <w:uiPriority w:val="10"/>
     <w:rPr>
@@ -2288,21 +2491,20 @@
       <w:spacing w:after="200" w:before="300"/>
     </w:pPr>
   </w:style>
-  <w:style w:type="character" w:styleId="33">
+  <w:style w:type="character" w:styleId="653">
     <w:name w:val="Title Char"/>
-    <w:basedOn w:val="9"/>
-    <w:link w:val="32"/>
+    <w:link w:val="652"/>
     <w:uiPriority w:val="10"/>
     <w:rPr>
       <w:sz w:val="48"/>
       <w:szCs w:val="48"/>
     </w:rPr>
   </w:style>
-  <w:style w:type="paragraph" w:styleId="34">
+  <w:style w:type="paragraph" w:styleId="654">
     <w:name w:val="Subtitle"/>
-    <w:basedOn w:val="598"/>
-    <w:next w:val="598"/>
-    <w:link w:val="35"/>
+    <w:basedOn w:val="810"/>
+    <w:next w:val="810"/>
+    <w:link w:val="655"/>
     <w:qFormat/>
     <w:uiPriority w:val="11"/>
     <w:rPr>
@@ -2313,21 +2515,20 @@
       <w:spacing w:after="200" w:before="200"/>
     </w:pPr>
   </w:style>
-  <w:style w:type="character" w:styleId="35">
+  <w:style w:type="character" w:styleId="655">
     <w:name w:val="Subtitle Char"/>
-    <w:basedOn w:val="9"/>
-    <w:link w:val="34"/>
+    <w:link w:val="654"/>
     <w:uiPriority w:val="11"/>
     <w:rPr>
       <w:sz w:val="24"/>
       <w:szCs w:val="24"/>
     </w:rPr>
   </w:style>
-  <w:style w:type="paragraph" w:styleId="36">
+  <w:style w:type="paragraph" w:styleId="656">
     <w:name w:val="Quote"/>
-    <w:basedOn w:val="598"/>
-    <w:next w:val="598"/>
-    <w:link w:val="37"/>
+    <w:basedOn w:val="810"/>
+    <w:next w:val="810"/>
+    <w:link w:val="657"/>
     <w:qFormat/>
     <w:uiPriority w:val="29"/>
     <w:rPr>
@@ -2337,19 +2538,19 @@
       <w:ind w:left="720" w:right="720"/>
     </w:pPr>
   </w:style>
-  <w:style w:type="character" w:styleId="37">
+  <w:style w:type="character" w:styleId="657">
     <w:name w:val="Quote Char"/>
-    <w:link w:val="36"/>
+    <w:link w:val="656"/>
     <w:uiPriority w:val="29"/>
     <w:rPr>
       <w:i/>
     </w:rPr>
   </w:style>
-  <w:style w:type="paragraph" w:styleId="38">
+  <w:style w:type="paragraph" w:styleId="658">
     <w:name w:val="Intense Quote"/>
-    <w:basedOn w:val="598"/>
-    <w:next w:val="598"/>
-    <w:link w:val="39"/>
+    <w:basedOn w:val="810"/>
+    <w:next w:val="810"/>
+    <w:link w:val="659"/>
     <w:qFormat/>
     <w:uiPriority w:val="30"/>
     <w:rPr>
@@ -2367,18 +2568,18 @@
       </w:pBdr>
     </w:pPr>
   </w:style>
-  <w:style w:type="character" w:styleId="39">
+  <w:style w:type="character" w:styleId="659">
     <w:name w:val="Intense Quote Char"/>
-    <w:link w:val="38"/>
+    <w:link w:val="658"/>
     <w:uiPriority w:val="30"/>
     <w:rPr>
       <w:i/>
     </w:rPr>
   </w:style>
-  <w:style w:type="paragraph" w:styleId="40">
+  <w:style w:type="paragraph" w:styleId="660">
     <w:name w:val="Header"/>
-    <w:basedOn w:val="598"/>
-    <w:link w:val="41"/>
+    <w:basedOn w:val="810"/>
+    <w:link w:val="661"/>
     <w:uiPriority w:val="99"/>
     <w:unhideWhenUsed/>
     <w:pPr>
@@ -2389,16 +2590,15 @@
       </w:tabs>
     </w:pPr>
   </w:style>
-  <w:style w:type="character" w:styleId="41">
+  <w:style w:type="character" w:styleId="661">
     <w:name w:val="Header Char"/>
-    <w:basedOn w:val="9"/>
-    <w:link w:val="40"/>
+    <w:link w:val="660"/>
     <w:uiPriority w:val="99"/>
   </w:style>
-  <w:style w:type="paragraph" w:styleId="42">
+  <w:style w:type="paragraph" w:styleId="662">
     <w:name w:val="Footer"/>
-    <w:basedOn w:val="598"/>
-    <w:link w:val="45"/>
+    <w:basedOn w:val="810"/>
+    <w:link w:val="665"/>
     <w:uiPriority w:val="99"/>
     <w:unhideWhenUsed/>
     <w:pPr>
@@ -2409,16 +2609,15 @@
       </w:tabs>
     </w:pPr>
   </w:style>
-  <w:style w:type="character" w:styleId="43">
+  <w:style w:type="character" w:styleId="663">
     <w:name w:val="Footer Char"/>
-    <w:basedOn w:val="9"/>
-    <w:link w:val="42"/>
+    <w:link w:val="662"/>
     <w:uiPriority w:val="99"/>
   </w:style>
-  <w:style w:type="paragraph" w:styleId="44">
+  <w:style w:type="paragraph" w:styleId="664">
     <w:name w:val="Caption"/>
-    <w:basedOn w:val="598"/>
-    <w:next w:val="598"/>
+    <w:basedOn w:val="810"/>
+    <w:next w:val="810"/>
     <w:qFormat/>
     <w:uiPriority w:val="35"/>
     <w:semiHidden/>
@@ -2434,15 +2633,15 @@
       <w:spacing w:lineRule="auto" w:line="276"/>
     </w:pPr>
   </w:style>
-  <w:style w:type="character" w:styleId="45">
+  <w:style w:type="character" w:styleId="665">
     <w:name w:val="Caption Char"/>
-    <w:basedOn w:val="44"/>
-    <w:link w:val="42"/>
+    <w:basedOn w:val="664"/>
+    <w:link w:val="662"/>
     <w:uiPriority w:val="99"/>
   </w:style>
-  <w:style w:type="table" w:styleId="46">
+  <w:style w:type="table" w:styleId="666">
     <w:name w:val="Table Grid"/>
-    <w:basedOn w:val="599"/>
+    <w:basedOn w:val="811"/>
     <w:uiPriority w:val="59"/>
     <w:pPr>
       <w:spacing w:lineRule="auto" w:line="240" w:after="0"/>
@@ -2465,9 +2664,9 @@
       </w:tblCellMar>
     </w:tblPr>
   </w:style>
-  <w:style w:type="table" w:styleId="47">
+  <w:style w:type="table" w:styleId="667">
     <w:name w:val="Table Grid Light"/>
-    <w:basedOn w:val="599"/>
+    <w:basedOn w:val="811"/>
     <w:uiPriority w:val="59"/>
     <w:pPr>
       <w:spacing w:lineRule="auto" w:line="240" w:after="0"/>
@@ -2490,9 +2689,9 @@
       </w:tblCellMar>
     </w:tblPr>
   </w:style>
-  <w:style w:type="table" w:styleId="48">
+  <w:style w:type="table" w:styleId="668">
     <w:name w:val="Plain Table 1"/>
-    <w:basedOn w:val="599"/>
+    <w:basedOn w:val="811"/>
     <w:uiPriority w:val="59"/>
     <w:pPr>
       <w:spacing w:lineRule="auto" w:line="240" w:after="0"/>
@@ -2557,9 +2756,9 @@
       </w:rPr>
     </w:tblStylePr>
   </w:style>
-  <w:style w:type="table" w:styleId="49">
+  <w:style w:type="table" w:styleId="669">
     <w:name w:val="Plain Table 2"/>
-    <w:basedOn w:val="599"/>
+    <w:basedOn w:val="811"/>
     <w:uiPriority w:val="59"/>
     <w:pPr>
       <w:spacing w:lineRule="auto" w:line="240" w:after="0"/>
@@ -2642,9 +2841,9 @@
       </w:rPr>
     </w:tblStylePr>
   </w:style>
-  <w:style w:type="table" w:styleId="50">
+  <w:style w:type="table" w:styleId="670">
     <w:name w:val="Plain Table 3"/>
-    <w:basedOn w:val="599"/>
+    <w:basedOn w:val="811"/>
     <w:uiPriority w:val="99"/>
     <w:pPr>
       <w:spacing w:lineRule="auto" w:line="240" w:after="0"/>
@@ -2719,9 +2918,9 @@
       </w:rPr>
     </w:tblStylePr>
   </w:style>
-  <w:style w:type="table" w:styleId="51">
+  <w:style w:type="table" w:styleId="671">
     <w:name w:val="Plain Table 4"/>
-    <w:basedOn w:val="599"/>
+    <w:basedOn w:val="811"/>
     <w:uiPriority w:val="99"/>
     <w:pPr>
       <w:spacing w:lineRule="auto" w:line="240" w:after="0"/>
@@ -2776,9 +2975,9 @@
       </w:rPr>
     </w:tblStylePr>
   </w:style>
-  <w:style w:type="table" w:styleId="52">
+  <w:style w:type="table" w:styleId="672">
     <w:name w:val="Plain Table 5"/>
-    <w:basedOn w:val="599"/>
+    <w:basedOn w:val="811"/>
     <w:uiPriority w:val="99"/>
     <w:pPr>
       <w:spacing w:lineRule="auto" w:line="240" w:after="0"/>
@@ -2864,9 +3063,9 @@
       </w:tcPr>
     </w:tblStylePr>
   </w:style>
-  <w:style w:type="table" w:styleId="53">
+  <w:style w:type="table" w:styleId="673">
     <w:name w:val="Grid Table 1 Light"/>
-    <w:basedOn w:val="599"/>
+    <w:basedOn w:val="811"/>
     <w:uiPriority w:val="99"/>
     <w:pPr>
       <w:spacing w:lineRule="auto" w:line="240" w:after="0"/>
@@ -2929,9 +3128,9 @@
       </w:rPr>
     </w:tblStylePr>
   </w:style>
-  <w:style w:type="table" w:styleId="54">
+  <w:style w:type="table" w:styleId="674">
     <w:name w:val="Grid Table 1 Light - Accent 1"/>
-    <w:basedOn w:val="599"/>
+    <w:basedOn w:val="811"/>
     <w:uiPriority w:val="99"/>
     <w:pPr>
       <w:spacing w:lineRule="auto" w:line="240" w:after="0"/>
@@ -2994,9 +3193,9 @@
       </w:rPr>
     </w:tblStylePr>
   </w:style>
-  <w:style w:type="table" w:styleId="55">
+  <w:style w:type="table" w:styleId="675">
     <w:name w:val="Grid Table 1 Light - Accent 2"/>
-    <w:basedOn w:val="599"/>
+    <w:basedOn w:val="811"/>
     <w:uiPriority w:val="99"/>
     <w:pPr>
       <w:spacing w:lineRule="auto" w:line="240" w:after="0"/>
@@ -3059,9 +3258,9 @@
       </w:rPr>
     </w:tblStylePr>
   </w:style>
-  <w:style w:type="table" w:styleId="56">
+  <w:style w:type="table" w:styleId="676">
     <w:name w:val="Grid Table 1 Light - Accent 3"/>
-    <w:basedOn w:val="599"/>
+    <w:basedOn w:val="811"/>
     <w:uiPriority w:val="99"/>
     <w:pPr>
       <w:spacing w:lineRule="auto" w:line="240" w:after="0"/>
@@ -3124,9 +3323,9 @@
       </w:rPr>
     </w:tblStylePr>
   </w:style>
-  <w:style w:type="table" w:styleId="57">
+  <w:style w:type="table" w:styleId="677">
     <w:name w:val="Grid Table 1 Light - Accent 4"/>
-    <w:basedOn w:val="599"/>
+    <w:basedOn w:val="811"/>
     <w:uiPriority w:val="99"/>
     <w:pPr>
       <w:spacing w:lineRule="auto" w:line="240" w:after="0"/>
@@ -3189,9 +3388,9 @@
       </w:rPr>
     </w:tblStylePr>
   </w:style>
-  <w:style w:type="table" w:styleId="58">
+  <w:style w:type="table" w:styleId="678">
     <w:name w:val="Grid Table 1 Light - Accent 5"/>
-    <w:basedOn w:val="599"/>
+    <w:basedOn w:val="811"/>
     <w:uiPriority w:val="99"/>
     <w:pPr>
       <w:spacing w:lineRule="auto" w:line="240" w:after="0"/>
@@ -3254,9 +3453,9 @@
       </w:rPr>
     </w:tblStylePr>
   </w:style>
-  <w:style w:type="table" w:styleId="59">
+  <w:style w:type="table" w:styleId="679">
     <w:name w:val="Grid Table 1 Light - Accent 6"/>
-    <w:basedOn w:val="599"/>
+    <w:basedOn w:val="811"/>
     <w:uiPriority w:val="99"/>
     <w:pPr>
       <w:spacing w:lineRule="auto" w:line="240" w:after="0"/>
@@ -3319,9 +3518,9 @@
       </w:rPr>
     </w:tblStylePr>
   </w:style>
-  <w:style w:type="table" w:styleId="60">
+  <w:style w:type="table" w:styleId="680">
     <w:name w:val="Grid Table 2"/>
-    <w:basedOn w:val="599"/>
+    <w:basedOn w:val="811"/>
     <w:uiPriority w:val="99"/>
     <w:pPr>
       <w:spacing w:lineRule="auto" w:line="240" w:after="0"/>
@@ -3399,9 +3598,9 @@
       </w:tcPr>
     </w:tblStylePr>
   </w:style>
-  <w:style w:type="table" w:styleId="61">
+  <w:style w:type="table" w:styleId="681">
     <w:name w:val="Grid Table 2 - Accent 1"/>
-    <w:basedOn w:val="599"/>
+    <w:basedOn w:val="811"/>
     <w:uiPriority w:val="99"/>
     <w:pPr>
       <w:spacing w:lineRule="auto" w:line="240" w:after="0"/>
@@ -3479,9 +3678,9 @@
       </w:tcPr>
     </w:tblStylePr>
   </w:style>
-  <w:style w:type="table" w:styleId="62">
+  <w:style w:type="table" w:styleId="682">
     <w:name w:val="Grid Table 2 - Accent 2"/>
-    <w:basedOn w:val="599"/>
+    <w:basedOn w:val="811"/>
     <w:uiPriority w:val="99"/>
     <w:pPr>
       <w:spacing w:lineRule="auto" w:line="240" w:after="0"/>
@@ -3559,9 +3758,9 @@
       </w:tcPr>
     </w:tblStylePr>
   </w:style>
-  <w:style w:type="table" w:styleId="63">
+  <w:style w:type="table" w:styleId="683">
     <w:name w:val="Grid Table 2 - Accent 3"/>
-    <w:basedOn w:val="599"/>
+    <w:basedOn w:val="811"/>
     <w:uiPriority w:val="99"/>
     <w:pPr>
       <w:spacing w:lineRule="auto" w:line="240" w:after="0"/>
@@ -3639,9 +3838,9 @@
       </w:tcPr>
     </w:tblStylePr>
   </w:style>
-  <w:style w:type="table" w:styleId="64">
+  <w:style w:type="table" w:styleId="684">
     <w:name w:val="Grid Table 2 - Accent 4"/>
-    <w:basedOn w:val="599"/>
+    <w:basedOn w:val="811"/>
     <w:uiPriority w:val="99"/>
     <w:pPr>
       <w:spacing w:lineRule="auto" w:line="240" w:after="0"/>
@@ -3719,9 +3918,9 @@
       </w:tcPr>
     </w:tblStylePr>
   </w:style>
-  <w:style w:type="table" w:styleId="65">
+  <w:style w:type="table" w:styleId="685">
     <w:name w:val="Grid Table 2 - Accent 5"/>
-    <w:basedOn w:val="599"/>
+    <w:basedOn w:val="811"/>
     <w:uiPriority w:val="99"/>
     <w:pPr>
       <w:spacing w:lineRule="auto" w:line="240" w:after="0"/>
@@ -3799,9 +3998,9 @@
       </w:tcPr>
     </w:tblStylePr>
   </w:style>
-  <w:style w:type="table" w:styleId="66">
+  <w:style w:type="table" w:styleId="686">
     <w:name w:val="Grid Table 2 - Accent 6"/>
-    <w:basedOn w:val="599"/>
+    <w:basedOn w:val="811"/>
     <w:uiPriority w:val="99"/>
     <w:pPr>
       <w:spacing w:lineRule="auto" w:line="240" w:after="0"/>
@@ -3879,9 +4078,9 @@
       </w:tcPr>
     </w:tblStylePr>
   </w:style>
-  <w:style w:type="table" w:styleId="67">
+  <w:style w:type="table" w:styleId="687">
     <w:name w:val="Grid Table 3"/>
-    <w:basedOn w:val="599"/>
+    <w:basedOn w:val="811"/>
     <w:uiPriority w:val="99"/>
     <w:pPr>
       <w:spacing w:lineRule="auto" w:line="240" w:after="0"/>
@@ -3980,9 +4179,9 @@
       </w:tcPr>
     </w:tblStylePr>
   </w:style>
-  <w:style w:type="table" w:styleId="68">
+  <w:style w:type="table" w:styleId="688">
     <w:name w:val="Grid Table 3 - Accent 1"/>
-    <w:basedOn w:val="599"/>
+    <w:basedOn w:val="811"/>
     <w:uiPriority w:val="99"/>
     <w:pPr>
       <w:spacing w:lineRule="auto" w:line="240" w:after="0"/>
@@ -4081,9 +4280,9 @@
       </w:tcPr>
     </w:tblStylePr>
   </w:style>
-  <w:style w:type="table" w:styleId="69">
+  <w:style w:type="table" w:styleId="689">
     <w:name w:val="Grid Table 3 - Accent 2"/>
-    <w:basedOn w:val="599"/>
+    <w:basedOn w:val="811"/>
     <w:uiPriority w:val="99"/>
     <w:pPr>
       <w:spacing w:lineRule="auto" w:line="240" w:after="0"/>
@@ -4182,9 +4381,9 @@
       </w:tcPr>
     </w:tblStylePr>
   </w:style>
-  <w:style w:type="table" w:styleId="70">
+  <w:style w:type="table" w:styleId="690">
     <w:name w:val="Grid Table 3 - Accent 3"/>
-    <w:basedOn w:val="599"/>
+    <w:basedOn w:val="811"/>
     <w:uiPriority w:val="99"/>
     <w:pPr>
       <w:spacing w:lineRule="auto" w:line="240" w:after="0"/>
@@ -4283,9 +4482,9 @@
       </w:tcPr>
     </w:tblStylePr>
   </w:style>
-  <w:style w:type="table" w:styleId="71">
+  <w:style w:type="table" w:styleId="691">
     <w:name w:val="Grid Table 3 - Accent 4"/>
-    <w:basedOn w:val="599"/>
+    <w:basedOn w:val="811"/>
     <w:uiPriority w:val="99"/>
     <w:pPr>
       <w:spacing w:lineRule="auto" w:line="240" w:after="0"/>
@@ -4384,9 +4583,9 @@
       </w:tcPr>
     </w:tblStylePr>
   </w:style>
-  <w:style w:type="table" w:styleId="72">
+  <w:style w:type="table" w:styleId="692">
     <w:name w:val="Grid Table 3 - Accent 5"/>
-    <w:basedOn w:val="599"/>
+    <w:basedOn w:val="811"/>
     <w:uiPriority w:val="99"/>
     <w:pPr>
       <w:spacing w:lineRule="auto" w:line="240" w:after="0"/>
@@ -4485,9 +4684,9 @@
       </w:tcPr>
     </w:tblStylePr>
   </w:style>
-  <w:style w:type="table" w:styleId="73">
+  <w:style w:type="table" w:styleId="693">
     <w:name w:val="Grid Table 3 - Accent 6"/>
-    <w:basedOn w:val="599"/>
+    <w:basedOn w:val="811"/>
     <w:uiPriority w:val="99"/>
     <w:pPr>
       <w:spacing w:lineRule="auto" w:line="240" w:after="0"/>
@@ -4586,9 +4785,9 @@
       </w:tcPr>
     </w:tblStylePr>
   </w:style>
-  <w:style w:type="table" w:styleId="74">
+  <w:style w:type="table" w:styleId="694">
     <w:name w:val="Grid Table 4"/>
-    <w:basedOn w:val="599"/>
+    <w:basedOn w:val="811"/>
     <w:uiPriority w:val="59"/>
     <w:pPr>
       <w:spacing w:lineRule="auto" w:line="240" w:after="0"/>
@@ -4667,9 +4866,9 @@
       </w:tcPr>
     </w:tblStylePr>
   </w:style>
-  <w:style w:type="table" w:styleId="75">
+  <w:style w:type="table" w:styleId="695">
     <w:name w:val="Grid Table 4 - Accent 1"/>
-    <w:basedOn w:val="599"/>
+    <w:basedOn w:val="811"/>
     <w:uiPriority w:val="59"/>
     <w:pPr>
       <w:spacing w:lineRule="auto" w:line="240" w:after="0"/>
@@ -4748,9 +4947,9 @@
       </w:tcPr>
     </w:tblStylePr>
   </w:style>
-  <w:style w:type="table" w:styleId="76">
+  <w:style w:type="table" w:styleId="696">
     <w:name w:val="Grid Table 4 - Accent 2"/>
-    <w:basedOn w:val="599"/>
+    <w:basedOn w:val="811"/>
     <w:uiPriority w:val="59"/>
     <w:pPr>
       <w:spacing w:lineRule="auto" w:line="240" w:after="0"/>
@@ -4829,9 +5028,9 @@
       </w:tcPr>
     </w:tblStylePr>
   </w:style>
-  <w:style w:type="table" w:styleId="77">
+  <w:style w:type="table" w:styleId="697">
     <w:name w:val="Grid Table 4 - Accent 3"/>
-    <w:basedOn w:val="599"/>
+    <w:basedOn w:val="811"/>
     <w:uiPriority w:val="59"/>
     <w:pPr>
       <w:spacing w:lineRule="auto" w:line="240" w:after="0"/>
@@ -4910,9 +5109,9 @@
       </w:tcPr>
     </w:tblStylePr>
   </w:style>
-  <w:style w:type="table" w:styleId="78">
+  <w:style w:type="table" w:styleId="698">
     <w:name w:val="Grid Table 4 - Accent 4"/>
-    <w:basedOn w:val="599"/>
+    <w:basedOn w:val="811"/>
     <w:uiPriority w:val="59"/>
     <w:pPr>
       <w:spacing w:lineRule="auto" w:line="240" w:after="0"/>
@@ -4991,9 +5190,9 @@
       </w:tcPr>
     </w:tblStylePr>
   </w:style>
-  <w:style w:type="table" w:styleId="79">
+  <w:style w:type="table" w:styleId="699">
     <w:name w:val="Grid Table 4 - Accent 5"/>
-    <w:basedOn w:val="599"/>
+    <w:basedOn w:val="811"/>
     <w:uiPriority w:val="59"/>
     <w:pPr>
       <w:spacing w:lineRule="auto" w:line="240" w:after="0"/>
@@ -5072,9 +5271,9 @@
       </w:tcPr>
     </w:tblStylePr>
   </w:style>
-  <w:style w:type="table" w:styleId="80">
+  <w:style w:type="table" w:styleId="700">
     <w:name w:val="Grid Table 4 - Accent 6"/>
-    <w:basedOn w:val="599"/>
+    <w:basedOn w:val="811"/>
     <w:uiPriority w:val="59"/>
     <w:pPr>
       <w:spacing w:lineRule="auto" w:line="240" w:after="0"/>
@@ -5153,9 +5352,9 @@
       </w:tcPr>
     </w:tblStylePr>
   </w:style>
-  <w:style w:type="table" w:styleId="81">
+  <w:style w:type="table" w:styleId="701">
     <w:name w:val="Grid Table 5 Dark"/>
-    <w:basedOn w:val="599"/>
+    <w:basedOn w:val="811"/>
     <w:uiPriority w:val="99"/>
     <w:pPr>
       <w:spacing w:lineRule="auto" w:line="240" w:after="0"/>
@@ -5232,9 +5431,9 @@
       </w:tcPr>
     </w:tblStylePr>
   </w:style>
-  <w:style w:type="table" w:styleId="82">
+  <w:style w:type="table" w:styleId="702">
     <w:name w:val="Grid Table 5 Dark- Accent 1"/>
-    <w:basedOn w:val="599"/>
+    <w:basedOn w:val="811"/>
     <w:uiPriority w:val="99"/>
     <w:pPr>
       <w:spacing w:lineRule="auto" w:line="240" w:after="0"/>
@@ -5311,9 +5510,9 @@
       </w:tcPr>
     </w:tblStylePr>
   </w:style>
-  <w:style w:type="table" w:styleId="83">
+  <w:style w:type="table" w:styleId="703">
     <w:name w:val="Grid Table 5 Dark - Accent 2"/>
-    <w:basedOn w:val="599"/>
+    <w:basedOn w:val="811"/>
     <w:uiPriority w:val="99"/>
     <w:pPr>
       <w:spacing w:lineRule="auto" w:line="240" w:after="0"/>
@@ -5390,9 +5589,9 @@
       </w:tcPr>
     </w:tblStylePr>
   </w:style>
-  <w:style w:type="table" w:styleId="84">
+  <w:style w:type="table" w:styleId="704">
     <w:name w:val="Grid Table 5 Dark - Accent 3"/>
-    <w:basedOn w:val="599"/>
+    <w:basedOn w:val="811"/>
     <w:uiPriority w:val="99"/>
     <w:pPr>
       <w:spacing w:lineRule="auto" w:line="240" w:after="0"/>
@@ -5469,9 +5668,9 @@
       </w:tcPr>
     </w:tblStylePr>
   </w:style>
-  <w:style w:type="table" w:styleId="85">
+  <w:style w:type="table" w:styleId="705">
     <w:name w:val="Grid Table 5 Dark- Accent 4"/>
-    <w:basedOn w:val="599"/>
+    <w:basedOn w:val="811"/>
     <w:uiPriority w:val="99"/>
     <w:pPr>
       <w:spacing w:lineRule="auto" w:line="240" w:after="0"/>
@@ -5548,9 +5747,9 @@
       </w:tcPr>
     </w:tblStylePr>
   </w:style>
-  <w:style w:type="table" w:styleId="86">
+  <w:style w:type="table" w:styleId="706">
     <w:name w:val="Grid Table 5 Dark - Accent 5"/>
-    <w:basedOn w:val="599"/>
+    <w:basedOn w:val="811"/>
     <w:uiPriority w:val="99"/>
     <w:pPr>
       <w:spacing w:lineRule="auto" w:line="240" w:after="0"/>
@@ -5627,9 +5826,9 @@
       </w:tcPr>
     </w:tblStylePr>
   </w:style>
-  <w:style w:type="table" w:styleId="87">
+  <w:style w:type="table" w:styleId="707">
     <w:name w:val="Grid Table 5 Dark - Accent 6"/>
-    <w:basedOn w:val="599"/>
+    <w:basedOn w:val="811"/>
     <w:uiPriority w:val="99"/>
     <w:pPr>
       <w:spacing w:lineRule="auto" w:line="240" w:after="0"/>
@@ -5706,9 +5905,9 @@
       </w:tcPr>
     </w:tblStylePr>
   </w:style>
-  <w:style w:type="table" w:styleId="88">
+  <w:style w:type="table" w:styleId="708">
     <w:name w:val="Grid Table 6 Colorful"/>
-    <w:basedOn w:val="599"/>
+    <w:basedOn w:val="811"/>
     <w:uiPriority w:val="99"/>
     <w:pPr>
       <w:spacing w:lineRule="auto" w:line="240" w:after="0"/>
@@ -5785,9 +5984,9 @@
       </w:rPr>
     </w:tblStylePr>
   </w:style>
-  <w:style w:type="table" w:styleId="89">
+  <w:style w:type="table" w:styleId="709">
     <w:name w:val="Grid Table 6 Colorful - Accent 1"/>
-    <w:basedOn w:val="599"/>
+    <w:basedOn w:val="811"/>
     <w:uiPriority w:val="99"/>
     <w:pPr>
       <w:spacing w:lineRule="auto" w:line="240" w:after="0"/>
@@ -5864,9 +6063,9 @@
       </w:rPr>
     </w:tblStylePr>
   </w:style>
-  <w:style w:type="table" w:styleId="90">
+  <w:style w:type="table" w:styleId="710">
     <w:name w:val="Grid Table 6 Colorful - Accent 2"/>
-    <w:basedOn w:val="599"/>
+    <w:basedOn w:val="811"/>
     <w:uiPriority w:val="99"/>
     <w:pPr>
       <w:spacing w:lineRule="auto" w:line="240" w:after="0"/>
@@ -5943,9 +6142,9 @@
       </w:rPr>
     </w:tblStylePr>
   </w:style>
-  <w:style w:type="table" w:styleId="91">
+  <w:style w:type="table" w:styleId="711">
     <w:name w:val="Grid Table 6 Colorful - Accent 3"/>
-    <w:basedOn w:val="599"/>
+    <w:basedOn w:val="811"/>
     <w:uiPriority w:val="99"/>
     <w:pPr>
       <w:spacing w:lineRule="auto" w:line="240" w:after="0"/>
@@ -6022,9 +6221,9 @@
       </w:rPr>
     </w:tblStylePr>
   </w:style>
-  <w:style w:type="table" w:styleId="92">
+  <w:style w:type="table" w:styleId="712">
     <w:name w:val="Grid Table 6 Colorful - Accent 4"/>
-    <w:basedOn w:val="599"/>
+    <w:basedOn w:val="811"/>
     <w:uiPriority w:val="99"/>
     <w:pPr>
       <w:spacing w:lineRule="auto" w:line="240" w:after="0"/>
@@ -6101,9 +6300,9 @@
       </w:rPr>
     </w:tblStylePr>
   </w:style>
-  <w:style w:type="table" w:styleId="93">
+  <w:style w:type="table" w:styleId="713">
     <w:name w:val="Grid Table 6 Colorful - Accent 5"/>
-    <w:basedOn w:val="599"/>
+    <w:basedOn w:val="811"/>
     <w:uiPriority w:val="99"/>
     <w:pPr>
       <w:spacing w:lineRule="auto" w:line="240" w:after="0"/>
@@ -6180,9 +6379,9 @@
       </w:rPr>
     </w:tblStylePr>
   </w:style>
-  <w:style w:type="table" w:styleId="94">
+  <w:style w:type="table" w:styleId="714">
     <w:name w:val="Grid Table 6 Colorful - Accent 6"/>
-    <w:basedOn w:val="599"/>
+    <w:basedOn w:val="811"/>
     <w:uiPriority w:val="99"/>
     <w:pPr>
       <w:spacing w:lineRule="auto" w:line="240" w:after="0"/>
@@ -6259,9 +6458,9 @@
       </w:rPr>
     </w:tblStylePr>
   </w:style>
-  <w:style w:type="table" w:styleId="95">
+  <w:style w:type="table" w:styleId="715">
     <w:name w:val="Grid Table 7 Colorful"/>
-    <w:basedOn w:val="599"/>
+    <w:basedOn w:val="811"/>
     <w:uiPriority w:val="99"/>
     <w:pPr>
       <w:spacing w:lineRule="auto" w:line="240" w:after="0"/>
@@ -6312,10 +6511,10 @@
       <w:tcPr>
         <w:shd w:color="FFFFFF"/>
         <w:tcBorders>
-          <w:left w:val="none"/>
-          <w:top w:val="none"/>
+          <w:left w:val="none" w:color="000000" w:sz="4" w:space="0"/>
+          <w:top w:val="none" w:color="000000" w:sz="4" w:space="0"/>
           <w:right w:val="single" w:color="000000" w:sz="4" w:space="0" w:themeColor="text1" w:themeTint="80"/>
-          <w:bottom w:val="none"/>
+          <w:bottom w:val="none" w:color="000000" w:sz="4" w:space="0"/>
         </w:tcBorders>
       </w:tcPr>
     </w:tblStylePr>
@@ -6329,9 +6528,9 @@
       <w:tcPr>
         <w:shd w:val="clear" w:color="FFFFFF" w:themeFill="light1" w:themeColor="light1"/>
         <w:tcBorders>
-          <w:left w:val="none"/>
-          <w:top w:val="none"/>
-          <w:right w:val="none"/>
+          <w:left w:val="none" w:color="000000" w:sz="4" w:space="0"/>
+          <w:top w:val="none" w:color="000000" w:sz="4" w:space="0"/>
+          <w:right w:val="none" w:color="000000" w:sz="4" w:space="0"/>
           <w:bottom w:val="single" w:color="000000" w:sz="4" w:space="0" w:themeColor="text1" w:themeTint="80"/>
         </w:tcBorders>
       </w:tcPr>
@@ -6347,9 +6546,9 @@
         <w:shd w:color="FFFFFF"/>
         <w:tcBorders>
           <w:left w:val="single" w:color="000000" w:sz="4" w:space="0" w:themeColor="text1" w:themeTint="80"/>
-          <w:top w:val="none"/>
-          <w:right w:val="none"/>
-          <w:bottom w:val="none"/>
+          <w:top w:val="none" w:color="000000" w:sz="4" w:space="0"/>
+          <w:right w:val="none" w:color="000000" w:sz="4" w:space="0"/>
+          <w:bottom w:val="none" w:color="000000" w:sz="4" w:space="0"/>
         </w:tcBorders>
       </w:tcPr>
     </w:tblStylePr>
@@ -6363,17 +6562,17 @@
       <w:tcPr>
         <w:shd w:val="clear" w:color="FFFFFF" w:themeFill="light1" w:themeColor="light1"/>
         <w:tcBorders>
-          <w:left w:val="none"/>
+          <w:left w:val="none" w:color="000000" w:sz="4" w:space="0"/>
           <w:top w:val="single" w:color="000000" w:sz="4" w:space="0" w:themeColor="text1" w:themeTint="80"/>
-          <w:right w:val="none"/>
-          <w:bottom w:val="none"/>
-        </w:tcBorders>
-      </w:tcPr>
-    </w:tblStylePr>
-  </w:style>
-  <w:style w:type="table" w:styleId="96">
+          <w:right w:val="none" w:color="000000" w:sz="4" w:space="0"/>
+          <w:bottom w:val="none" w:color="000000" w:sz="4" w:space="0"/>
+        </w:tcBorders>
+      </w:tcPr>
+    </w:tblStylePr>
+  </w:style>
+  <w:style w:type="table" w:styleId="716">
     <w:name w:val="Grid Table 7 Colorful - Accent 1"/>
-    <w:basedOn w:val="599"/>
+    <w:basedOn w:val="811"/>
     <w:uiPriority w:val="99"/>
     <w:pPr>
       <w:spacing w:lineRule="auto" w:line="240" w:after="0"/>
@@ -6424,10 +6623,10 @@
       <w:tcPr>
         <w:shd w:color="FFFFFF"/>
         <w:tcBorders>
-          <w:left w:val="none"/>
-          <w:top w:val="none"/>
+          <w:left w:val="none" w:color="000000" w:sz="4" w:space="0"/>
+          <w:top w:val="none" w:color="000000" w:sz="4" w:space="0"/>
           <w:right w:val="single" w:color="000000" w:sz="4" w:space="0" w:themeColor="accent1" w:themeTint="80"/>
-          <w:bottom w:val="none"/>
+          <w:bottom w:val="none" w:color="000000" w:sz="4" w:space="0"/>
         </w:tcBorders>
       </w:tcPr>
     </w:tblStylePr>
@@ -6441,9 +6640,9 @@
       <w:tcPr>
         <w:shd w:val="clear" w:color="FFFFFF" w:themeFill="light1" w:themeColor="light1"/>
         <w:tcBorders>
-          <w:left w:val="none"/>
-          <w:top w:val="none"/>
-          <w:right w:val="none"/>
+          <w:left w:val="none" w:color="000000" w:sz="4" w:space="0"/>
+          <w:top w:val="none" w:color="000000" w:sz="4" w:space="0"/>
+          <w:right w:val="none" w:color="000000" w:sz="4" w:space="0"/>
           <w:bottom w:val="single" w:color="000000" w:sz="4" w:space="0" w:themeColor="accent1" w:themeTint="80"/>
         </w:tcBorders>
       </w:tcPr>
@@ -6459,9 +6658,9 @@
         <w:shd w:color="FFFFFF"/>
         <w:tcBorders>
           <w:left w:val="single" w:color="000000" w:sz="4" w:space="0" w:themeColor="accent1" w:themeTint="80"/>
-          <w:top w:val="none"/>
-          <w:right w:val="none"/>
-          <w:bottom w:val="none"/>
+          <w:top w:val="none" w:color="000000" w:sz="4" w:space="0"/>
+          <w:right w:val="none" w:color="000000" w:sz="4" w:space="0"/>
+          <w:bottom w:val="none" w:color="000000" w:sz="4" w:space="0"/>
         </w:tcBorders>
       </w:tcPr>
     </w:tblStylePr>
@@ -6475,17 +6674,17 @@
       <w:tcPr>
         <w:shd w:val="clear" w:color="FFFFFF" w:themeFill="light1" w:themeColor="light1"/>
         <w:tcBorders>
-          <w:left w:val="none"/>
+          <w:left w:val="none" w:color="000000" w:sz="4" w:space="0"/>
           <w:top w:val="single" w:color="000000" w:sz="4" w:space="0" w:themeColor="accent1" w:themeTint="80"/>
-          <w:right w:val="none"/>
-          <w:bottom w:val="none"/>
-        </w:tcBorders>
-      </w:tcPr>
-    </w:tblStylePr>
-  </w:style>
-  <w:style w:type="table" w:styleId="97">
+          <w:right w:val="none" w:color="000000" w:sz="4" w:space="0"/>
+          <w:bottom w:val="none" w:color="000000" w:sz="4" w:space="0"/>
+        </w:tcBorders>
+      </w:tcPr>
+    </w:tblStylePr>
+  </w:style>
+  <w:style w:type="table" w:styleId="717">
     <w:name w:val="Grid Table 7 Colorful - Accent 2"/>
-    <w:basedOn w:val="599"/>
+    <w:basedOn w:val="811"/>
     <w:uiPriority w:val="99"/>
     <w:pPr>
       <w:spacing w:lineRule="auto" w:line="240" w:after="0"/>
@@ -6536,10 +6735,10 @@
       <w:tcPr>
         <w:shd w:color="FFFFFF"/>
         <w:tcBorders>
-          <w:left w:val="none"/>
-          <w:top w:val="none"/>
+          <w:left w:val="none" w:color="000000" w:sz="4" w:space="0"/>
+          <w:top w:val="none" w:color="000000" w:sz="4" w:space="0"/>
           <w:right w:val="single" w:color="000000" w:sz="4" w:space="0" w:themeColor="accent2" w:themeTint="97"/>
-          <w:bottom w:val="none"/>
+          <w:bottom w:val="none" w:color="000000" w:sz="4" w:space="0"/>
         </w:tcBorders>
       </w:tcPr>
     </w:tblStylePr>
@@ -6553,9 +6752,9 @@
       <w:tcPr>
         <w:shd w:val="clear" w:color="FFFFFF" w:themeFill="light1" w:themeColor="light1"/>
         <w:tcBorders>
-          <w:left w:val="none"/>
-          <w:top w:val="none"/>
-          <w:right w:val="none"/>
+          <w:left w:val="none" w:color="000000" w:sz="4" w:space="0"/>
+          <w:top w:val="none" w:color="000000" w:sz="4" w:space="0"/>
+          <w:right w:val="none" w:color="000000" w:sz="4" w:space="0"/>
           <w:bottom w:val="single" w:color="000000" w:sz="4" w:space="0" w:themeColor="accent2" w:themeTint="97"/>
         </w:tcBorders>
       </w:tcPr>
@@ -6571,9 +6770,9 @@
         <w:shd w:color="FFFFFF"/>
         <w:tcBorders>
           <w:left w:val="single" w:color="000000" w:sz="4" w:space="0" w:themeColor="accent2" w:themeTint="97"/>
-          <w:top w:val="none"/>
-          <w:right w:val="none"/>
-          <w:bottom w:val="none"/>
+          <w:top w:val="none" w:color="000000" w:sz="4" w:space="0"/>
+          <w:right w:val="none" w:color="000000" w:sz="4" w:space="0"/>
+          <w:bottom w:val="none" w:color="000000" w:sz="4" w:space="0"/>
         </w:tcBorders>
       </w:tcPr>
     </w:tblStylePr>
@@ -6587,17 +6786,17 @@
       <w:tcPr>
         <w:shd w:val="clear" w:color="FFFFFF" w:themeFill="light1" w:themeColor="light1"/>
         <w:tcBorders>
-          <w:left w:val="none"/>
+          <w:left w:val="none" w:color="000000" w:sz="4" w:space="0"/>
           <w:top w:val="single" w:color="000000" w:sz="4" w:space="0" w:themeColor="accent2" w:themeTint="97"/>
-          <w:right w:val="none"/>
-          <w:bottom w:val="none"/>
-        </w:tcBorders>
-      </w:tcPr>
-    </w:tblStylePr>
-  </w:style>
-  <w:style w:type="table" w:styleId="98">
+          <w:right w:val="none" w:color="000000" w:sz="4" w:space="0"/>
+          <w:bottom w:val="none" w:color="000000" w:sz="4" w:space="0"/>
+        </w:tcBorders>
+      </w:tcPr>
+    </w:tblStylePr>
+  </w:style>
+  <w:style w:type="table" w:styleId="718">
     <w:name w:val="Grid Table 7 Colorful - Accent 3"/>
-    <w:basedOn w:val="599"/>
+    <w:basedOn w:val="811"/>
     <w:uiPriority w:val="99"/>
     <w:pPr>
       <w:spacing w:lineRule="auto" w:line="240" w:after="0"/>
@@ -6648,10 +6847,10 @@
       <w:tcPr>
         <w:shd w:color="FFFFFF"/>
         <w:tcBorders>
-          <w:left w:val="none"/>
-          <w:top w:val="none"/>
+          <w:left w:val="none" w:color="000000" w:sz="4" w:space="0"/>
+          <w:top w:val="none" w:color="000000" w:sz="4" w:space="0"/>
           <w:right w:val="single" w:color="000000" w:sz="4" w:space="0" w:themeColor="accent3" w:themeTint="FE"/>
-          <w:bottom w:val="none"/>
+          <w:bottom w:val="none" w:color="000000" w:sz="4" w:space="0"/>
         </w:tcBorders>
       </w:tcPr>
     </w:tblStylePr>
@@ -6665,9 +6864,9 @@
       <w:tcPr>
         <w:shd w:val="clear" w:color="FFFFFF" w:themeFill="light1" w:themeColor="light1"/>
         <w:tcBorders>
-          <w:left w:val="none"/>
-          <w:top w:val="none"/>
-          <w:right w:val="none"/>
+          <w:left w:val="none" w:color="000000" w:sz="4" w:space="0"/>
+          <w:top w:val="none" w:color="000000" w:sz="4" w:space="0"/>
+          <w:right w:val="none" w:color="000000" w:sz="4" w:space="0"/>
           <w:bottom w:val="single" w:color="000000" w:sz="4" w:space="0" w:themeColor="accent3" w:themeTint="FE"/>
         </w:tcBorders>
       </w:tcPr>
@@ -6683,9 +6882,9 @@
         <w:shd w:color="FFFFFF"/>
         <w:tcBorders>
           <w:left w:val="single" w:color="000000" w:sz="4" w:space="0" w:themeColor="accent3" w:themeTint="FE"/>
-          <w:top w:val="none"/>
-          <w:right w:val="none"/>
-          <w:bottom w:val="none"/>
+          <w:top w:val="none" w:color="000000" w:sz="4" w:space="0"/>
+          <w:right w:val="none" w:color="000000" w:sz="4" w:space="0"/>
+          <w:bottom w:val="none" w:color="000000" w:sz="4" w:space="0"/>
         </w:tcBorders>
       </w:tcPr>
     </w:tblStylePr>
@@ -6699,17 +6898,17 @@
       <w:tcPr>
         <w:shd w:val="clear" w:color="FFFFFF" w:themeFill="light1" w:themeColor="light1"/>
         <w:tcBorders>
-          <w:left w:val="none"/>
+          <w:left w:val="none" w:color="000000" w:sz="4" w:space="0"/>
           <w:top w:val="single" w:color="000000" w:sz="4" w:space="0" w:themeColor="accent3" w:themeTint="FE"/>
-          <w:right w:val="none"/>
-          <w:bottom w:val="none"/>
-        </w:tcBorders>
-      </w:tcPr>
-    </w:tblStylePr>
-  </w:style>
-  <w:style w:type="table" w:styleId="99">
+          <w:right w:val="none" w:color="000000" w:sz="4" w:space="0"/>
+          <w:bottom w:val="none" w:color="000000" w:sz="4" w:space="0"/>
+        </w:tcBorders>
+      </w:tcPr>
+    </w:tblStylePr>
+  </w:style>
+  <w:style w:type="table" w:styleId="719">
     <w:name w:val="Grid Table 7 Colorful - Accent 4"/>
-    <w:basedOn w:val="599"/>
+    <w:basedOn w:val="811"/>
     <w:uiPriority w:val="99"/>
     <w:pPr>
       <w:spacing w:lineRule="auto" w:line="240" w:after="0"/>
@@ -6760,10 +6959,10 @@
       <w:tcPr>
         <w:shd w:color="FFFFFF"/>
         <w:tcBorders>
-          <w:left w:val="none"/>
-          <w:top w:val="none"/>
+          <w:left w:val="none" w:color="000000" w:sz="4" w:space="0"/>
+          <w:top w:val="none" w:color="000000" w:sz="4" w:space="0"/>
           <w:right w:val="single" w:color="000000" w:sz="4" w:space="0" w:themeColor="accent4" w:themeTint="9A"/>
-          <w:bottom w:val="none"/>
+          <w:bottom w:val="none" w:color="000000" w:sz="4" w:space="0"/>
         </w:tcBorders>
       </w:tcPr>
     </w:tblStylePr>
@@ -6777,9 +6976,9 @@
       <w:tcPr>
         <w:shd w:val="clear" w:color="FFFFFF" w:themeFill="light1" w:themeColor="light1"/>
         <w:tcBorders>
-          <w:left w:val="none"/>
-          <w:top w:val="none"/>
-          <w:right w:val="none"/>
+          <w:left w:val="none" w:color="000000" w:sz="4" w:space="0"/>
+          <w:top w:val="none" w:color="000000" w:sz="4" w:space="0"/>
+          <w:right w:val="none" w:color="000000" w:sz="4" w:space="0"/>
           <w:bottom w:val="single" w:color="000000" w:sz="4" w:space="0" w:themeColor="accent4" w:themeTint="9A"/>
         </w:tcBorders>
       </w:tcPr>
@@ -6795,9 +6994,9 @@
         <w:shd w:color="FFFFFF"/>
         <w:tcBorders>
           <w:left w:val="single" w:color="000000" w:sz="4" w:space="0" w:themeColor="accent4" w:themeTint="9A"/>
-          <w:top w:val="none"/>
-          <w:right w:val="none"/>
-          <w:bottom w:val="none"/>
+          <w:top w:val="none" w:color="000000" w:sz="4" w:space="0"/>
+          <w:right w:val="none" w:color="000000" w:sz="4" w:space="0"/>
+          <w:bottom w:val="none" w:color="000000" w:sz="4" w:space="0"/>
         </w:tcBorders>
       </w:tcPr>
     </w:tblStylePr>
@@ -6811,17 +7010,17 @@
       <w:tcPr>
         <w:shd w:val="clear" w:color="FFFFFF" w:themeFill="light1" w:themeColor="light1"/>
         <w:tcBorders>
-          <w:left w:val="none"/>
+          <w:left w:val="none" w:color="000000" w:sz="4" w:space="0"/>
           <w:top w:val="single" w:color="000000" w:sz="4" w:space="0" w:themeColor="accent4" w:themeTint="9A"/>
-          <w:right w:val="none"/>
-          <w:bottom w:val="none"/>
-        </w:tcBorders>
-      </w:tcPr>
-    </w:tblStylePr>
-  </w:style>
-  <w:style w:type="table" w:styleId="100">
+          <w:right w:val="none" w:color="000000" w:sz="4" w:space="0"/>
+          <w:bottom w:val="none" w:color="000000" w:sz="4" w:space="0"/>
+        </w:tcBorders>
+      </w:tcPr>
+    </w:tblStylePr>
+  </w:style>
+  <w:style w:type="table" w:styleId="720">
     <w:name w:val="Grid Table 7 Colorful - Accent 5"/>
-    <w:basedOn w:val="599"/>
+    <w:basedOn w:val="811"/>
     <w:uiPriority w:val="99"/>
     <w:pPr>
       <w:spacing w:lineRule="auto" w:line="240" w:after="0"/>
@@ -6872,10 +7071,10 @@
       <w:tcPr>
         <w:shd w:color="FFFFFF"/>
         <w:tcBorders>
-          <w:left w:val="none"/>
-          <w:top w:val="none"/>
+          <w:left w:val="none" w:color="000000" w:sz="4" w:space="0"/>
+          <w:top w:val="none" w:color="000000" w:sz="4" w:space="0"/>
           <w:right w:val="single" w:color="000000" w:sz="4" w:space="0" w:themeColor="accent5" w:themeTint="90"/>
-          <w:bottom w:val="none"/>
+          <w:bottom w:val="none" w:color="000000" w:sz="4" w:space="0"/>
         </w:tcBorders>
       </w:tcPr>
     </w:tblStylePr>
@@ -6889,9 +7088,9 @@
       <w:tcPr>
         <w:shd w:val="clear" w:color="FFFFFF" w:themeFill="light1" w:themeColor="light1"/>
         <w:tcBorders>
-          <w:left w:val="none"/>
-          <w:top w:val="none"/>
-          <w:right w:val="none"/>
+          <w:left w:val="none" w:color="000000" w:sz="4" w:space="0"/>
+          <w:top w:val="none" w:color="000000" w:sz="4" w:space="0"/>
+          <w:right w:val="none" w:color="000000" w:sz="4" w:space="0"/>
           <w:bottom w:val="single" w:color="000000" w:sz="4" w:space="0" w:themeColor="accent5" w:themeTint="90"/>
         </w:tcBorders>
       </w:tcPr>
@@ -6907,9 +7106,9 @@
         <w:shd w:color="FFFFFF"/>
         <w:tcBorders>
           <w:left w:val="single" w:color="000000" w:sz="4" w:space="0" w:themeColor="accent5" w:themeTint="90"/>
-          <w:top w:val="none"/>
-          <w:right w:val="none"/>
-          <w:bottom w:val="none"/>
+          <w:top w:val="none" w:color="000000" w:sz="4" w:space="0"/>
+          <w:right w:val="none" w:color="000000" w:sz="4" w:space="0"/>
+          <w:bottom w:val="none" w:color="000000" w:sz="4" w:space="0"/>
         </w:tcBorders>
       </w:tcPr>
     </w:tblStylePr>
@@ -6923,17 +7122,17 @@
       <w:tcPr>
         <w:shd w:val="clear" w:color="FFFFFF" w:themeFill="light1" w:themeColor="light1"/>
         <w:tcBorders>
-          <w:left w:val="none"/>
+          <w:left w:val="none" w:color="000000" w:sz="4" w:space="0"/>
           <w:top w:val="single" w:color="000000" w:sz="4" w:space="0" w:themeColor="accent5" w:themeTint="90"/>
-          <w:right w:val="none"/>
-          <w:bottom w:val="none"/>
-        </w:tcBorders>
-      </w:tcPr>
-    </w:tblStylePr>
-  </w:style>
-  <w:style w:type="table" w:styleId="101">
+          <w:right w:val="none" w:color="000000" w:sz="4" w:space="0"/>
+          <w:bottom w:val="none" w:color="000000" w:sz="4" w:space="0"/>
+        </w:tcBorders>
+      </w:tcPr>
+    </w:tblStylePr>
+  </w:style>
+  <w:style w:type="table" w:styleId="721">
     <w:name w:val="Grid Table 7 Colorful - Accent 6"/>
-    <w:basedOn w:val="599"/>
+    <w:basedOn w:val="811"/>
     <w:uiPriority w:val="99"/>
     <w:pPr>
       <w:spacing w:lineRule="auto" w:line="240" w:after="0"/>
@@ -6984,10 +7183,10 @@
       <w:tcPr>
         <w:shd w:color="FFFFFF"/>
         <w:tcBorders>
-          <w:left w:val="none"/>
-          <w:top w:val="none"/>
+          <w:left w:val="none" w:color="000000" w:sz="4" w:space="0"/>
+          <w:top w:val="none" w:color="000000" w:sz="4" w:space="0"/>
           <w:right w:val="single" w:color="000000" w:sz="4" w:space="0" w:themeColor="accent6" w:themeTint="90"/>
-          <w:bottom w:val="none"/>
+          <w:bottom w:val="none" w:color="000000" w:sz="4" w:space="0"/>
         </w:tcBorders>
       </w:tcPr>
     </w:tblStylePr>
@@ -7001,9 +7200,9 @@
       <w:tcPr>
         <w:shd w:val="clear" w:color="FFFFFF" w:themeFill="light1" w:themeColor="light1"/>
         <w:tcBorders>
-          <w:left w:val="none"/>
-          <w:top w:val="none"/>
-          <w:right w:val="none"/>
+          <w:left w:val="none" w:color="000000" w:sz="4" w:space="0"/>
+          <w:top w:val="none" w:color="000000" w:sz="4" w:space="0"/>
+          <w:right w:val="none" w:color="000000" w:sz="4" w:space="0"/>
           <w:bottom w:val="single" w:color="000000" w:sz="4" w:space="0" w:themeColor="accent6" w:themeTint="90"/>
         </w:tcBorders>
       </w:tcPr>
@@ -7019,9 +7218,9 @@
         <w:shd w:color="FFFFFF"/>
         <w:tcBorders>
           <w:left w:val="single" w:color="000000" w:sz="4" w:space="0" w:themeColor="accent6" w:themeTint="90"/>
-          <w:top w:val="none"/>
-          <w:right w:val="none"/>
-          <w:bottom w:val="none"/>
+          <w:top w:val="none" w:color="000000" w:sz="4" w:space="0"/>
+          <w:right w:val="none" w:color="000000" w:sz="4" w:space="0"/>
+          <w:bottom w:val="none" w:color="000000" w:sz="4" w:space="0"/>
         </w:tcBorders>
       </w:tcPr>
     </w:tblStylePr>
@@ -7035,17 +7234,17 @@
       <w:tcPr>
         <w:shd w:val="clear" w:color="FFFFFF" w:themeFill="light1" w:themeColor="light1"/>
         <w:tcBorders>
-          <w:left w:val="none"/>
+          <w:left w:val="none" w:color="000000" w:sz="4" w:space="0"/>
           <w:top w:val="single" w:color="000000" w:sz="4" w:space="0" w:themeColor="accent6" w:themeTint="90"/>
-          <w:right w:val="none"/>
-          <w:bottom w:val="none"/>
-        </w:tcBorders>
-      </w:tcPr>
-    </w:tblStylePr>
-  </w:style>
-  <w:style w:type="table" w:styleId="102">
+          <w:right w:val="none" w:color="000000" w:sz="4" w:space="0"/>
+          <w:bottom w:val="none" w:color="000000" w:sz="4" w:space="0"/>
+        </w:tcBorders>
+      </w:tcPr>
+    </w:tblStylePr>
+  </w:style>
+  <w:style w:type="table" w:styleId="722">
     <w:name w:val="List Table 1 Light"/>
-    <w:basedOn w:val="599"/>
+    <w:basedOn w:val="811"/>
     <w:uiPriority w:val="99"/>
     <w:pPr>
       <w:spacing w:lineRule="auto" w:line="240" w:after="0"/>
@@ -7106,9 +7305,9 @@
       </w:tcPr>
     </w:tblStylePr>
   </w:style>
-  <w:style w:type="table" w:styleId="103">
+  <w:style w:type="table" w:styleId="723">
     <w:name w:val="List Table 1 Light - Accent 1"/>
-    <w:basedOn w:val="599"/>
+    <w:basedOn w:val="811"/>
     <w:uiPriority w:val="99"/>
     <w:pPr>
       <w:spacing w:lineRule="auto" w:line="240" w:after="0"/>
@@ -7169,9 +7368,9 @@
       </w:tcPr>
     </w:tblStylePr>
   </w:style>
-  <w:style w:type="table" w:styleId="104">
+  <w:style w:type="table" w:styleId="724">
     <w:name w:val="List Table 1 Light - Accent 2"/>
-    <w:basedOn w:val="599"/>
+    <w:basedOn w:val="811"/>
     <w:uiPriority w:val="99"/>
     <w:pPr>
       <w:spacing w:lineRule="auto" w:line="240" w:after="0"/>
@@ -7232,9 +7431,9 @@
       </w:tcPr>
     </w:tblStylePr>
   </w:style>
-  <w:style w:type="table" w:styleId="105">
+  <w:style w:type="table" w:styleId="725">
     <w:name w:val="List Table 1 Light - Accent 3"/>
-    <w:basedOn w:val="599"/>
+    <w:basedOn w:val="811"/>
     <w:uiPriority w:val="99"/>
     <w:pPr>
       <w:spacing w:lineRule="auto" w:line="240" w:after="0"/>
@@ -7295,9 +7494,9 @@
       </w:tcPr>
     </w:tblStylePr>
   </w:style>
-  <w:style w:type="table" w:styleId="106">
+  <w:style w:type="table" w:styleId="726">
     <w:name w:val="List Table 1 Light - Accent 4"/>
-    <w:basedOn w:val="599"/>
+    <w:basedOn w:val="811"/>
     <w:uiPriority w:val="99"/>
     <w:pPr>
       <w:spacing w:lineRule="auto" w:line="240" w:after="0"/>
@@ -7358,9 +7557,9 @@
       </w:tcPr>
     </w:tblStylePr>
   </w:style>
-  <w:style w:type="table" w:styleId="107">
+  <w:style w:type="table" w:styleId="727">
     <w:name w:val="List Table 1 Light - Accent 5"/>
-    <w:basedOn w:val="599"/>
+    <w:basedOn w:val="811"/>
     <w:uiPriority w:val="99"/>
     <w:pPr>
       <w:spacing w:lineRule="auto" w:line="240" w:after="0"/>
@@ -7421,9 +7620,9 @@
       </w:tcPr>
     </w:tblStylePr>
   </w:style>
-  <w:style w:type="table" w:styleId="108">
+  <w:style w:type="table" w:styleId="728">
     <w:name w:val="List Table 1 Light - Accent 6"/>
-    <w:basedOn w:val="599"/>
+    <w:basedOn w:val="811"/>
     <w:uiPriority w:val="99"/>
     <w:pPr>
       <w:spacing w:lineRule="auto" w:line="240" w:after="0"/>
@@ -7484,9 +7683,9 @@
       </w:tcPr>
     </w:tblStylePr>
   </w:style>
-  <w:style w:type="table" w:styleId="109">
+  <w:style w:type="table" w:styleId="729">
     <w:name w:val="List Table 2"/>
-    <w:basedOn w:val="599"/>
+    <w:basedOn w:val="811"/>
     <w:uiPriority w:val="99"/>
     <w:pPr>
       <w:spacing w:lineRule="auto" w:line="240" w:after="0"/>
@@ -7570,9 +7769,9 @@
       </w:tcPr>
     </w:tblStylePr>
   </w:style>
-  <w:style w:type="table" w:styleId="110">
+  <w:style w:type="table" w:styleId="730">
     <w:name w:val="List Table 2 - Accent 1"/>
-    <w:basedOn w:val="599"/>
+    <w:basedOn w:val="811"/>
     <w:uiPriority w:val="99"/>
     <w:pPr>
       <w:spacing w:lineRule="auto" w:line="240" w:after="0"/>
@@ -7656,9 +7855,9 @@
       </w:tcPr>
     </w:tblStylePr>
   </w:style>
-  <w:style w:type="table" w:styleId="111">
+  <w:style w:type="table" w:styleId="731">
     <w:name w:val="List Table 2 - Accent 2"/>
-    <w:basedOn w:val="599"/>
+    <w:basedOn w:val="811"/>
     <w:uiPriority w:val="99"/>
     <w:pPr>
       <w:spacing w:lineRule="auto" w:line="240" w:after="0"/>
@@ -7742,9 +7941,9 @@
       </w:tcPr>
     </w:tblStylePr>
   </w:style>
-  <w:style w:type="table" w:styleId="112">
+  <w:style w:type="table" w:styleId="732">
     <w:name w:val="List Table 2 - Accent 3"/>
-    <w:basedOn w:val="599"/>
+    <w:basedOn w:val="811"/>
     <w:uiPriority w:val="99"/>
     <w:pPr>
       <w:spacing w:lineRule="auto" w:line="240" w:after="0"/>
@@ -7828,9 +8027,9 @@
       </w:tcPr>
     </w:tblStylePr>
   </w:style>
-  <w:style w:type="table" w:styleId="113">
+  <w:style w:type="table" w:styleId="733">
     <w:name w:val="List Table 2 - Accent 4"/>
-    <w:basedOn w:val="599"/>
+    <w:basedOn w:val="811"/>
     <w:uiPriority w:val="99"/>
     <w:pPr>
       <w:spacing w:lineRule="auto" w:line="240" w:after="0"/>
@@ -7914,9 +8113,9 @@
       </w:tcPr>
     </w:tblStylePr>
   </w:style>
-  <w:style w:type="table" w:styleId="114">
+  <w:style w:type="table" w:styleId="734">
     <w:name w:val="List Table 2 - Accent 5"/>
-    <w:basedOn w:val="599"/>
+    <w:basedOn w:val="811"/>
     <w:uiPriority w:val="99"/>
     <w:pPr>
       <w:spacing w:lineRule="auto" w:line="240" w:after="0"/>
@@ -8000,9 +8199,9 @@
       </w:tcPr>
     </w:tblStylePr>
   </w:style>
-  <w:style w:type="table" w:styleId="115">
+  <w:style w:type="table" w:styleId="735">
     <w:name w:val="List Table 2 - Accent 6"/>
-    <w:basedOn w:val="599"/>
+    <w:basedOn w:val="811"/>
     <w:uiPriority w:val="99"/>
     <w:pPr>
       <w:spacing w:lineRule="auto" w:line="240" w:after="0"/>
@@ -8086,9 +8285,9 @@
       </w:tcPr>
     </w:tblStylePr>
   </w:style>
-  <w:style w:type="table" w:styleId="116">
+  <w:style w:type="table" w:styleId="736">
     <w:name w:val="List Table 3"/>
-    <w:basedOn w:val="599"/>
+    <w:basedOn w:val="811"/>
     <w:uiPriority w:val="99"/>
     <w:pPr>
       <w:spacing w:lineRule="auto" w:line="240" w:after="0"/>
@@ -8160,9 +8359,9 @@
       </w:rPr>
     </w:tblStylePr>
   </w:style>
-  <w:style w:type="table" w:styleId="117">
+  <w:style w:type="table" w:styleId="737">
     <w:name w:val="List Table 3 - Accent 1"/>
-    <w:basedOn w:val="599"/>
+    <w:basedOn w:val="811"/>
     <w:uiPriority w:val="99"/>
     <w:pPr>
       <w:spacing w:lineRule="auto" w:line="240" w:after="0"/>
@@ -8234,9 +8433,9 @@
       </w:rPr>
     </w:tblStylePr>
   </w:style>
-  <w:style w:type="table" w:styleId="118">
+  <w:style w:type="table" w:styleId="738">
     <w:name w:val="List Table 3 - Accent 2"/>
-    <w:basedOn w:val="599"/>
+    <w:basedOn w:val="811"/>
     <w:uiPriority w:val="99"/>
     <w:pPr>
       <w:spacing w:lineRule="auto" w:line="240" w:after="0"/>
@@ -8308,9 +8507,9 @@
       </w:rPr>
     </w:tblStylePr>
   </w:style>
-  <w:style w:type="table" w:styleId="119">
+  <w:style w:type="table" w:styleId="739">
     <w:name w:val="List Table 3 - Accent 3"/>
-    <w:basedOn w:val="599"/>
+    <w:basedOn w:val="811"/>
     <w:uiPriority w:val="99"/>
     <w:pPr>
       <w:spacing w:lineRule="auto" w:line="240" w:after="0"/>
@@ -8382,9 +8581,9 @@
       </w:rPr>
     </w:tblStylePr>
   </w:style>
-  <w:style w:type="table" w:styleId="120">
+  <w:style w:type="table" w:styleId="740">
     <w:name w:val="List Table 3 - Accent 4"/>
-    <w:basedOn w:val="599"/>
+    <w:basedOn w:val="811"/>
     <w:uiPriority w:val="99"/>
     <w:pPr>
       <w:spacing w:lineRule="auto" w:line="240" w:after="0"/>
@@ -8456,9 +8655,9 @@
       </w:rPr>
     </w:tblStylePr>
   </w:style>
-  <w:style w:type="table" w:styleId="121">
+  <w:style w:type="table" w:styleId="741">
     <w:name w:val="List Table 3 - Accent 5"/>
-    <w:basedOn w:val="599"/>
+    <w:basedOn w:val="811"/>
     <w:uiPriority w:val="99"/>
     <w:pPr>
       <w:spacing w:lineRule="auto" w:line="240" w:after="0"/>
@@ -8530,9 +8729,9 @@
       </w:rPr>
     </w:tblStylePr>
   </w:style>
-  <w:style w:type="table" w:styleId="122">
+  <w:style w:type="table" w:styleId="742">
     <w:name w:val="List Table 3 - Accent 6"/>
-    <w:basedOn w:val="599"/>
+    <w:basedOn w:val="811"/>
     <w:uiPriority w:val="99"/>
     <w:pPr>
       <w:spacing w:lineRule="auto" w:line="240" w:after="0"/>
@@ -8604,9 +8803,9 @@
       </w:rPr>
     </w:tblStylePr>
   </w:style>
-  <w:style w:type="table" w:styleId="123">
+  <w:style w:type="table" w:styleId="743">
     <w:name w:val="List Table 4"/>
-    <w:basedOn w:val="599"/>
+    <w:basedOn w:val="811"/>
     <w:uiPriority w:val="99"/>
     <w:pPr>
       <w:spacing w:lineRule="auto" w:line="240" w:after="0"/>
@@ -8673,9 +8872,9 @@
       </w:rPr>
     </w:tblStylePr>
   </w:style>
-  <w:style w:type="table" w:styleId="124">
+  <w:style w:type="table" w:styleId="744">
     <w:name w:val="List Table 4 - Accent 1"/>
-    <w:basedOn w:val="599"/>
+    <w:basedOn w:val="811"/>
     <w:uiPriority w:val="99"/>
     <w:pPr>
       <w:spacing w:lineRule="auto" w:line="240" w:after="0"/>
@@ -8742,9 +8941,9 @@
       </w:rPr>
     </w:tblStylePr>
   </w:style>
-  <w:style w:type="table" w:styleId="125">
+  <w:style w:type="table" w:styleId="745">
     <w:name w:val="List Table 4 - Accent 2"/>
-    <w:basedOn w:val="599"/>
+    <w:basedOn w:val="811"/>
     <w:uiPriority w:val="99"/>
     <w:pPr>
       <w:spacing w:lineRule="auto" w:line="240" w:after="0"/>
@@ -8811,9 +9010,9 @@
       </w:rPr>
     </w:tblStylePr>
   </w:style>
-  <w:style w:type="table" w:styleId="126">
+  <w:style w:type="table" w:styleId="746">
     <w:name w:val="List Table 4 - Accent 3"/>
-    <w:basedOn w:val="599"/>
+    <w:basedOn w:val="811"/>
     <w:uiPriority w:val="99"/>
     <w:pPr>
       <w:spacing w:lineRule="auto" w:line="240" w:after="0"/>
@@ -8880,9 +9079,9 @@
       </w:rPr>
     </w:tblStylePr>
   </w:style>
-  <w:style w:type="table" w:styleId="127">
+  <w:style w:type="table" w:styleId="747">
     <w:name w:val="List Table 4 - Accent 4"/>
-    <w:basedOn w:val="599"/>
+    <w:basedOn w:val="811"/>
     <w:uiPriority w:val="99"/>
     <w:pPr>
       <w:spacing w:lineRule="auto" w:line="240" w:after="0"/>
@@ -8949,9 +9148,9 @@
       </w:rPr>
     </w:tblStylePr>
   </w:style>
-  <w:style w:type="table" w:styleId="128">
+  <w:style w:type="table" w:styleId="748">
     <w:name w:val="List Table 4 - Accent 5"/>
-    <w:basedOn w:val="599"/>
+    <w:basedOn w:val="811"/>
     <w:uiPriority w:val="99"/>
     <w:pPr>
       <w:spacing w:lineRule="auto" w:line="240" w:after="0"/>
@@ -9018,9 +9217,9 @@
       </w:rPr>
     </w:tblStylePr>
   </w:style>
-  <w:style w:type="table" w:styleId="129">
+  <w:style w:type="table" w:styleId="749">
     <w:name w:val="List Table 4 - Accent 6"/>
-    <w:basedOn w:val="599"/>
+    <w:basedOn w:val="811"/>
     <w:uiPriority w:val="99"/>
     <w:pPr>
       <w:spacing w:lineRule="auto" w:line="240" w:after="0"/>
@@ -9087,9 +9286,9 @@
       </w:rPr>
     </w:tblStylePr>
   </w:style>
-  <w:style w:type="table" w:styleId="130">
+  <w:style w:type="table" w:styleId="750">
     <w:name w:val="List Table 5 Dark"/>
-    <w:basedOn w:val="599"/>
+    <w:basedOn w:val="811"/>
     <w:uiPriority w:val="99"/>
     <w:pPr>
       <w:spacing w:lineRule="auto" w:line="240" w:after="0"/>
@@ -9194,9 +9393,9 @@
       </w:rPr>
     </w:tblStylePr>
   </w:style>
-  <w:style w:type="table" w:styleId="131">
+  <w:style w:type="table" w:styleId="751">
     <w:name w:val="List Table 5 Dark - Accent 1"/>
-    <w:basedOn w:val="599"/>
+    <w:basedOn w:val="811"/>
     <w:uiPriority w:val="99"/>
     <w:pPr>
       <w:spacing w:lineRule="auto" w:line="240" w:after="0"/>
@@ -9301,9 +9500,9 @@
       </w:rPr>
     </w:tblStylePr>
   </w:style>
-  <w:style w:type="table" w:styleId="132">
+  <w:style w:type="table" w:styleId="752">
     <w:name w:val="List Table 5 Dark - Accent 2"/>
-    <w:basedOn w:val="599"/>
+    <w:basedOn w:val="811"/>
     <w:uiPriority w:val="99"/>
     <w:pPr>
       <w:spacing w:lineRule="auto" w:line="240" w:after="0"/>
@@ -9408,9 +9607,9 @@
       </w:rPr>
     </w:tblStylePr>
   </w:style>
-  <w:style w:type="table" w:styleId="133">
+  <w:style w:type="table" w:styleId="753">
     <w:name w:val="List Table 5 Dark - Accent 3"/>
-    <w:basedOn w:val="599"/>
+    <w:basedOn w:val="811"/>
     <w:uiPriority w:val="99"/>
     <w:pPr>
       <w:spacing w:lineRule="auto" w:line="240" w:after="0"/>
@@ -9515,9 +9714,9 @@
       </w:rPr>
     </w:tblStylePr>
   </w:style>
-  <w:style w:type="table" w:styleId="134">
+  <w:style w:type="table" w:styleId="754">
     <w:name w:val="List Table 5 Dark - Accent 4"/>
-    <w:basedOn w:val="599"/>
+    <w:basedOn w:val="811"/>
     <w:uiPriority w:val="99"/>
     <w:pPr>
       <w:spacing w:lineRule="auto" w:line="240" w:after="0"/>
@@ -9622,9 +9821,9 @@
       </w:rPr>
     </w:tblStylePr>
   </w:style>
-  <w:style w:type="table" w:styleId="135">
+  <w:style w:type="table" w:styleId="755">
     <w:name w:val="List Table 5 Dark - Accent 5"/>
-    <w:basedOn w:val="599"/>
+    <w:basedOn w:val="811"/>
     <w:uiPriority w:val="99"/>
     <w:pPr>
       <w:spacing w:lineRule="auto" w:line="240" w:after="0"/>
@@ -9729,9 +9928,9 @@
       </w:rPr>
     </w:tblStylePr>
   </w:style>
-  <w:style w:type="table" w:styleId="136">
+  <w:style w:type="table" w:styleId="756">
     <w:name w:val="List Table 5 Dark - Accent 6"/>
-    <w:basedOn w:val="599"/>
+    <w:basedOn w:val="811"/>
     <w:uiPriority w:val="99"/>
     <w:pPr>
       <w:spacing w:lineRule="auto" w:line="240" w:after="0"/>
@@ -9836,9 +10035,9 @@
       </w:rPr>
     </w:tblStylePr>
   </w:style>
-  <w:style w:type="table" w:styleId="137">
+  <w:style w:type="table" w:styleId="757">
     <w:name w:val="List Table 6 Colorful"/>
-    <w:basedOn w:val="599"/>
+    <w:basedOn w:val="811"/>
     <w:uiPriority w:val="99"/>
     <w:pPr>
       <w:spacing w:lineRule="auto" w:line="240" w:after="0"/>
@@ -9909,9 +10108,9 @@
       </w:tcPr>
     </w:tblStylePr>
   </w:style>
-  <w:style w:type="table" w:styleId="138">
+  <w:style w:type="table" w:styleId="758">
     <w:name w:val="List Table 6 Colorful - Accent 1"/>
-    <w:basedOn w:val="599"/>
+    <w:basedOn w:val="811"/>
     <w:uiPriority w:val="99"/>
     <w:pPr>
       <w:spacing w:lineRule="auto" w:line="240" w:after="0"/>
@@ -9982,9 +10181,9 @@
       </w:tcPr>
     </w:tblStylePr>
   </w:style>
-  <w:style w:type="table" w:styleId="139">
+  <w:style w:type="table" w:styleId="759">
     <w:name w:val="List Table 6 Colorful - Accent 2"/>
-    <w:basedOn w:val="599"/>
+    <w:basedOn w:val="811"/>
     <w:uiPriority w:val="99"/>
     <w:pPr>
       <w:spacing w:lineRule="auto" w:line="240" w:after="0"/>
@@ -10055,9 +10254,9 @@
       </w:tcPr>
     </w:tblStylePr>
   </w:style>
-  <w:style w:type="table" w:styleId="140">
+  <w:style w:type="table" w:styleId="760">
     <w:name w:val="List Table 6 Colorful - Accent 3"/>
-    <w:basedOn w:val="599"/>
+    <w:basedOn w:val="811"/>
     <w:uiPriority w:val="99"/>
     <w:pPr>
       <w:spacing w:lineRule="auto" w:line="240" w:after="0"/>
@@ -10128,9 +10327,9 @@
       </w:tcPr>
     </w:tblStylePr>
   </w:style>
-  <w:style w:type="table" w:styleId="141">
+  <w:style w:type="table" w:styleId="761">
     <w:name w:val="List Table 6 Colorful - Accent 4"/>
-    <w:basedOn w:val="599"/>
+    <w:basedOn w:val="811"/>
     <w:uiPriority w:val="99"/>
     <w:pPr>
       <w:spacing w:lineRule="auto" w:line="240" w:after="0"/>
@@ -10201,9 +10400,9 @@
       </w:tcPr>
     </w:tblStylePr>
   </w:style>
-  <w:style w:type="table" w:styleId="142">
+  <w:style w:type="table" w:styleId="762">
     <w:name w:val="List Table 6 Colorful - Accent 5"/>
-    <w:basedOn w:val="599"/>
+    <w:basedOn w:val="811"/>
     <w:uiPriority w:val="99"/>
     <w:pPr>
       <w:spacing w:lineRule="auto" w:line="240" w:after="0"/>
@@ -10274,9 +10473,9 @@
       </w:tcPr>
     </w:tblStylePr>
   </w:style>
-  <w:style w:type="table" w:styleId="143">
+  <w:style w:type="table" w:styleId="763">
     <w:name w:val="List Table 6 Colorful - Accent 6"/>
-    <w:basedOn w:val="599"/>
+    <w:basedOn w:val="811"/>
     <w:uiPriority w:val="99"/>
     <w:pPr>
       <w:spacing w:lineRule="auto" w:line="240" w:after="0"/>
@@ -10347,9 +10546,9 @@
       </w:tcPr>
     </w:tblStylePr>
   </w:style>
-  <w:style w:type="table" w:styleId="144">
+  <w:style w:type="table" w:styleId="764">
     <w:name w:val="List Table 7 Colorful"/>
-    <w:basedOn w:val="599"/>
+    <w:basedOn w:val="811"/>
     <w:uiPriority w:val="99"/>
     <w:pPr>
       <w:spacing w:lineRule="auto" w:line="240" w:after="0"/>
@@ -10397,10 +10596,10 @@
       <w:tcPr>
         <w:shd w:color="FFFFFF"/>
         <w:tcBorders>
-          <w:left w:val="none"/>
-          <w:top w:val="none"/>
+          <w:left w:val="none" w:color="000000" w:sz="4" w:space="0"/>
+          <w:top w:val="none" w:color="000000" w:sz="4" w:space="0"/>
           <w:right w:val="single" w:color="000000" w:sz="4" w:space="0" w:themeColor="text1" w:themeTint="80"/>
-          <w:bottom w:val="none"/>
+          <w:bottom w:val="none" w:color="000000" w:sz="4" w:space="0"/>
         </w:tcBorders>
       </w:tcPr>
     </w:tblStylePr>
@@ -10414,9 +10613,9 @@
       <w:tcPr>
         <w:shd w:val="clear" w:color="FFFFFF" w:themeFill="light1" w:themeColor="light1"/>
         <w:tcBorders>
-          <w:left w:val="none"/>
-          <w:top w:val="none"/>
-          <w:right w:val="none"/>
+          <w:left w:val="none" w:color="000000" w:sz="4" w:space="0"/>
+          <w:top w:val="none" w:color="000000" w:sz="4" w:space="0"/>
+          <w:right w:val="none" w:color="000000" w:sz="4" w:space="0"/>
           <w:bottom w:val="single" w:color="000000" w:sz="4" w:space="0" w:themeColor="text1" w:themeTint="80"/>
         </w:tcBorders>
       </w:tcPr>
@@ -10432,9 +10631,9 @@
         <w:shd w:color="FFFFFF"/>
         <w:tcBorders>
           <w:left w:val="single" w:color="000000" w:sz="4" w:space="0" w:themeColor="text1" w:themeTint="80"/>
-          <w:top w:val="none"/>
-          <w:right w:val="none"/>
-          <w:bottom w:val="none"/>
+          <w:top w:val="none" w:color="000000" w:sz="4" w:space="0"/>
+          <w:right w:val="none" w:color="000000" w:sz="4" w:space="0"/>
+          <w:bottom w:val="none" w:color="000000" w:sz="4" w:space="0"/>
         </w:tcBorders>
       </w:tcPr>
     </w:tblStylePr>
@@ -10448,10 +10647,10 @@
       <w:tcPr>
         <w:shd w:val="clear" w:color="FFFFFF" w:themeFill="light1" w:themeColor="light1"/>
         <w:tcBorders>
-          <w:left w:val="none"/>
+          <w:left w:val="none" w:color="000000" w:sz="4" w:space="0"/>
           <w:top w:val="single" w:color="000000" w:sz="4" w:space="0" w:themeColor="text1" w:themeTint="80"/>
-          <w:right w:val="none"/>
-          <w:bottom w:val="none"/>
+          <w:right w:val="none" w:color="000000" w:sz="4" w:space="0"/>
+          <w:bottom w:val="none" w:color="000000" w:sz="4" w:space="0"/>
         </w:tcBorders>
       </w:tcPr>
     </w:tblStylePr>
@@ -10463,9 +10662,9 @@
       </w:rPr>
     </w:tblStylePr>
   </w:style>
-  <w:style w:type="table" w:styleId="145">
+  <w:style w:type="table" w:styleId="765">
     <w:name w:val="List Table 7 Colorful - Accent 1"/>
-    <w:basedOn w:val="599"/>
+    <w:basedOn w:val="811"/>
     <w:uiPriority w:val="99"/>
     <w:pPr>
       <w:spacing w:lineRule="auto" w:line="240" w:after="0"/>
@@ -10513,10 +10712,10 @@
       <w:tcPr>
         <w:shd w:color="FFFFFF"/>
         <w:tcBorders>
-          <w:left w:val="none"/>
-          <w:top w:val="none"/>
+          <w:left w:val="none" w:color="000000" w:sz="4" w:space="0"/>
+          <w:top w:val="none" w:color="000000" w:sz="4" w:space="0"/>
           <w:right w:val="single" w:color="000000" w:sz="4" w:space="0" w:themeColor="accent1"/>
-          <w:bottom w:val="none"/>
+          <w:bottom w:val="none" w:color="000000" w:sz="4" w:space="0"/>
         </w:tcBorders>
       </w:tcPr>
     </w:tblStylePr>
@@ -10530,9 +10729,9 @@
       <w:tcPr>
         <w:shd w:val="clear" w:color="FFFFFF" w:themeFill="light1" w:themeColor="light1"/>
         <w:tcBorders>
-          <w:left w:val="none"/>
-          <w:top w:val="none"/>
-          <w:right w:val="none"/>
+          <w:left w:val="none" w:color="000000" w:sz="4" w:space="0"/>
+          <w:top w:val="none" w:color="000000" w:sz="4" w:space="0"/>
+          <w:right w:val="none" w:color="000000" w:sz="4" w:space="0"/>
           <w:bottom w:val="single" w:color="000000" w:sz="4" w:space="0" w:themeColor="accent1"/>
         </w:tcBorders>
       </w:tcPr>
@@ -10548,9 +10747,9 @@
         <w:shd w:color="FFFFFF"/>
         <w:tcBorders>
           <w:left w:val="single" w:color="000000" w:sz="4" w:space="0" w:themeColor="accent1"/>
-          <w:top w:val="none"/>
-          <w:right w:val="none"/>
-          <w:bottom w:val="none"/>
+          <w:top w:val="none" w:color="000000" w:sz="4" w:space="0"/>
+          <w:right w:val="none" w:color="000000" w:sz="4" w:space="0"/>
+          <w:bottom w:val="none" w:color="000000" w:sz="4" w:space="0"/>
         </w:tcBorders>
       </w:tcPr>
     </w:tblStylePr>
@@ -10564,10 +10763,10 @@
       <w:tcPr>
         <w:shd w:val="clear" w:color="FFFFFF" w:themeFill="light1" w:themeColor="light1"/>
         <w:tcBorders>
-          <w:left w:val="none"/>
+          <w:left w:val="none" w:color="000000" w:sz="4" w:space="0"/>
           <w:top w:val="single" w:color="000000" w:sz="4" w:space="0" w:themeColor="accent1"/>
-          <w:right w:val="none"/>
-          <w:bottom w:val="none"/>
+          <w:right w:val="none" w:color="000000" w:sz="4" w:space="0"/>
+          <w:bottom w:val="none" w:color="000000" w:sz="4" w:space="0"/>
         </w:tcBorders>
       </w:tcPr>
     </w:tblStylePr>
@@ -10579,9 +10778,9 @@
       </w:rPr>
     </w:tblStylePr>
   </w:style>
-  <w:style w:type="table" w:styleId="146">
+  <w:style w:type="table" w:styleId="766">
     <w:name w:val="List Table 7 Colorful - Accent 2"/>
-    <w:basedOn w:val="599"/>
+    <w:basedOn w:val="811"/>
     <w:uiPriority w:val="99"/>
     <w:pPr>
       <w:spacing w:lineRule="auto" w:line="240" w:after="0"/>
@@ -10629,10 +10828,10 @@
       <w:tcPr>
         <w:shd w:color="FFFFFF"/>
         <w:tcBorders>
-          <w:left w:val="none"/>
-          <w:top w:val="none"/>
+          <w:left w:val="none" w:color="000000" w:sz="4" w:space="0"/>
+          <w:top w:val="none" w:color="000000" w:sz="4" w:space="0"/>
           <w:right w:val="single" w:color="000000" w:sz="4" w:space="0" w:themeColor="accent2" w:themeTint="97"/>
-          <w:bottom w:val="none"/>
+          <w:bottom w:val="none" w:color="000000" w:sz="4" w:space="0"/>
         </w:tcBorders>
       </w:tcPr>
     </w:tblStylePr>
@@ -10646,9 +10845,9 @@
       <w:tcPr>
         <w:shd w:val="clear" w:color="FFFFFF" w:themeFill="light1" w:themeColor="light1"/>
         <w:tcBorders>
-          <w:left w:val="none"/>
-          <w:top w:val="none"/>
-          <w:right w:val="none"/>
+          <w:left w:val="none" w:color="000000" w:sz="4" w:space="0"/>
+          <w:top w:val="none" w:color="000000" w:sz="4" w:space="0"/>
+          <w:right w:val="none" w:color="000000" w:sz="4" w:space="0"/>
           <w:bottom w:val="single" w:color="000000" w:sz="4" w:space="0" w:themeColor="accent2" w:themeTint="97"/>
         </w:tcBorders>
       </w:tcPr>
@@ -10664,9 +10863,9 @@
         <w:shd w:color="FFFFFF"/>
         <w:tcBorders>
           <w:left w:val="single" w:color="000000" w:sz="4" w:space="0" w:themeColor="accent2" w:themeTint="97"/>
-          <w:top w:val="none"/>
-          <w:right w:val="none"/>
-          <w:bottom w:val="none"/>
+          <w:top w:val="none" w:color="000000" w:sz="4" w:space="0"/>
+          <w:right w:val="none" w:color="000000" w:sz="4" w:space="0"/>
+          <w:bottom w:val="none" w:color="000000" w:sz="4" w:space="0"/>
         </w:tcBorders>
       </w:tcPr>
     </w:tblStylePr>
@@ -10680,10 +10879,10 @@
       <w:tcPr>
         <w:shd w:val="clear" w:color="FFFFFF" w:themeFill="light1" w:themeColor="light1"/>
         <w:tcBorders>
-          <w:left w:val="none"/>
+          <w:left w:val="none" w:color="000000" w:sz="4" w:space="0"/>
           <w:top w:val="single" w:color="000000" w:sz="4" w:space="0" w:themeColor="accent2" w:themeTint="97"/>
-          <w:right w:val="none"/>
-          <w:bottom w:val="none"/>
+          <w:right w:val="none" w:color="000000" w:sz="4" w:space="0"/>
+          <w:bottom w:val="none" w:color="000000" w:sz="4" w:space="0"/>
         </w:tcBorders>
       </w:tcPr>
     </w:tblStylePr>
@@ -10695,9 +10894,9 @@
       </w:rPr>
     </w:tblStylePr>
   </w:style>
-  <w:style w:type="table" w:styleId="147">
+  <w:style w:type="table" w:styleId="767">
     <w:name w:val="List Table 7 Colorful - Accent 3"/>
-    <w:basedOn w:val="599"/>
+    <w:basedOn w:val="811"/>
     <w:uiPriority w:val="99"/>
     <w:pPr>
       <w:spacing w:lineRule="auto" w:line="240" w:after="0"/>
@@ -10745,10 +10944,10 @@
       <w:tcPr>
         <w:shd w:color="FFFFFF"/>
         <w:tcBorders>
-          <w:left w:val="none"/>
-          <w:top w:val="none"/>
+          <w:left w:val="none" w:color="000000" w:sz="4" w:space="0"/>
+          <w:top w:val="none" w:color="000000" w:sz="4" w:space="0"/>
           <w:right w:val="single" w:color="000000" w:sz="4" w:space="0" w:themeColor="accent3" w:themeTint="98"/>
-          <w:bottom w:val="none"/>
+          <w:bottom w:val="none" w:color="000000" w:sz="4" w:space="0"/>
         </w:tcBorders>
       </w:tcPr>
     </w:tblStylePr>
@@ -10762,9 +10961,9 @@
       <w:tcPr>
         <w:shd w:val="clear" w:color="FFFFFF" w:themeFill="light1" w:themeColor="light1"/>
         <w:tcBorders>
-          <w:left w:val="none"/>
-          <w:top w:val="none"/>
-          <w:right w:val="none"/>
+          <w:left w:val="none" w:color="000000" w:sz="4" w:space="0"/>
+          <w:top w:val="none" w:color="000000" w:sz="4" w:space="0"/>
+          <w:right w:val="none" w:color="000000" w:sz="4" w:space="0"/>
           <w:bottom w:val="single" w:color="000000" w:sz="4" w:space="0" w:themeColor="accent3" w:themeTint="98"/>
         </w:tcBorders>
       </w:tcPr>
@@ -10780,9 +10979,9 @@
         <w:shd w:color="FFFFFF"/>
         <w:tcBorders>
           <w:left w:val="single" w:color="000000" w:sz="4" w:space="0" w:themeColor="accent3" w:themeTint="98"/>
-          <w:top w:val="none"/>
-          <w:right w:val="none"/>
-          <w:bottom w:val="none"/>
+          <w:top w:val="none" w:color="000000" w:sz="4" w:space="0"/>
+          <w:right w:val="none" w:color="000000" w:sz="4" w:space="0"/>
+          <w:bottom w:val="none" w:color="000000" w:sz="4" w:space="0"/>
         </w:tcBorders>
       </w:tcPr>
     </w:tblStylePr>
@@ -10796,10 +10995,10 @@
       <w:tcPr>
         <w:shd w:val="clear" w:color="FFFFFF" w:themeFill="light1" w:themeColor="light1"/>
         <w:tcBorders>
-          <w:left w:val="none"/>
+          <w:left w:val="none" w:color="000000" w:sz="4" w:space="0"/>
           <w:top w:val="single" w:color="000000" w:sz="4" w:space="0" w:themeColor="accent3" w:themeTint="98"/>
-          <w:right w:val="none"/>
-          <w:bottom w:val="none"/>
+          <w:right w:val="none" w:color="000000" w:sz="4" w:space="0"/>
+          <w:bottom w:val="none" w:color="000000" w:sz="4" w:space="0"/>
         </w:tcBorders>
       </w:tcPr>
     </w:tblStylePr>
@@ -10811,9 +11010,9 @@
       </w:rPr>
     </w:tblStylePr>
   </w:style>
-  <w:style w:type="table" w:styleId="148">
+  <w:style w:type="table" w:styleId="768">
     <w:name w:val="List Table 7 Colorful - Accent 4"/>
-    <w:basedOn w:val="599"/>
+    <w:basedOn w:val="811"/>
     <w:uiPriority w:val="99"/>
     <w:pPr>
       <w:spacing w:lineRule="auto" w:line="240" w:after="0"/>
@@ -10861,10 +11060,10 @@
       <w:tcPr>
         <w:shd w:color="FFFFFF"/>
         <w:tcBorders>
-          <w:left w:val="none"/>
-          <w:top w:val="none"/>
+          <w:left w:val="none" w:color="000000" w:sz="4" w:space="0"/>
+          <w:top w:val="none" w:color="000000" w:sz="4" w:space="0"/>
           <w:right w:val="single" w:color="000000" w:sz="4" w:space="0" w:themeColor="accent4" w:themeTint="9A"/>
-          <w:bottom w:val="none"/>
+          <w:bottom w:val="none" w:color="000000" w:sz="4" w:space="0"/>
         </w:tcBorders>
       </w:tcPr>
     </w:tblStylePr>
@@ -10878,9 +11077,9 @@
       <w:tcPr>
         <w:shd w:val="clear" w:color="FFFFFF" w:themeFill="light1" w:themeColor="light1"/>
         <w:tcBorders>
-          <w:left w:val="none"/>
-          <w:top w:val="none"/>
-          <w:right w:val="none"/>
+          <w:left w:val="none" w:color="000000" w:sz="4" w:space="0"/>
+          <w:top w:val="none" w:color="000000" w:sz="4" w:space="0"/>
+          <w:right w:val="none" w:color="000000" w:sz="4" w:space="0"/>
           <w:bottom w:val="single" w:color="000000" w:sz="4" w:space="0" w:themeColor="accent4" w:themeTint="9A"/>
         </w:tcBorders>
       </w:tcPr>
@@ -10896,9 +11095,9 @@
         <w:shd w:color="FFFFFF"/>
         <w:tcBorders>
           <w:left w:val="single" w:color="000000" w:sz="4" w:space="0" w:themeColor="accent4" w:themeTint="9A"/>
-          <w:top w:val="none"/>
-          <w:right w:val="none"/>
-          <w:bottom w:val="none"/>
+          <w:top w:val="none" w:color="000000" w:sz="4" w:space="0"/>
+          <w:right w:val="none" w:color="000000" w:sz="4" w:space="0"/>
+          <w:bottom w:val="none" w:color="000000" w:sz="4" w:space="0"/>
         </w:tcBorders>
       </w:tcPr>
     </w:tblStylePr>
@@ -10912,10 +11111,10 @@
       <w:tcPr>
         <w:shd w:val="clear" w:color="FFFFFF" w:themeFill="light1" w:themeColor="light1"/>
         <w:tcBorders>
-          <w:left w:val="none"/>
+          <w:left w:val="none" w:color="000000" w:sz="4" w:space="0"/>
           <w:top w:val="single" w:color="000000" w:sz="4" w:space="0" w:themeColor="accent4" w:themeTint="9A"/>
-          <w:right w:val="none"/>
-          <w:bottom w:val="none"/>
+          <w:right w:val="none" w:color="000000" w:sz="4" w:space="0"/>
+          <w:bottom w:val="none" w:color="000000" w:sz="4" w:space="0"/>
         </w:tcBorders>
       </w:tcPr>
     </w:tblStylePr>
@@ -10927,9 +11126,9 @@
       </w:rPr>
     </w:tblStylePr>
   </w:style>
-  <w:style w:type="table" w:styleId="149">
+  <w:style w:type="table" w:styleId="769">
     <w:name w:val="List Table 7 Colorful - Accent 5"/>
-    <w:basedOn w:val="599"/>
+    <w:basedOn w:val="811"/>
     <w:uiPriority w:val="99"/>
     <w:pPr>
       <w:spacing w:lineRule="auto" w:line="240" w:after="0"/>
@@ -10977,10 +11176,10 @@
       <w:tcPr>
         <w:shd w:color="FFFFFF"/>
         <w:tcBorders>
-          <w:left w:val="none"/>
-          <w:top w:val="none"/>
+          <w:left w:val="none" w:color="000000" w:sz="4" w:space="0"/>
+          <w:top w:val="none" w:color="000000" w:sz="4" w:space="0"/>
           <w:right w:val="single" w:color="000000" w:sz="4" w:space="0" w:themeColor="accent5" w:themeTint="9A"/>
-          <w:bottom w:val="none"/>
+          <w:bottom w:val="none" w:color="000000" w:sz="4" w:space="0"/>
         </w:tcBorders>
       </w:tcPr>
     </w:tblStylePr>
@@ -10994,9 +11193,9 @@
       <w:tcPr>
         <w:shd w:val="clear" w:color="FFFFFF" w:themeFill="light1" w:themeColor="light1"/>
         <w:tcBorders>
-          <w:left w:val="none"/>
-          <w:top w:val="none"/>
-          <w:right w:val="none"/>
+          <w:left w:val="none" w:color="000000" w:sz="4" w:space="0"/>
+          <w:top w:val="none" w:color="000000" w:sz="4" w:space="0"/>
+          <w:right w:val="none" w:color="000000" w:sz="4" w:space="0"/>
           <w:bottom w:val="single" w:color="000000" w:sz="4" w:space="0" w:themeColor="accent5" w:themeTint="9A"/>
         </w:tcBorders>
       </w:tcPr>
@@ -11012,9 +11211,9 @@
         <w:shd w:color="FFFFFF"/>
         <w:tcBorders>
           <w:left w:val="single" w:color="000000" w:sz="4" w:space="0" w:themeColor="accent5" w:themeTint="9A"/>
-          <w:top w:val="none"/>
-          <w:right w:val="none"/>
-          <w:bottom w:val="none"/>
+          <w:top w:val="none" w:color="000000" w:sz="4" w:space="0"/>
+          <w:right w:val="none" w:color="000000" w:sz="4" w:space="0"/>
+          <w:bottom w:val="none" w:color="000000" w:sz="4" w:space="0"/>
         </w:tcBorders>
       </w:tcPr>
     </w:tblStylePr>
@@ -11028,10 +11227,10 @@
       <w:tcPr>
         <w:shd w:val="clear" w:color="FFFFFF" w:themeFill="light1" w:themeColor="light1"/>
         <w:tcBorders>
-          <w:left w:val="none"/>
+          <w:left w:val="none" w:color="000000" w:sz="4" w:space="0"/>
           <w:top w:val="single" w:color="000000" w:sz="4" w:space="0" w:themeColor="accent5" w:themeTint="9A"/>
-          <w:right w:val="none"/>
-          <w:bottom w:val="none"/>
+          <w:right w:val="none" w:color="000000" w:sz="4" w:space="0"/>
+          <w:bottom w:val="none" w:color="000000" w:sz="4" w:space="0"/>
         </w:tcBorders>
       </w:tcPr>
     </w:tblStylePr>
@@ -11043,9 +11242,9 @@
       </w:rPr>
     </w:tblStylePr>
   </w:style>
-  <w:style w:type="table" w:styleId="150">
+  <w:style w:type="table" w:styleId="770">
     <w:name w:val="List Table 7 Colorful - Accent 6"/>
-    <w:basedOn w:val="599"/>
+    <w:basedOn w:val="811"/>
     <w:uiPriority w:val="99"/>
     <w:pPr>
       <w:spacing w:lineRule="auto" w:line="240" w:after="0"/>
@@ -11093,10 +11292,10 @@
       <w:tcPr>
         <w:shd w:color="FFFFFF"/>
         <w:tcBorders>
-          <w:left w:val="none"/>
-          <w:top w:val="none"/>
+          <w:left w:val="none" w:color="000000" w:sz="4" w:space="0"/>
+          <w:top w:val="none" w:color="000000" w:sz="4" w:space="0"/>
           <w:right w:val="single" w:color="000000" w:sz="4" w:space="0" w:themeColor="accent6" w:themeTint="98"/>
-          <w:bottom w:val="none"/>
+          <w:bottom w:val="none" w:color="000000" w:sz="4" w:space="0"/>
         </w:tcBorders>
       </w:tcPr>
     </w:tblStylePr>
@@ -11110,9 +11309,9 @@
       <w:tcPr>
         <w:shd w:val="clear" w:color="FFFFFF" w:themeFill="light1" w:themeColor="light1"/>
         <w:tcBorders>
-          <w:left w:val="none"/>
-          <w:top w:val="none"/>
-          <w:right w:val="none"/>
+          <w:left w:val="none" w:color="000000" w:sz="4" w:space="0"/>
+          <w:top w:val="none" w:color="000000" w:sz="4" w:space="0"/>
+          <w:right w:val="none" w:color="000000" w:sz="4" w:space="0"/>
           <w:bottom w:val="single" w:color="000000" w:sz="4" w:space="0" w:themeColor="accent6" w:themeTint="98"/>
         </w:tcBorders>
       </w:tcPr>
@@ -11128,9 +11327,9 @@
         <w:shd w:color="FFFFFF"/>
         <w:tcBorders>
           <w:left w:val="single" w:color="000000" w:sz="4" w:space="0" w:themeColor="accent6" w:themeTint="98"/>
-          <w:top w:val="none"/>
-          <w:right w:val="none"/>
-          <w:bottom w:val="none"/>
+          <w:top w:val="none" w:color="000000" w:sz="4" w:space="0"/>
+          <w:right w:val="none" w:color="000000" w:sz="4" w:space="0"/>
+          <w:bottom w:val="none" w:color="000000" w:sz="4" w:space="0"/>
         </w:tcBorders>
       </w:tcPr>
     </w:tblStylePr>
@@ -11144,10 +11343,10 @@
       <w:tcPr>
         <w:shd w:val="clear" w:color="FFFFFF" w:themeFill="light1" w:themeColor="light1"/>
         <w:tcBorders>
-          <w:left w:val="none"/>
+          <w:left w:val="none" w:color="000000" w:sz="4" w:space="0"/>
           <w:top w:val="single" w:color="000000" w:sz="4" w:space="0" w:themeColor="accent6" w:themeTint="98"/>
-          <w:right w:val="none"/>
-          <w:bottom w:val="none"/>
+          <w:right w:val="none" w:color="000000" w:sz="4" w:space="0"/>
+          <w:bottom w:val="none" w:color="000000" w:sz="4" w:space="0"/>
         </w:tcBorders>
       </w:tcPr>
     </w:tblStylePr>
@@ -11159,9 +11358,9 @@
       </w:rPr>
     </w:tblStylePr>
   </w:style>
-  <w:style w:type="table" w:styleId="151">
+  <w:style w:type="table" w:styleId="771">
     <w:name w:val="Lined - Accent"/>
-    <w:basedOn w:val="599"/>
+    <w:basedOn w:val="811"/>
     <w:uiPriority w:val="99"/>
     <w:rPr>
       <w:color w:val="404040"/>
@@ -11249,9 +11448,9 @@
       </w:tcPr>
     </w:tblStylePr>
   </w:style>
-  <w:style w:type="table" w:styleId="152">
+  <w:style w:type="table" w:styleId="772">
     <w:name w:val="Lined - Accent 1"/>
-    <w:basedOn w:val="599"/>
+    <w:basedOn w:val="811"/>
     <w:uiPriority w:val="99"/>
     <w:rPr>
       <w:color w:val="404040"/>
@@ -11339,9 +11538,9 @@
       </w:tcPr>
     </w:tblStylePr>
   </w:style>
-  <w:style w:type="table" w:styleId="153">
+  <w:style w:type="table" w:styleId="773">
     <w:name w:val="Lined - Accent 2"/>
-    <w:basedOn w:val="599"/>
+    <w:basedOn w:val="811"/>
     <w:uiPriority w:val="99"/>
     <w:rPr>
       <w:color w:val="404040"/>
@@ -11429,9 +11628,9 @@
       </w:tcPr>
     </w:tblStylePr>
   </w:style>
-  <w:style w:type="table" w:styleId="154">
+  <w:style w:type="table" w:styleId="774">
     <w:name w:val="Lined - Accent 3"/>
-    <w:basedOn w:val="599"/>
+    <w:basedOn w:val="811"/>
     <w:uiPriority w:val="99"/>
     <w:rPr>
       <w:color w:val="404040"/>
@@ -11519,9 +11718,9 @@
       </w:tcPr>
     </w:tblStylePr>
   </w:style>
-  <w:style w:type="table" w:styleId="155">
+  <w:style w:type="table" w:styleId="775">
     <w:name w:val="Lined - Accent 4"/>
-    <w:basedOn w:val="599"/>
+    <w:basedOn w:val="811"/>
     <w:uiPriority w:val="99"/>
     <w:rPr>
       <w:color w:val="404040"/>
@@ -11609,9 +11808,9 @@
       </w:tcPr>
     </w:tblStylePr>
   </w:style>
-  <w:style w:type="table" w:styleId="156">
+  <w:style w:type="table" w:styleId="776">
     <w:name w:val="Lined - Accent 5"/>
-    <w:basedOn w:val="599"/>
+    <w:basedOn w:val="811"/>
     <w:uiPriority w:val="99"/>
     <w:rPr>
       <w:color w:val="404040"/>
@@ -11699,9 +11898,9 @@
       </w:tcPr>
     </w:tblStylePr>
   </w:style>
-  <w:style w:type="table" w:styleId="157">
+  <w:style w:type="table" w:styleId="777">
     <w:name w:val="Lined - Accent 6"/>
-    <w:basedOn w:val="599"/>
+    <w:basedOn w:val="811"/>
     <w:uiPriority w:val="99"/>
     <w:rPr>
       <w:color w:val="404040"/>
@@ -11789,9 +11988,9 @@
       </w:tcPr>
     </w:tblStylePr>
   </w:style>
-  <w:style w:type="table" w:styleId="158">
+  <w:style w:type="table" w:styleId="778">
     <w:name w:val="Bordered &amp; Lined - Accent"/>
-    <w:basedOn w:val="599"/>
+    <w:basedOn w:val="811"/>
     <w:uiPriority w:val="99"/>
     <w:rPr>
       <w:color w:val="404040"/>
@@ -11887,9 +12086,9 @@
       </w:tcPr>
     </w:tblStylePr>
   </w:style>
-  <w:style w:type="table" w:styleId="159">
+  <w:style w:type="table" w:styleId="779">
     <w:name w:val="Bordered &amp; Lined - Accent 1"/>
-    <w:basedOn w:val="599"/>
+    <w:basedOn w:val="811"/>
     <w:uiPriority w:val="99"/>
     <w:rPr>
       <w:color w:val="404040"/>
@@ -11985,9 +12184,9 @@
       </w:tcPr>
     </w:tblStylePr>
   </w:style>
-  <w:style w:type="table" w:styleId="160">
+  <w:style w:type="table" w:styleId="780">
     <w:name w:val="Bordered &amp; Lined - Accent 2"/>
-    <w:basedOn w:val="599"/>
+    <w:basedOn w:val="811"/>
     <w:uiPriority w:val="99"/>
     <w:rPr>
       <w:color w:val="404040"/>
@@ -12083,9 +12282,9 @@
       </w:tcPr>
     </w:tblStylePr>
   </w:style>
-  <w:style w:type="table" w:styleId="161">
+  <w:style w:type="table" w:styleId="781">
     <w:name w:val="Bordered &amp; Lined - Accent 3"/>
-    <w:basedOn w:val="599"/>
+    <w:basedOn w:val="811"/>
     <w:uiPriority w:val="99"/>
     <w:rPr>
       <w:color w:val="404040"/>
@@ -12181,9 +12380,9 @@
       </w:tcPr>
     </w:tblStylePr>
   </w:style>
-  <w:style w:type="table" w:styleId="162">
+  <w:style w:type="table" w:styleId="782">
     <w:name w:val="Bordered &amp; Lined - Accent 4"/>
-    <w:basedOn w:val="599"/>
+    <w:basedOn w:val="811"/>
     <w:uiPriority w:val="99"/>
     <w:rPr>
       <w:color w:val="404040"/>
@@ -12279,9 +12478,9 @@
       </w:tcPr>
     </w:tblStylePr>
   </w:style>
-  <w:style w:type="table" w:styleId="163">
+  <w:style w:type="table" w:styleId="783">
     <w:name w:val="Bordered &amp; Lined - Accent 5"/>
-    <w:basedOn w:val="599"/>
+    <w:basedOn w:val="811"/>
     <w:uiPriority w:val="99"/>
     <w:rPr>
       <w:color w:val="404040"/>
@@ -12377,9 +12576,9 @@
       </w:tcPr>
     </w:tblStylePr>
   </w:style>
-  <w:style w:type="table" w:styleId="164">
+  <w:style w:type="table" w:styleId="784">
     <w:name w:val="Bordered &amp; Lined - Accent 6"/>
-    <w:basedOn w:val="599"/>
+    <w:basedOn w:val="811"/>
     <w:uiPriority w:val="99"/>
     <w:rPr>
       <w:color w:val="404040"/>
@@ -12475,9 +12674,9 @@
       </w:tcPr>
     </w:tblStylePr>
   </w:style>
-  <w:style w:type="table" w:styleId="165">
+  <w:style w:type="table" w:styleId="785">
     <w:name w:val="Bordered"/>
-    <w:basedOn w:val="599"/>
+    <w:basedOn w:val="811"/>
     <w:uiPriority w:val="99"/>
     <w:pPr>
       <w:spacing w:lineRule="auto" w:line="240" w:after="0"/>
@@ -12554,9 +12753,9 @@
       </w:tcPr>
     </w:tblStylePr>
   </w:style>
-  <w:style w:type="table" w:styleId="166">
+  <w:style w:type="table" w:styleId="786">
     <w:name w:val="Bordered - Accent 1"/>
-    <w:basedOn w:val="599"/>
+    <w:basedOn w:val="811"/>
     <w:uiPriority w:val="99"/>
     <w:pPr>
       <w:spacing w:lineRule="auto" w:line="240" w:after="0"/>
@@ -12633,9 +12832,9 @@
       </w:tcPr>
     </w:tblStylePr>
   </w:style>
-  <w:style w:type="table" w:styleId="167">
+  <w:style w:type="table" w:styleId="787">
     <w:name w:val="Bordered - Accent 2"/>
-    <w:basedOn w:val="599"/>
+    <w:basedOn w:val="811"/>
     <w:uiPriority w:val="99"/>
     <w:pPr>
       <w:spacing w:lineRule="auto" w:line="240" w:after="0"/>
@@ -12712,9 +12911,9 @@
       </w:tcPr>
     </w:tblStylePr>
   </w:style>
-  <w:style w:type="table" w:styleId="168">
+  <w:style w:type="table" w:styleId="788">
     <w:name w:val="Bordered - Accent 3"/>
-    <w:basedOn w:val="599"/>
+    <w:basedOn w:val="811"/>
     <w:uiPriority w:val="99"/>
     <w:pPr>
       <w:spacing w:lineRule="auto" w:line="240" w:after="0"/>
@@ -12791,9 +12990,9 @@
       </w:tcPr>
     </w:tblStylePr>
   </w:style>
-  <w:style w:type="table" w:styleId="169">
+  <w:style w:type="table" w:styleId="789">
     <w:name w:val="Bordered - Accent 4"/>
-    <w:basedOn w:val="599"/>
+    <w:basedOn w:val="811"/>
     <w:uiPriority w:val="99"/>
     <w:pPr>
       <w:spacing w:lineRule="auto" w:line="240" w:after="0"/>
@@ -12870,9 +13069,9 @@
       </w:tcPr>
     </w:tblStylePr>
   </w:style>
-  <w:style w:type="table" w:styleId="170">
+  <w:style w:type="table" w:styleId="790">
     <w:name w:val="Bordered - Accent 5"/>
-    <w:basedOn w:val="599"/>
+    <w:basedOn w:val="811"/>
     <w:uiPriority w:val="99"/>
     <w:pPr>
       <w:spacing w:lineRule="auto" w:line="240" w:after="0"/>
@@ -12949,9 +13148,9 @@
       </w:tcPr>
     </w:tblStylePr>
   </w:style>
-  <w:style w:type="table" w:styleId="171">
+  <w:style w:type="table" w:styleId="791">
     <w:name w:val="Bordered - Accent 6"/>
-    <w:basedOn w:val="599"/>
+    <w:basedOn w:val="811"/>
     <w:uiPriority w:val="99"/>
     <w:pPr>
       <w:spacing w:lineRule="auto" w:line="240" w:after="0"/>
@@ -13028,7 +13227,7 @@
       </w:tcPr>
     </w:tblStylePr>
   </w:style>
-  <w:style w:type="character" w:styleId="172">
+  <w:style w:type="character" w:styleId="792">
     <w:name w:val="Hyperlink"/>
     <w:uiPriority w:val="99"/>
     <w:unhideWhenUsed/>
@@ -13037,10 +13236,10 @@
       <w:u w:val="single"/>
     </w:rPr>
   </w:style>
-  <w:style w:type="paragraph" w:styleId="173">
+  <w:style w:type="paragraph" w:styleId="793">
     <w:name w:val="footnote text"/>
-    <w:basedOn w:val="598"/>
-    <w:link w:val="174"/>
+    <w:basedOn w:val="810"/>
+    <w:link w:val="794"/>
     <w:uiPriority w:val="99"/>
     <w:semiHidden/>
     <w:unhideWhenUsed/>
@@ -13051,27 +13250,26 @@
       <w:spacing w:lineRule="auto" w:line="240" w:after="40"/>
     </w:pPr>
   </w:style>
-  <w:style w:type="character" w:styleId="174">
+  <w:style w:type="character" w:styleId="794">
     <w:name w:val="Footnote Text Char"/>
-    <w:link w:val="173"/>
+    <w:link w:val="793"/>
     <w:uiPriority w:val="99"/>
     <w:rPr>
       <w:sz w:val="18"/>
     </w:rPr>
   </w:style>
-  <w:style w:type="character" w:styleId="175">
+  <w:style w:type="character" w:styleId="795">
     <w:name w:val="footnote reference"/>
-    <w:basedOn w:val="9"/>
     <w:uiPriority w:val="99"/>
     <w:unhideWhenUsed/>
     <w:rPr>
       <w:vertAlign w:val="superscript"/>
     </w:rPr>
   </w:style>
-  <w:style w:type="paragraph" w:styleId="176">
+  <w:style w:type="paragraph" w:styleId="796">
     <w:name w:val="endnote text"/>
-    <w:basedOn w:val="598"/>
-    <w:link w:val="177"/>
+    <w:basedOn w:val="810"/>
+    <w:link w:val="797"/>
     <w:uiPriority w:val="99"/>
     <w:semiHidden/>
     <w:unhideWhenUsed/>
@@ -13082,17 +13280,16 @@
       <w:spacing w:lineRule="auto" w:line="240" w:after="0"/>
     </w:pPr>
   </w:style>
-  <w:style w:type="character" w:styleId="177">
+  <w:style w:type="character" w:styleId="797">
     <w:name w:val="Endnote Text Char"/>
-    <w:link w:val="176"/>
+    <w:link w:val="796"/>
     <w:uiPriority w:val="99"/>
     <w:rPr>
       <w:sz w:val="20"/>
     </w:rPr>
   </w:style>
-  <w:style w:type="character" w:styleId="178">
+  <w:style w:type="character" w:styleId="798">
     <w:name w:val="endnote reference"/>
-    <w:basedOn w:val="9"/>
     <w:uiPriority w:val="99"/>
     <w:semiHidden/>
     <w:unhideWhenUsed/>
@@ -13100,10 +13297,10 @@
       <w:vertAlign w:val="superscript"/>
     </w:rPr>
   </w:style>
-  <w:style w:type="paragraph" w:styleId="179">
+  <w:style w:type="paragraph" w:styleId="799">
     <w:name w:val="toc 1"/>
-    <w:basedOn w:val="598"/>
-    <w:next w:val="598"/>
+    <w:basedOn w:val="810"/>
+    <w:next w:val="810"/>
     <w:uiPriority w:val="39"/>
     <w:unhideWhenUsed/>
     <w:pPr>
@@ -13111,10 +13308,10 @@
       <w:spacing w:after="57"/>
     </w:pPr>
   </w:style>
-  <w:style w:type="paragraph" w:styleId="180">
+  <w:style w:type="paragraph" w:styleId="800">
     <w:name w:val="toc 2"/>
-    <w:basedOn w:val="598"/>
-    <w:next w:val="598"/>
+    <w:basedOn w:val="810"/>
+    <w:next w:val="810"/>
     <w:uiPriority w:val="39"/>
     <w:unhideWhenUsed/>
     <w:pPr>
@@ -13122,10 +13319,10 @@
       <w:spacing w:after="57"/>
     </w:pPr>
   </w:style>
-  <w:style w:type="paragraph" w:styleId="181">
+  <w:style w:type="paragraph" w:styleId="801">
     <w:name w:val="toc 3"/>
-    <w:basedOn w:val="598"/>
-    <w:next w:val="598"/>
+    <w:basedOn w:val="810"/>
+    <w:next w:val="810"/>
     <w:uiPriority w:val="39"/>
     <w:unhideWhenUsed/>
     <w:pPr>
@@ -13133,10 +13330,10 @@
       <w:spacing w:after="57"/>
     </w:pPr>
   </w:style>
-  <w:style w:type="paragraph" w:styleId="182">
+  <w:style w:type="paragraph" w:styleId="802">
     <w:name w:val="toc 4"/>
-    <w:basedOn w:val="598"/>
-    <w:next w:val="598"/>
+    <w:basedOn w:val="810"/>
+    <w:next w:val="810"/>
     <w:uiPriority w:val="39"/>
     <w:unhideWhenUsed/>
     <w:pPr>
@@ -13144,10 +13341,10 @@
       <w:spacing w:after="57"/>
     </w:pPr>
   </w:style>
-  <w:style w:type="paragraph" w:styleId="183">
+  <w:style w:type="paragraph" w:styleId="803">
     <w:name w:val="toc 5"/>
-    <w:basedOn w:val="598"/>
-    <w:next w:val="598"/>
+    <w:basedOn w:val="810"/>
+    <w:next w:val="810"/>
     <w:uiPriority w:val="39"/>
     <w:unhideWhenUsed/>
     <w:pPr>
@@ -13155,10 +13352,10 @@
       <w:spacing w:after="57"/>
     </w:pPr>
   </w:style>
-  <w:style w:type="paragraph" w:styleId="184">
+  <w:style w:type="paragraph" w:styleId="804">
     <w:name w:val="toc 6"/>
-    <w:basedOn w:val="598"/>
-    <w:next w:val="598"/>
+    <w:basedOn w:val="810"/>
+    <w:next w:val="810"/>
     <w:uiPriority w:val="39"/>
     <w:unhideWhenUsed/>
     <w:pPr>
@@ -13166,10 +13363,10 @@
       <w:spacing w:after="57"/>
     </w:pPr>
   </w:style>
-  <w:style w:type="paragraph" w:styleId="185">
+  <w:style w:type="paragraph" w:styleId="805">
     <w:name w:val="toc 7"/>
-    <w:basedOn w:val="598"/>
-    <w:next w:val="598"/>
+    <w:basedOn w:val="810"/>
+    <w:next w:val="810"/>
     <w:uiPriority w:val="39"/>
     <w:unhideWhenUsed/>
     <w:pPr>
@@ -13177,10 +13374,10 @@
       <w:spacing w:after="57"/>
     </w:pPr>
   </w:style>
-  <w:style w:type="paragraph" w:styleId="186">
+  <w:style w:type="paragraph" w:styleId="806">
     <w:name w:val="toc 8"/>
-    <w:basedOn w:val="598"/>
-    <w:next w:val="598"/>
+    <w:basedOn w:val="810"/>
+    <w:next w:val="810"/>
     <w:uiPriority w:val="39"/>
     <w:unhideWhenUsed/>
     <w:pPr>
@@ -13188,10 +13385,10 @@
       <w:spacing w:after="57"/>
     </w:pPr>
   </w:style>
-  <w:style w:type="paragraph" w:styleId="187">
+  <w:style w:type="paragraph" w:styleId="807">
     <w:name w:val="toc 9"/>
-    <w:basedOn w:val="598"/>
-    <w:next w:val="598"/>
+    <w:basedOn w:val="810"/>
+    <w:next w:val="810"/>
     <w:uiPriority w:val="39"/>
     <w:unhideWhenUsed/>
     <w:pPr>
@@ -13199,26 +13396,26 @@
       <w:spacing w:after="57"/>
     </w:pPr>
   </w:style>
-  <w:style w:type="paragraph" w:styleId="188">
+  <w:style w:type="paragraph" w:styleId="808">
     <w:name w:val="TOC Heading"/>
     <w:uiPriority w:val="39"/>
     <w:unhideWhenUsed/>
   </w:style>
-  <w:style w:type="paragraph" w:styleId="189">
+  <w:style w:type="paragraph" w:styleId="809">
     <w:name w:val="table of figures"/>
-    <w:basedOn w:val="598"/>
-    <w:next w:val="598"/>
+    <w:basedOn w:val="810"/>
+    <w:next w:val="810"/>
     <w:uiPriority w:val="99"/>
     <w:unhideWhenUsed/>
     <w:pPr>
       <w:spacing w:after="0" w:afterAutospacing="0"/>
     </w:pPr>
   </w:style>
-  <w:style w:type="paragraph" w:styleId="598" w:default="1">
+  <w:style w:type="paragraph" w:styleId="810" w:default="1">
     <w:name w:val="Normal"/>
     <w:qFormat/>
   </w:style>
-  <w:style w:type="table" w:styleId="599" w:default="1">
+  <w:style w:type="table" w:styleId="811" w:default="1">
     <w:name w:val="Normal Table"/>
     <w:uiPriority w:val="99"/>
     <w:semiHidden/>
@@ -13233,24 +13430,24 @@
       </w:tblCellMar>
     </w:tblPr>
   </w:style>
-  <w:style w:type="numbering" w:styleId="600" w:default="1">
+  <w:style w:type="numbering" w:styleId="812" w:default="1">
     <w:name w:val="No List"/>
     <w:uiPriority w:val="99"/>
     <w:semiHidden/>
     <w:unhideWhenUsed/>
   </w:style>
-  <w:style w:type="paragraph" w:styleId="601">
+  <w:style w:type="paragraph" w:styleId="813">
     <w:name w:val="No Spacing"/>
-    <w:basedOn w:val="598"/>
+    <w:basedOn w:val="810"/>
     <w:qFormat/>
     <w:uiPriority w:val="1"/>
     <w:pPr>
       <w:spacing w:lineRule="auto" w:line="240" w:after="0"/>
     </w:pPr>
   </w:style>
-  <w:style w:type="paragraph" w:styleId="602">
+  <w:style w:type="paragraph" w:styleId="814">
     <w:name w:val="List Paragraph"/>
-    <w:basedOn w:val="598"/>
+    <w:basedOn w:val="810"/>
     <w:qFormat/>
     <w:uiPriority w:val="34"/>
     <w:pPr>
@@ -13258,7 +13455,7 @@
       <w:ind w:left="720"/>
     </w:pPr>
   </w:style>
-  <w:style w:type="character" w:styleId="607" w:default="1">
+  <w:style w:type="character" w:styleId="815" w:default="1">
     <w:name w:val="Default Paragraph Font"/>
     <w:uiPriority w:val="1"/>
     <w:semiHidden/>

</xml_diff>